<commit_message>
REPORTGEN-397 : fix templates headers
</commit_message>
<xml_diff>
--- a/CastReporting.Reporting/TemplatesFiles/CISQ - Top 22 - Summary.docx
+++ b/CastReporting.Reporting/TemplatesFiles/CISQ - Top 22 - Summary.docx
@@ -4168,11 +4168,7 @@
               </mc:Choice>
               <mc:Fallback>
                 <w:pict>
-                  <v:shapetype w14:anchorId="789AD5BD" id="_x0000_t202" coordsize="21600,21600" o:spt="202" path="m,l,21600r21600,l21600,xe">
-                    <v:stroke joinstyle="miter"/>
-                    <v:path gradientshapeok="t" o:connecttype="rect"/>
-                  </v:shapetype>
-                  <v:shape id="Text Box 83" o:spid="_x0000_s1056" type="#_x0000_t202" style="position:absolute;left:0;text-align:left;margin-left:229.05pt;margin-top:114.95pt;width:473.6pt;height:202.8pt;z-index:251670528;visibility:visible;mso-wrap-style:square;mso-width-percent:0;mso-height-percent:0;mso-wrap-distance-left:9pt;mso-wrap-distance-top:0;mso-wrap-distance-right:9pt;mso-wrap-distance-bottom:0;mso-position-horizontal:absolute;mso-position-horizontal-relative:page;mso-position-vertical:absolute;mso-position-vertical-relative:page;mso-width-percent:0;mso-height-percent:0;mso-width-relative:page;mso-height-relative:margin;v-text-anchor:top" o:gfxdata="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" filled="f" stroked="f" strokeweight=".5pt">
+                  <v:shape w14:anchorId="789AD5BD" id="Text Box 83" o:spid="_x0000_s1056" type="#_x0000_t202" style="position:absolute;left:0;text-align:left;margin-left:229.05pt;margin-top:114.95pt;width:473.6pt;height:202.8pt;z-index:251670528;visibility:visible;mso-wrap-style:square;mso-width-percent:0;mso-height-percent:0;mso-wrap-distance-left:9pt;mso-wrap-distance-top:0;mso-wrap-distance-right:9pt;mso-wrap-distance-bottom:0;mso-position-horizontal:absolute;mso-position-horizontal-relative:page;mso-position-vertical:absolute;mso-position-vertical-relative:page;mso-width-percent:0;mso-height-percent:0;mso-width-relative:page;mso-height-relative:margin;v-text-anchor:top" o:gfxdata="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" filled="f" stroked="f" strokeweight=".5pt">
                     <v:textbox inset="0,0,0,0">
                       <w:txbxContent>
                         <w:p>
@@ -9886,7 +9882,6 @@
         </w:rPr>
         <w:t xml:space="preserve">: </w:t>
       </w:r>
-      <w:proofErr w:type="spellStart"/>
       <w:r>
         <w:rPr>
           <w:i/>
@@ -9894,7 +9889,6 @@
         </w:rPr>
         <w:t>CISQ</w:t>
       </w:r>
-      <w:proofErr w:type="spellEnd"/>
       <w:r>
         <w:rPr>
           <w:i/>
@@ -11499,8 +11493,6 @@
           <w:szCs w:val="20"/>
         </w:rPr>
       </w:pPr>
-      <w:bookmarkStart w:id="9" w:name="_GoBack"/>
-      <w:bookmarkEnd w:id="9"/>
       <w:r>
         <w:rPr>
           <w:rFonts w:ascii="Verdana" w:hAnsi="Verdana"/>
@@ -11559,7 +11551,7 @@
           <w:rFonts w:eastAsia="Calibri"/>
         </w:rPr>
       </w:pPr>
-      <w:bookmarkStart w:id="10" w:name="_Toc525632818"/>
+      <w:bookmarkStart w:id="9" w:name="_Toc525632818"/>
       <w:r>
         <w:rPr>
           <w:rFonts w:eastAsia="Calibri"/>
@@ -11588,7 +11580,7 @@
         </w:rPr>
         <w:t>Cross-site Scripting Improper Input Neutralization</w:t>
       </w:r>
-      <w:bookmarkEnd w:id="10"/>
+      <w:bookmarkEnd w:id="9"/>
     </w:p>
     <w:p>
       <w:pPr>
@@ -12307,7 +12299,7 @@
           <w:rFonts w:eastAsia="Calibri"/>
         </w:rPr>
       </w:pPr>
-      <w:bookmarkStart w:id="11" w:name="_Toc525632819"/>
+      <w:bookmarkStart w:id="10" w:name="_Toc525632819"/>
       <w:r>
         <w:rPr>
           <w:rFonts w:eastAsia="Calibri"/>
@@ -12337,7 +12329,7 @@
         </w:rPr>
         <w:t>SQL Injection Improper Input Neutralization</w:t>
       </w:r>
-      <w:bookmarkEnd w:id="11"/>
+      <w:bookmarkEnd w:id="10"/>
     </w:p>
     <w:p>
       <w:pPr>
@@ -13064,7 +13056,7 @@
           <w:rFonts w:eastAsia="Calibri"/>
         </w:rPr>
       </w:pPr>
-      <w:bookmarkStart w:id="12" w:name="_Toc525632820"/>
+      <w:bookmarkStart w:id="11" w:name="_Toc525632820"/>
       <w:r>
         <w:rPr>
           <w:rFonts w:eastAsia="Calibri"/>
@@ -13093,7 +13085,7 @@
         </w:rPr>
         <w:t>Name or Reference Resolution Improper Input Neutralization</w:t>
       </w:r>
-      <w:bookmarkEnd w:id="12"/>
+      <w:bookmarkEnd w:id="11"/>
     </w:p>
     <w:p>
       <w:pPr>
@@ -13799,7 +13791,7 @@
           <w:szCs w:val="20"/>
         </w:rPr>
       </w:pPr>
-      <w:bookmarkStart w:id="13" w:name="_Toc525632821"/>
+      <w:bookmarkStart w:id="12" w:name="_Toc525632821"/>
       <w:r>
         <w:rPr>
           <w:rFonts w:eastAsia="Calibri"/>
@@ -13832,7 +13824,7 @@
         </w:rPr>
         <w:t>Buffer Copy without Checking Size of Input</w:t>
       </w:r>
-      <w:bookmarkEnd w:id="13"/>
+      <w:bookmarkEnd w:id="12"/>
     </w:p>
     <w:p>
       <w:pPr>
@@ -14547,7 +14539,7 @@
           <w:szCs w:val="20"/>
         </w:rPr>
       </w:pPr>
-      <w:bookmarkStart w:id="14" w:name="_Toc525632824"/>
+      <w:bookmarkStart w:id="13" w:name="_Toc525632824"/>
       <w:r>
         <w:rPr>
           <w:rFonts w:eastAsia="Calibri"/>
@@ -14556,7 +14548,7 @@
         <w:lastRenderedPageBreak/>
         <w:t xml:space="preserve">ASCSM-CWE-129 – </w:t>
       </w:r>
-      <w:bookmarkEnd w:id="14"/>
+      <w:bookmarkEnd w:id="13"/>
       <w:r>
         <w:t>Unchecked array index range</w:t>
       </w:r>
@@ -15271,7 +15263,7 @@
           <w:szCs w:val="20"/>
         </w:rPr>
       </w:pPr>
-      <w:bookmarkStart w:id="15" w:name="_Toc525632823"/>
+      <w:bookmarkStart w:id="14" w:name="_Toc525632823"/>
       <w:r>
         <w:rPr>
           <w:rFonts w:eastAsia="Calibri"/>
@@ -15293,7 +15285,7 @@
         </w:rPr>
         <w:t>– Format String Improper Input Neutralization</w:t>
       </w:r>
-      <w:bookmarkEnd w:id="15"/>
+      <w:bookmarkEnd w:id="14"/>
     </w:p>
     <w:p>
       <w:pPr>
@@ -16016,7 +16008,7 @@
           <w:lang w:val="en-US"/>
         </w:rPr>
       </w:pPr>
-      <w:bookmarkStart w:id="16" w:name="_Toc525632822"/>
+      <w:bookmarkStart w:id="15" w:name="_Toc525632822"/>
       <w:r>
         <w:rPr>
           <w:rFonts w:eastAsia="Calibri"/>
@@ -16024,7 +16016,7 @@
         </w:rPr>
         <w:t>ASCSM-CWE-252-resource– Unchecked Return Parameter Value of named Callable and Method Control Element with Read, Write, and Manage Access to Platform Resource</w:t>
       </w:r>
-      <w:bookmarkEnd w:id="16"/>
+      <w:bookmarkEnd w:id="15"/>
     </w:p>
     <w:p>
       <w:pPr>
@@ -16747,7 +16739,7 @@
           <w:szCs w:val="20"/>
         </w:rPr>
       </w:pPr>
-      <w:bookmarkStart w:id="17" w:name="_Toc525632825"/>
+      <w:bookmarkStart w:id="16" w:name="_Toc525632825"/>
       <w:r>
         <w:rPr>
           <w:rFonts w:eastAsia="Calibri"/>
@@ -16770,7 +16762,7 @@
         </w:rPr>
         <w:t>– Broken or Risky Cryptographic Algorithm Usage</w:t>
       </w:r>
-      <w:bookmarkEnd w:id="17"/>
+      <w:bookmarkEnd w:id="16"/>
     </w:p>
     <w:p>
       <w:pPr>
@@ -17493,7 +17485,7 @@
           <w:szCs w:val="20"/>
         </w:rPr>
       </w:pPr>
-      <w:bookmarkStart w:id="18" w:name="_Toc525632826"/>
+      <w:bookmarkStart w:id="17" w:name="_Toc525632826"/>
       <w:r>
         <w:rPr>
           <w:rFonts w:eastAsia="Calibri"/>
@@ -17515,7 +17507,7 @@
         </w:rPr>
         <w:t>– Declaration of Catch for Generic Exception</w:t>
       </w:r>
-      <w:bookmarkEnd w:id="18"/>
+      <w:bookmarkEnd w:id="17"/>
     </w:p>
     <w:p>
       <w:pPr>
@@ -18240,7 +18232,7 @@
           <w:szCs w:val="20"/>
         </w:rPr>
       </w:pPr>
-      <w:bookmarkStart w:id="19" w:name="_Toc525632827"/>
+      <w:bookmarkStart w:id="18" w:name="_Toc525632827"/>
       <w:r>
         <w:rPr>
           <w:rFonts w:eastAsia="Calibri"/>
@@ -18269,7 +18261,7 @@
         </w:rPr>
         <w:t>Declaration of Throws for Generic Exception</w:t>
       </w:r>
-      <w:bookmarkEnd w:id="19"/>
+      <w:bookmarkEnd w:id="18"/>
     </w:p>
     <w:p>
       <w:pPr>
@@ -19014,7 +19006,7 @@
           <w:szCs w:val="20"/>
         </w:rPr>
       </w:pPr>
-      <w:bookmarkStart w:id="20" w:name="_Toc525632828"/>
+      <w:bookmarkStart w:id="19" w:name="_Toc525632828"/>
       <w:r>
         <w:rPr>
           <w:rFonts w:eastAsia="Calibri"/>
@@ -19044,7 +19036,7 @@
         </w:rPr>
         <w:t>File Upload Improper Input Neutralization</w:t>
       </w:r>
-      <w:bookmarkEnd w:id="20"/>
+      <w:bookmarkEnd w:id="19"/>
     </w:p>
     <w:p>
       <w:pPr>
@@ -19767,7 +19759,7 @@
           <w:szCs w:val="20"/>
         </w:rPr>
       </w:pPr>
-      <w:bookmarkStart w:id="21" w:name="_Toc525632829"/>
+      <w:bookmarkStart w:id="20" w:name="_Toc525632829"/>
       <w:r>
         <w:rPr>
           <w:rFonts w:eastAsia="Calibri"/>
@@ -19796,7 +19788,7 @@
         </w:rPr>
         <w:t>Storable and Member Data Element Missing Initialization</w:t>
       </w:r>
-      <w:bookmarkEnd w:id="21"/>
+      <w:bookmarkEnd w:id="20"/>
     </w:p>
     <w:p>
       <w:pPr>
@@ -20519,7 +20511,7 @@
           <w:lang w:val="en-US"/>
         </w:rPr>
       </w:pPr>
-      <w:bookmarkStart w:id="22" w:name="_Toc525632830"/>
+      <w:bookmarkStart w:id="21" w:name="_Toc525632830"/>
       <w:r>
         <w:rPr>
           <w:rFonts w:eastAsia="Calibri"/>
@@ -20527,7 +20519,7 @@
         </w:rPr>
         <w:t>ASCSM-CWE-606 – Unchecked Input for Loop Condition</w:t>
       </w:r>
-      <w:bookmarkEnd w:id="22"/>
+      <w:bookmarkEnd w:id="21"/>
     </w:p>
     <w:p>
       <w:pPr>
@@ -21252,7 +21244,7 @@
           <w:lang w:val="en-US"/>
         </w:rPr>
       </w:pPr>
-      <w:bookmarkStart w:id="23" w:name="_Toc525632831"/>
+      <w:bookmarkStart w:id="22" w:name="_Toc525632831"/>
       <w:r>
         <w:rPr>
           <w:rFonts w:eastAsia="Calibri"/>
@@ -21275,7 +21267,7 @@
         </w:rPr>
         <w:t xml:space="preserve"> – Shared Resource Improper Locking</w:t>
       </w:r>
-      <w:bookmarkEnd w:id="23"/>
+      <w:bookmarkEnd w:id="22"/>
     </w:p>
     <w:p>
       <w:pPr>
@@ -21998,7 +21990,7 @@
           <w:lang w:val="en-US"/>
         </w:rPr>
       </w:pPr>
-      <w:bookmarkStart w:id="24" w:name="_Toc525632832"/>
+      <w:bookmarkStart w:id="23" w:name="_Toc525632832"/>
       <w:r>
         <w:rPr>
           <w:rFonts w:eastAsia="Calibri"/>
@@ -22020,7 +22012,7 @@
         </w:rPr>
         <w:t xml:space="preserve"> – Expired or Released Resource Usage</w:t>
       </w:r>
-      <w:bookmarkEnd w:id="24"/>
+      <w:bookmarkEnd w:id="23"/>
     </w:p>
     <w:p>
       <w:pPr>
@@ -22745,7 +22737,7 @@
           <w:lang w:val="en-US"/>
         </w:rPr>
       </w:pPr>
-      <w:bookmarkStart w:id="25" w:name="_Toc525632833"/>
+      <w:bookmarkStart w:id="24" w:name="_Toc525632833"/>
       <w:r>
         <w:rPr>
           <w:rFonts w:eastAsia="Calibri"/>
@@ -22767,7 +22759,7 @@
         </w:rPr>
         <w:t xml:space="preserve"> – Numeric Types Incorrect Conversion</w:t>
       </w:r>
-      <w:bookmarkEnd w:id="25"/>
+      <w:bookmarkEnd w:id="24"/>
     </w:p>
     <w:p>
       <w:pPr>
@@ -23505,7 +23497,7 @@
           <w:lang w:val="en-US"/>
         </w:rPr>
       </w:pPr>
-      <w:bookmarkStart w:id="26" w:name="_Toc525632835"/>
+      <w:bookmarkStart w:id="25" w:name="_Toc525632835"/>
       <w:r>
         <w:rPr>
           <w:rFonts w:eastAsia="Calibri"/>
@@ -23528,7 +23520,7 @@
         </w:rPr>
         <w:t>– Missing Release of Resource after Effective Lifetime</w:t>
       </w:r>
-      <w:bookmarkEnd w:id="26"/>
+      <w:bookmarkEnd w:id="25"/>
     </w:p>
     <w:p>
       <w:pPr>
@@ -24264,7 +24256,7 @@
           <w:lang w:val="en-US"/>
         </w:rPr>
       </w:pPr>
-      <w:bookmarkStart w:id="27" w:name="_Toc525632836"/>
+      <w:bookmarkStart w:id="26" w:name="_Toc525632836"/>
       <w:r>
         <w:rPr>
           <w:rFonts w:eastAsia="Calibri"/>
@@ -24293,7 +24285,7 @@
         </w:rPr>
         <w:t>Uncontrolled Memory Allocation</w:t>
       </w:r>
-      <w:bookmarkEnd w:id="27"/>
+      <w:bookmarkEnd w:id="26"/>
     </w:p>
     <w:p>
       <w:pPr>
@@ -25005,7 +24997,7 @@
           <w:lang w:val="en-US"/>
         </w:rPr>
       </w:pPr>
-      <w:bookmarkStart w:id="28" w:name="_Toc525632837"/>
+      <w:bookmarkStart w:id="27" w:name="_Toc525632837"/>
       <w:r>
         <w:rPr>
           <w:rFonts w:eastAsia="Calibri"/>
@@ -25034,7 +25026,7 @@
         </w:rPr>
         <w:t>Hard-Coded Credentials Usage for Remote Authentication</w:t>
       </w:r>
-      <w:bookmarkEnd w:id="28"/>
+      <w:bookmarkEnd w:id="27"/>
     </w:p>
     <w:p>
       <w:pPr>
@@ -25757,7 +25749,7 @@
           <w:lang w:val="en-US"/>
         </w:rPr>
       </w:pPr>
-      <w:bookmarkStart w:id="29" w:name="_Toc525632838"/>
+      <w:bookmarkStart w:id="28" w:name="_Toc525632838"/>
       <w:r>
         <w:rPr>
           <w:rFonts w:eastAsia="Calibri"/>
@@ -25787,7 +25779,7 @@
         </w:rPr>
         <w:t>Loop with Unreachable Exit Condition (Infinite Loop)</w:t>
       </w:r>
-      <w:bookmarkEnd w:id="29"/>
+      <w:bookmarkEnd w:id="28"/>
     </w:p>
     <w:p>
       <w:pPr>
@@ -26505,7 +26497,7 @@
         <w:pStyle w:val="Heading1"/>
         <w:ind w:right="657"/>
       </w:pPr>
-      <w:bookmarkStart w:id="30" w:name="_Toc525632839"/>
+      <w:bookmarkStart w:id="29" w:name="_Toc525632839"/>
       <w:r>
         <w:lastRenderedPageBreak/>
         <w:t>A</w:t>
@@ -26513,7 +26505,7 @@
       <w:r>
         <w:t>ppendix</w:t>
       </w:r>
-      <w:bookmarkEnd w:id="30"/>
+      <w:bookmarkEnd w:id="29"/>
       <w:r>
         <w:t xml:space="preserve"> </w:t>
       </w:r>
@@ -26527,14 +26519,14 @@
           <w:lang w:val="en-US"/>
         </w:rPr>
       </w:pPr>
-      <w:bookmarkStart w:id="31" w:name="_Toc525632840"/>
+      <w:bookmarkStart w:id="30" w:name="_Toc525632840"/>
       <w:r>
         <w:rPr>
           <w:lang w:val="en-US"/>
         </w:rPr>
         <w:t>About CAST Software Intelligence</w:t>
       </w:r>
-      <w:bookmarkEnd w:id="31"/>
+      <w:bookmarkEnd w:id="30"/>
     </w:p>
     <w:p>
       <w:pPr>
@@ -26571,14 +26563,14 @@
         <w:spacing w:after="0"/>
         <w:ind w:left="540" w:right="657" w:hanging="540"/>
       </w:pPr>
-      <w:bookmarkStart w:id="32" w:name="_Toc525632841"/>
+      <w:bookmarkStart w:id="31" w:name="_Toc525632841"/>
       <w:r>
         <w:rPr>
           <w:lang w:val="en-US"/>
         </w:rPr>
         <w:t>How CAST AIP Works</w:t>
       </w:r>
-      <w:bookmarkEnd w:id="32"/>
+      <w:bookmarkEnd w:id="31"/>
     </w:p>
     <w:p>
       <w:pPr>
@@ -26688,8 +26680,10 @@
     <w:sectPr>
       <w:headerReference w:type="even" r:id="rId13"/>
       <w:headerReference w:type="default" r:id="rId14"/>
-      <w:footerReference w:type="default" r:id="rId15"/>
-      <w:headerReference w:type="first" r:id="rId16"/>
+      <w:footerReference w:type="even" r:id="rId15"/>
+      <w:footerReference w:type="default" r:id="rId16"/>
+      <w:headerReference w:type="first" r:id="rId17"/>
+      <w:footerReference w:type="first" r:id="rId18"/>
       <w:pgSz w:w="11907" w:h="16840" w:code="9"/>
       <w:pgMar w:top="851" w:right="540" w:bottom="1418" w:left="1440" w:header="630" w:footer="312" w:gutter="0"/>
       <w:pgNumType w:start="1"/>
@@ -26721,6 +26715,16 @@
 </file>
 
 <file path=word/footer1.xml><?xml version="1.0" encoding="utf-8"?>
+<w:ftr xmlns:wpc="http://schemas.microsoft.com/office/word/2010/wordprocessingCanvas" xmlns:cx="http://schemas.microsoft.com/office/drawing/2014/chartex" xmlns:cx1="http://schemas.microsoft.com/office/drawing/2015/9/8/chartex" xmlns:cx2="http://schemas.microsoft.com/office/drawing/2015/10/21/chartex" xmlns:cx3="http://schemas.microsoft.com/office/drawing/2016/5/9/chartex" xmlns:cx4="http://schemas.microsoft.com/office/drawing/2016/5/10/chartex" xmlns:cx5="http://schemas.microsoft.com/office/drawing/2016/5/11/chartex" xmlns:cx6="http://schemas.microsoft.com/office/drawing/2016/5/12/chartex" xmlns:cx7="http://schemas.microsoft.com/office/drawing/2016/5/13/chartex" xmlns:cx8="http://schemas.microsoft.com/office/drawing/2016/5/14/chartex" xmlns:mc="http://schemas.openxmlformats.org/markup-compatibility/2006" xmlns:aink="http://schemas.microsoft.com/office/drawing/2016/ink" xmlns:am3d="http://schemas.microsoft.com/office/drawing/2017/model3d" xmlns:o="urn:schemas-microsoft-com:office:office" xmlns:r="http://schemas.openxmlformats.org/officeDocument/2006/relationships" xmlns:m="http://schemas.openxmlformats.org/officeDocument/2006/math" xmlns:v="urn:schemas-microsoft-com:vml" xmlns:wp14="http://schemas.microsoft.com/office/word/2010/wordprocessingDrawing" xmlns:wp="http://schemas.openxmlformats.org/drawingml/2006/wordprocessingDrawing" xmlns:w10="urn:schemas-microsoft-com:office:word" xmlns:w="http://schemas.openxmlformats.org/wordprocessingml/2006/main" xmlns:w14="http://schemas.microsoft.com/office/word/2010/wordml" xmlns:w15="http://schemas.microsoft.com/office/word/2012/wordml" xmlns:w16cid="http://schemas.microsoft.com/office/word/2016/wordml/cid" xmlns:w16se="http://schemas.microsoft.com/office/word/2015/wordml/symex" xmlns:wpg="http://schemas.microsoft.com/office/word/2010/wordprocessingGroup" xmlns:wpi="http://schemas.microsoft.com/office/word/2010/wordprocessingInk" xmlns:wne="http://schemas.microsoft.com/office/word/2006/wordml" xmlns:wps="http://schemas.microsoft.com/office/word/2010/wordprocessingShape" mc:Ignorable="w14 w15 w16se w16cid wp14">
+  <w:p>
+    <w:pPr>
+      <w:pStyle w:val="Footer"/>
+    </w:pPr>
+  </w:p>
+</w:ftr>
+</file>
+
+<file path=word/footer2.xml><?xml version="1.0" encoding="utf-8"?>
 <w:ftr xmlns:wpc="http://schemas.microsoft.com/office/word/2010/wordprocessingCanvas" xmlns:cx="http://schemas.microsoft.com/office/drawing/2014/chartex" xmlns:cx1="http://schemas.microsoft.com/office/drawing/2015/9/8/chartex" xmlns:cx2="http://schemas.microsoft.com/office/drawing/2015/10/21/chartex" xmlns:cx3="http://schemas.microsoft.com/office/drawing/2016/5/9/chartex" xmlns:cx4="http://schemas.microsoft.com/office/drawing/2016/5/10/chartex" xmlns:cx5="http://schemas.microsoft.com/office/drawing/2016/5/11/chartex" xmlns:cx6="http://schemas.microsoft.com/office/drawing/2016/5/12/chartex" xmlns:cx7="http://schemas.microsoft.com/office/drawing/2016/5/13/chartex" xmlns:cx8="http://schemas.microsoft.com/office/drawing/2016/5/14/chartex" xmlns:mc="http://schemas.openxmlformats.org/markup-compatibility/2006" xmlns:aink="http://schemas.microsoft.com/office/drawing/2016/ink" xmlns:am3d="http://schemas.microsoft.com/office/drawing/2017/model3d" xmlns:o="urn:schemas-microsoft-com:office:office" xmlns:r="http://schemas.openxmlformats.org/officeDocument/2006/relationships" xmlns:m="http://schemas.openxmlformats.org/officeDocument/2006/math" xmlns:v="urn:schemas-microsoft-com:vml" xmlns:wp14="http://schemas.microsoft.com/office/word/2010/wordprocessingDrawing" xmlns:wp="http://schemas.openxmlformats.org/drawingml/2006/wordprocessingDrawing" xmlns:w10="urn:schemas-microsoft-com:office:word" xmlns:w="http://schemas.openxmlformats.org/wordprocessingml/2006/main" xmlns:w14="http://schemas.microsoft.com/office/word/2010/wordml" xmlns:w15="http://schemas.microsoft.com/office/word/2012/wordml" xmlns:w16cid="http://schemas.microsoft.com/office/word/2016/wordml/cid" xmlns:w16se="http://schemas.microsoft.com/office/word/2015/wordml/symex" xmlns:wpg="http://schemas.microsoft.com/office/word/2010/wordprocessingGroup" xmlns:wpi="http://schemas.microsoft.com/office/word/2010/wordprocessingInk" xmlns:wne="http://schemas.microsoft.com/office/word/2006/wordml" xmlns:wps="http://schemas.microsoft.com/office/word/2010/wordprocessingShape" mc:Ignorable="w14 w15 w16se w16cid wp14">
   <w:p>
     <w:pPr>
@@ -26915,6 +26919,16 @@
 </w:ftr>
 </file>
 
+<file path=word/footer3.xml><?xml version="1.0" encoding="utf-8"?>
+<w:ftr xmlns:wpc="http://schemas.microsoft.com/office/word/2010/wordprocessingCanvas" xmlns:cx="http://schemas.microsoft.com/office/drawing/2014/chartex" xmlns:cx1="http://schemas.microsoft.com/office/drawing/2015/9/8/chartex" xmlns:cx2="http://schemas.microsoft.com/office/drawing/2015/10/21/chartex" xmlns:cx3="http://schemas.microsoft.com/office/drawing/2016/5/9/chartex" xmlns:cx4="http://schemas.microsoft.com/office/drawing/2016/5/10/chartex" xmlns:cx5="http://schemas.microsoft.com/office/drawing/2016/5/11/chartex" xmlns:cx6="http://schemas.microsoft.com/office/drawing/2016/5/12/chartex" xmlns:cx7="http://schemas.microsoft.com/office/drawing/2016/5/13/chartex" xmlns:cx8="http://schemas.microsoft.com/office/drawing/2016/5/14/chartex" xmlns:mc="http://schemas.openxmlformats.org/markup-compatibility/2006" xmlns:aink="http://schemas.microsoft.com/office/drawing/2016/ink" xmlns:am3d="http://schemas.microsoft.com/office/drawing/2017/model3d" xmlns:o="urn:schemas-microsoft-com:office:office" xmlns:r="http://schemas.openxmlformats.org/officeDocument/2006/relationships" xmlns:m="http://schemas.openxmlformats.org/officeDocument/2006/math" xmlns:v="urn:schemas-microsoft-com:vml" xmlns:wp14="http://schemas.microsoft.com/office/word/2010/wordprocessingDrawing" xmlns:wp="http://schemas.openxmlformats.org/drawingml/2006/wordprocessingDrawing" xmlns:w10="urn:schemas-microsoft-com:office:word" xmlns:w="http://schemas.openxmlformats.org/wordprocessingml/2006/main" xmlns:w14="http://schemas.microsoft.com/office/word/2010/wordml" xmlns:w15="http://schemas.microsoft.com/office/word/2012/wordml" xmlns:w16cid="http://schemas.microsoft.com/office/word/2016/wordml/cid" xmlns:w16se="http://schemas.microsoft.com/office/word/2015/wordml/symex" xmlns:wpg="http://schemas.microsoft.com/office/word/2010/wordprocessingGroup" xmlns:wpi="http://schemas.microsoft.com/office/word/2010/wordprocessingInk" xmlns:wne="http://schemas.microsoft.com/office/word/2006/wordml" xmlns:wps="http://schemas.microsoft.com/office/word/2010/wordprocessingShape" mc:Ignorable="w14 w15 w16se w16cid wp14">
+  <w:p>
+    <w:pPr>
+      <w:pStyle w:val="Footer"/>
+    </w:pPr>
+  </w:p>
+</w:ftr>
+</file>
+
 <file path=word/footnotes.xml><?xml version="1.0" encoding="utf-8"?>
 <w:footnotes xmlns:wpc="http://schemas.microsoft.com/office/word/2010/wordprocessingCanvas" xmlns:cx="http://schemas.microsoft.com/office/drawing/2014/chartex" xmlns:cx1="http://schemas.microsoft.com/office/drawing/2015/9/8/chartex" xmlns:cx2="http://schemas.microsoft.com/office/drawing/2015/10/21/chartex" xmlns:cx3="http://schemas.microsoft.com/office/drawing/2016/5/9/chartex" xmlns:cx4="http://schemas.microsoft.com/office/drawing/2016/5/10/chartex" xmlns:cx5="http://schemas.microsoft.com/office/drawing/2016/5/11/chartex" xmlns:cx6="http://schemas.microsoft.com/office/drawing/2016/5/12/chartex" xmlns:cx7="http://schemas.microsoft.com/office/drawing/2016/5/13/chartex" xmlns:cx8="http://schemas.microsoft.com/office/drawing/2016/5/14/chartex" xmlns:mc="http://schemas.openxmlformats.org/markup-compatibility/2006" xmlns:aink="http://schemas.microsoft.com/office/drawing/2016/ink" xmlns:am3d="http://schemas.microsoft.com/office/drawing/2017/model3d" xmlns:o="urn:schemas-microsoft-com:office:office" xmlns:r="http://schemas.openxmlformats.org/officeDocument/2006/relationships" xmlns:m="http://schemas.openxmlformats.org/officeDocument/2006/math" xmlns:v="urn:schemas-microsoft-com:vml" xmlns:wp14="http://schemas.microsoft.com/office/word/2010/wordprocessingDrawing" xmlns:wp="http://schemas.openxmlformats.org/drawingml/2006/wordprocessingDrawing" xmlns:w10="urn:schemas-microsoft-com:office:word" xmlns:w="http://schemas.openxmlformats.org/wordprocessingml/2006/main" xmlns:w14="http://schemas.microsoft.com/office/word/2010/wordml" xmlns:w15="http://schemas.microsoft.com/office/word/2012/wordml" xmlns:w16cid="http://schemas.microsoft.com/office/word/2016/wordml/cid" xmlns:w16se="http://schemas.microsoft.com/office/word/2015/wordml/symex" xmlns:wpg="http://schemas.microsoft.com/office/word/2010/wordprocessingGroup" xmlns:wpi="http://schemas.microsoft.com/office/word/2010/wordprocessingInk" xmlns:wne="http://schemas.microsoft.com/office/word/2006/wordml" xmlns:wps="http://schemas.microsoft.com/office/word/2010/wordprocessingShape" mc:Ignorable="w14 w15 w16se w16cid wp14">
   <w:footnote w:type="separator" w:id="-1">
@@ -26964,7 +26978,18 @@
         <w:sz w:val="20"/>
         <w:szCs w:val="24"/>
       </w:rPr>
-      <w:t>OWASP 2017 Top 10 Summary Report</w:t>
+      <w:t xml:space="preserve">CISQ Security </w:t>
+    </w:r>
+    <w:bookmarkStart w:id="32" w:name="_GoBack"/>
+    <w:bookmarkEnd w:id="32"/>
+    <w:r>
+      <w:rPr>
+        <w:rFonts w:asciiTheme="majorHAnsi" w:hAnsiTheme="majorHAnsi"/>
+        <w:noProof/>
+        <w:sz w:val="20"/>
+        <w:szCs w:val="24"/>
+      </w:rPr>
+      <w:t>Summary Report</w:t>
     </w:r>
   </w:p>
   <w:p>
@@ -34105,7 +34130,7 @@
 </file>
 
 <file path=customXml/itemProps2.xml><?xml version="1.0" encoding="utf-8"?>
-<ds:datastoreItem xmlns:ds="http://schemas.openxmlformats.org/officeDocument/2006/customXml" ds:itemID="{E537427E-597F-4844-B024-6976106E8094}">
+<ds:datastoreItem xmlns:ds="http://schemas.openxmlformats.org/officeDocument/2006/customXml" ds:itemID="{946D9767-F315-4EE1-9C99-843076D781CF}">
   <ds:schemaRefs>
     <ds:schemaRef ds:uri="http://schemas.openxmlformats.org/officeDocument/2006/bibliography"/>
   </ds:schemaRefs>

</xml_diff>

<commit_message>
REPORTGEN-397 : fix templates
</commit_message>
<xml_diff>
--- a/CastReporting.Reporting/TemplatesFiles/CISQ - Top 22 - Summary.docx
+++ b/CastReporting.Reporting/TemplatesFiles/CISQ - Top 22 - Summary.docx
@@ -4168,7 +4168,11 @@
               </mc:Choice>
               <mc:Fallback>
                 <w:pict>
-                  <v:shape w14:anchorId="789AD5BD" id="Text Box 83" o:spid="_x0000_s1056" type="#_x0000_t202" style="position:absolute;left:0;text-align:left;margin-left:229.05pt;margin-top:114.95pt;width:473.6pt;height:202.8pt;z-index:251670528;visibility:visible;mso-wrap-style:square;mso-width-percent:0;mso-height-percent:0;mso-wrap-distance-left:9pt;mso-wrap-distance-top:0;mso-wrap-distance-right:9pt;mso-wrap-distance-bottom:0;mso-position-horizontal:absolute;mso-position-horizontal-relative:page;mso-position-vertical:absolute;mso-position-vertical-relative:page;mso-width-percent:0;mso-height-percent:0;mso-width-relative:page;mso-height-relative:margin;v-text-anchor:top" o:gfxdata="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" filled="f" stroked="f" strokeweight=".5pt">
+                  <v:shapetype w14:anchorId="789AD5BD" id="_x0000_t202" coordsize="21600,21600" o:spt="202" path="m,l,21600r21600,l21600,xe">
+                    <v:stroke joinstyle="miter"/>
+                    <v:path gradientshapeok="t" o:connecttype="rect"/>
+                  </v:shapetype>
+                  <v:shape id="Text Box 83" o:spid="_x0000_s1056" type="#_x0000_t202" style="position:absolute;left:0;text-align:left;margin-left:229.05pt;margin-top:114.95pt;width:473.6pt;height:202.8pt;z-index:251670528;visibility:visible;mso-wrap-style:square;mso-width-percent:0;mso-height-percent:0;mso-wrap-distance-left:9pt;mso-wrap-distance-top:0;mso-wrap-distance-right:9pt;mso-wrap-distance-bottom:0;mso-position-horizontal:absolute;mso-position-horizontal-relative:page;mso-position-vertical:absolute;mso-position-vertical-relative:page;mso-width-percent:0;mso-height-percent:0;mso-width-relative:page;mso-height-relative:margin;v-text-anchor:top" o:gfxdata="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" filled="f" stroked="f" strokeweight=".5pt">
                     <v:textbox inset="0,0,0,0">
                       <w:txbxContent>
                         <w:p>
@@ -9047,7 +9051,25 @@
           <w:noProof/>
           <w:sz w:val="20"/>
         </w:rPr>
-        <w:t xml:space="preserve">This section provide a summary of the most severe scurity vulnerability identified in the structural quality analysis and mesurement </w:t>
+        <w:t>This section provide a summary of the most severe s</w:t>
+      </w:r>
+      <w:r>
+        <w:rPr>
+          <w:rFonts w:asciiTheme="minorHAnsi" w:hAnsiTheme="minorHAnsi"/>
+          <w:noProof/>
+          <w:sz w:val="20"/>
+        </w:rPr>
+        <w:t>e</w:t>
+      </w:r>
+      <w:bookmarkStart w:id="6" w:name="_GoBack"/>
+      <w:bookmarkEnd w:id="6"/>
+      <w:r>
+        <w:rPr>
+          <w:rFonts w:asciiTheme="minorHAnsi" w:hAnsiTheme="minorHAnsi"/>
+          <w:noProof/>
+          <w:sz w:val="20"/>
+        </w:rPr>
+        <w:t xml:space="preserve">curity vulnerability identified in the structural quality analysis and mesurement </w:t>
       </w:r>
       <w:r>
         <w:rPr>
@@ -9151,7 +9173,7 @@
           <w:rFonts w:eastAsia="Calibri"/>
         </w:rPr>
       </w:pPr>
-      <w:bookmarkStart w:id="6" w:name="_Toc525632815"/>
+      <w:bookmarkStart w:id="7" w:name="_Toc525632815"/>
       <w:r>
         <w:rPr>
           <w:rFonts w:eastAsia="Calibri"/>
@@ -9166,7 +9188,7 @@
         </w:rPr>
         <w:t xml:space="preserve"> violations</w:t>
       </w:r>
-      <w:bookmarkEnd w:id="6"/>
+      <w:bookmarkEnd w:id="7"/>
     </w:p>
     <w:p>
       <w:pPr>
@@ -9961,7 +9983,7 @@
           <w:rFonts w:eastAsia="Calibri"/>
         </w:rPr>
       </w:pPr>
-      <w:bookmarkStart w:id="7" w:name="_Toc525632816"/>
+      <w:bookmarkStart w:id="8" w:name="_Toc525632816"/>
       <w:r>
         <w:rPr>
           <w:rFonts w:eastAsia="Calibri"/>
@@ -9984,7 +10006,7 @@
         </w:rPr>
         <w:t>Path Traversal Improper Input Neutralization</w:t>
       </w:r>
-      <w:bookmarkEnd w:id="7"/>
+      <w:bookmarkEnd w:id="8"/>
     </w:p>
     <w:p>
       <w:pPr>
@@ -10810,7 +10832,7 @@
           <w:rFonts w:eastAsia="Calibri"/>
         </w:rPr>
       </w:pPr>
-      <w:bookmarkStart w:id="8" w:name="_Toc525632817"/>
+      <w:bookmarkStart w:id="9" w:name="_Toc525632817"/>
       <w:r>
         <w:rPr>
           <w:rFonts w:eastAsia="Calibri"/>
@@ -10839,7 +10861,7 @@
         </w:rPr>
         <w:t>OS Command Injection Improper Input Neutralization</w:t>
       </w:r>
-      <w:bookmarkEnd w:id="8"/>
+      <w:bookmarkEnd w:id="9"/>
     </w:p>
     <w:p>
       <w:pPr>
@@ -11551,7 +11573,7 @@
           <w:rFonts w:eastAsia="Calibri"/>
         </w:rPr>
       </w:pPr>
-      <w:bookmarkStart w:id="9" w:name="_Toc525632818"/>
+      <w:bookmarkStart w:id="10" w:name="_Toc525632818"/>
       <w:r>
         <w:rPr>
           <w:rFonts w:eastAsia="Calibri"/>
@@ -11580,7 +11602,7 @@
         </w:rPr>
         <w:t>Cross-site Scripting Improper Input Neutralization</w:t>
       </w:r>
-      <w:bookmarkEnd w:id="9"/>
+      <w:bookmarkEnd w:id="10"/>
     </w:p>
     <w:p>
       <w:pPr>
@@ -12299,7 +12321,7 @@
           <w:rFonts w:eastAsia="Calibri"/>
         </w:rPr>
       </w:pPr>
-      <w:bookmarkStart w:id="10" w:name="_Toc525632819"/>
+      <w:bookmarkStart w:id="11" w:name="_Toc525632819"/>
       <w:r>
         <w:rPr>
           <w:rFonts w:eastAsia="Calibri"/>
@@ -12329,7 +12351,7 @@
         </w:rPr>
         <w:t>SQL Injection Improper Input Neutralization</w:t>
       </w:r>
-      <w:bookmarkEnd w:id="10"/>
+      <w:bookmarkEnd w:id="11"/>
     </w:p>
     <w:p>
       <w:pPr>
@@ -13056,7 +13078,7 @@
           <w:rFonts w:eastAsia="Calibri"/>
         </w:rPr>
       </w:pPr>
-      <w:bookmarkStart w:id="11" w:name="_Toc525632820"/>
+      <w:bookmarkStart w:id="12" w:name="_Toc525632820"/>
       <w:r>
         <w:rPr>
           <w:rFonts w:eastAsia="Calibri"/>
@@ -13085,7 +13107,7 @@
         </w:rPr>
         <w:t>Name or Reference Resolution Improper Input Neutralization</w:t>
       </w:r>
-      <w:bookmarkEnd w:id="11"/>
+      <w:bookmarkEnd w:id="12"/>
     </w:p>
     <w:p>
       <w:pPr>
@@ -13791,7 +13813,7 @@
           <w:szCs w:val="20"/>
         </w:rPr>
       </w:pPr>
-      <w:bookmarkStart w:id="12" w:name="_Toc525632821"/>
+      <w:bookmarkStart w:id="13" w:name="_Toc525632821"/>
       <w:r>
         <w:rPr>
           <w:rFonts w:eastAsia="Calibri"/>
@@ -13824,7 +13846,7 @@
         </w:rPr>
         <w:t>Buffer Copy without Checking Size of Input</w:t>
       </w:r>
-      <w:bookmarkEnd w:id="12"/>
+      <w:bookmarkEnd w:id="13"/>
     </w:p>
     <w:p>
       <w:pPr>
@@ -14539,7 +14561,7 @@
           <w:szCs w:val="20"/>
         </w:rPr>
       </w:pPr>
-      <w:bookmarkStart w:id="13" w:name="_Toc525632824"/>
+      <w:bookmarkStart w:id="14" w:name="_Toc525632824"/>
       <w:r>
         <w:rPr>
           <w:rFonts w:eastAsia="Calibri"/>
@@ -14548,7 +14570,7 @@
         <w:lastRenderedPageBreak/>
         <w:t xml:space="preserve">ASCSM-CWE-129 – </w:t>
       </w:r>
-      <w:bookmarkEnd w:id="13"/>
+      <w:bookmarkEnd w:id="14"/>
       <w:r>
         <w:t>Unchecked array index range</w:t>
       </w:r>
@@ -15263,7 +15285,7 @@
           <w:szCs w:val="20"/>
         </w:rPr>
       </w:pPr>
-      <w:bookmarkStart w:id="14" w:name="_Toc525632823"/>
+      <w:bookmarkStart w:id="15" w:name="_Toc525632823"/>
       <w:r>
         <w:rPr>
           <w:rFonts w:eastAsia="Calibri"/>
@@ -15285,7 +15307,7 @@
         </w:rPr>
         <w:t>– Format String Improper Input Neutralization</w:t>
       </w:r>
-      <w:bookmarkEnd w:id="14"/>
+      <w:bookmarkEnd w:id="15"/>
     </w:p>
     <w:p>
       <w:pPr>
@@ -16008,7 +16030,7 @@
           <w:lang w:val="en-US"/>
         </w:rPr>
       </w:pPr>
-      <w:bookmarkStart w:id="15" w:name="_Toc525632822"/>
+      <w:bookmarkStart w:id="16" w:name="_Toc525632822"/>
       <w:r>
         <w:rPr>
           <w:rFonts w:eastAsia="Calibri"/>
@@ -16016,7 +16038,7 @@
         </w:rPr>
         <w:t>ASCSM-CWE-252-resource– Unchecked Return Parameter Value of named Callable and Method Control Element with Read, Write, and Manage Access to Platform Resource</w:t>
       </w:r>
-      <w:bookmarkEnd w:id="15"/>
+      <w:bookmarkEnd w:id="16"/>
     </w:p>
     <w:p>
       <w:pPr>
@@ -16739,7 +16761,7 @@
           <w:szCs w:val="20"/>
         </w:rPr>
       </w:pPr>
-      <w:bookmarkStart w:id="16" w:name="_Toc525632825"/>
+      <w:bookmarkStart w:id="17" w:name="_Toc525632825"/>
       <w:r>
         <w:rPr>
           <w:rFonts w:eastAsia="Calibri"/>
@@ -16762,7 +16784,7 @@
         </w:rPr>
         <w:t>– Broken or Risky Cryptographic Algorithm Usage</w:t>
       </w:r>
-      <w:bookmarkEnd w:id="16"/>
+      <w:bookmarkEnd w:id="17"/>
     </w:p>
     <w:p>
       <w:pPr>
@@ -17485,7 +17507,7 @@
           <w:szCs w:val="20"/>
         </w:rPr>
       </w:pPr>
-      <w:bookmarkStart w:id="17" w:name="_Toc525632826"/>
+      <w:bookmarkStart w:id="18" w:name="_Toc525632826"/>
       <w:r>
         <w:rPr>
           <w:rFonts w:eastAsia="Calibri"/>
@@ -17507,7 +17529,7 @@
         </w:rPr>
         <w:t>– Declaration of Catch for Generic Exception</w:t>
       </w:r>
-      <w:bookmarkEnd w:id="17"/>
+      <w:bookmarkEnd w:id="18"/>
     </w:p>
     <w:p>
       <w:pPr>
@@ -18232,7 +18254,7 @@
           <w:szCs w:val="20"/>
         </w:rPr>
       </w:pPr>
-      <w:bookmarkStart w:id="18" w:name="_Toc525632827"/>
+      <w:bookmarkStart w:id="19" w:name="_Toc525632827"/>
       <w:r>
         <w:rPr>
           <w:rFonts w:eastAsia="Calibri"/>
@@ -18261,7 +18283,7 @@
         </w:rPr>
         <w:t>Declaration of Throws for Generic Exception</w:t>
       </w:r>
-      <w:bookmarkEnd w:id="18"/>
+      <w:bookmarkEnd w:id="19"/>
     </w:p>
     <w:p>
       <w:pPr>
@@ -19006,7 +19028,7 @@
           <w:szCs w:val="20"/>
         </w:rPr>
       </w:pPr>
-      <w:bookmarkStart w:id="19" w:name="_Toc525632828"/>
+      <w:bookmarkStart w:id="20" w:name="_Toc525632828"/>
       <w:r>
         <w:rPr>
           <w:rFonts w:eastAsia="Calibri"/>
@@ -19036,7 +19058,7 @@
         </w:rPr>
         <w:t>File Upload Improper Input Neutralization</w:t>
       </w:r>
-      <w:bookmarkEnd w:id="19"/>
+      <w:bookmarkEnd w:id="20"/>
     </w:p>
     <w:p>
       <w:pPr>
@@ -19759,7 +19781,7 @@
           <w:szCs w:val="20"/>
         </w:rPr>
       </w:pPr>
-      <w:bookmarkStart w:id="20" w:name="_Toc525632829"/>
+      <w:bookmarkStart w:id="21" w:name="_Toc525632829"/>
       <w:r>
         <w:rPr>
           <w:rFonts w:eastAsia="Calibri"/>
@@ -19788,7 +19810,7 @@
         </w:rPr>
         <w:t>Storable and Member Data Element Missing Initialization</w:t>
       </w:r>
-      <w:bookmarkEnd w:id="20"/>
+      <w:bookmarkEnd w:id="21"/>
     </w:p>
     <w:p>
       <w:pPr>
@@ -20511,7 +20533,7 @@
           <w:lang w:val="en-US"/>
         </w:rPr>
       </w:pPr>
-      <w:bookmarkStart w:id="21" w:name="_Toc525632830"/>
+      <w:bookmarkStart w:id="22" w:name="_Toc525632830"/>
       <w:r>
         <w:rPr>
           <w:rFonts w:eastAsia="Calibri"/>
@@ -20519,7 +20541,7 @@
         </w:rPr>
         <w:t>ASCSM-CWE-606 – Unchecked Input for Loop Condition</w:t>
       </w:r>
-      <w:bookmarkEnd w:id="21"/>
+      <w:bookmarkEnd w:id="22"/>
     </w:p>
     <w:p>
       <w:pPr>
@@ -21244,7 +21266,7 @@
           <w:lang w:val="en-US"/>
         </w:rPr>
       </w:pPr>
-      <w:bookmarkStart w:id="22" w:name="_Toc525632831"/>
+      <w:bookmarkStart w:id="23" w:name="_Toc525632831"/>
       <w:r>
         <w:rPr>
           <w:rFonts w:eastAsia="Calibri"/>
@@ -21267,7 +21289,7 @@
         </w:rPr>
         <w:t xml:space="preserve"> – Shared Resource Improper Locking</w:t>
       </w:r>
-      <w:bookmarkEnd w:id="22"/>
+      <w:bookmarkEnd w:id="23"/>
     </w:p>
     <w:p>
       <w:pPr>
@@ -21990,7 +22012,7 @@
           <w:lang w:val="en-US"/>
         </w:rPr>
       </w:pPr>
-      <w:bookmarkStart w:id="23" w:name="_Toc525632832"/>
+      <w:bookmarkStart w:id="24" w:name="_Toc525632832"/>
       <w:r>
         <w:rPr>
           <w:rFonts w:eastAsia="Calibri"/>
@@ -22012,7 +22034,7 @@
         </w:rPr>
         <w:t xml:space="preserve"> – Expired or Released Resource Usage</w:t>
       </w:r>
-      <w:bookmarkEnd w:id="23"/>
+      <w:bookmarkEnd w:id="24"/>
     </w:p>
     <w:p>
       <w:pPr>
@@ -22737,7 +22759,7 @@
           <w:lang w:val="en-US"/>
         </w:rPr>
       </w:pPr>
-      <w:bookmarkStart w:id="24" w:name="_Toc525632833"/>
+      <w:bookmarkStart w:id="25" w:name="_Toc525632833"/>
       <w:r>
         <w:rPr>
           <w:rFonts w:eastAsia="Calibri"/>
@@ -22759,7 +22781,7 @@
         </w:rPr>
         <w:t xml:space="preserve"> – Numeric Types Incorrect Conversion</w:t>
       </w:r>
-      <w:bookmarkEnd w:id="24"/>
+      <w:bookmarkEnd w:id="25"/>
     </w:p>
     <w:p>
       <w:pPr>
@@ -23497,7 +23519,7 @@
           <w:lang w:val="en-US"/>
         </w:rPr>
       </w:pPr>
-      <w:bookmarkStart w:id="25" w:name="_Toc525632835"/>
+      <w:bookmarkStart w:id="26" w:name="_Toc525632835"/>
       <w:r>
         <w:rPr>
           <w:rFonts w:eastAsia="Calibri"/>
@@ -23520,7 +23542,7 @@
         </w:rPr>
         <w:t>– Missing Release of Resource after Effective Lifetime</w:t>
       </w:r>
-      <w:bookmarkEnd w:id="25"/>
+      <w:bookmarkEnd w:id="26"/>
     </w:p>
     <w:p>
       <w:pPr>
@@ -24256,7 +24278,7 @@
           <w:lang w:val="en-US"/>
         </w:rPr>
       </w:pPr>
-      <w:bookmarkStart w:id="26" w:name="_Toc525632836"/>
+      <w:bookmarkStart w:id="27" w:name="_Toc525632836"/>
       <w:r>
         <w:rPr>
           <w:rFonts w:eastAsia="Calibri"/>
@@ -24285,7 +24307,7 @@
         </w:rPr>
         <w:t>Uncontrolled Memory Allocation</w:t>
       </w:r>
-      <w:bookmarkEnd w:id="26"/>
+      <w:bookmarkEnd w:id="27"/>
     </w:p>
     <w:p>
       <w:pPr>
@@ -24997,7 +25019,7 @@
           <w:lang w:val="en-US"/>
         </w:rPr>
       </w:pPr>
-      <w:bookmarkStart w:id="27" w:name="_Toc525632837"/>
+      <w:bookmarkStart w:id="28" w:name="_Toc525632837"/>
       <w:r>
         <w:rPr>
           <w:rFonts w:eastAsia="Calibri"/>
@@ -25026,7 +25048,7 @@
         </w:rPr>
         <w:t>Hard-Coded Credentials Usage for Remote Authentication</w:t>
       </w:r>
-      <w:bookmarkEnd w:id="27"/>
+      <w:bookmarkEnd w:id="28"/>
     </w:p>
     <w:p>
       <w:pPr>
@@ -25749,7 +25771,7 @@
           <w:lang w:val="en-US"/>
         </w:rPr>
       </w:pPr>
-      <w:bookmarkStart w:id="28" w:name="_Toc525632838"/>
+      <w:bookmarkStart w:id="29" w:name="_Toc525632838"/>
       <w:r>
         <w:rPr>
           <w:rFonts w:eastAsia="Calibri"/>
@@ -25779,7 +25801,7 @@
         </w:rPr>
         <w:t>Loop with Unreachable Exit Condition (Infinite Loop)</w:t>
       </w:r>
-      <w:bookmarkEnd w:id="28"/>
+      <w:bookmarkEnd w:id="29"/>
     </w:p>
     <w:p>
       <w:pPr>
@@ -26497,7 +26519,7 @@
         <w:pStyle w:val="Heading1"/>
         <w:ind w:right="657"/>
       </w:pPr>
-      <w:bookmarkStart w:id="29" w:name="_Toc525632839"/>
+      <w:bookmarkStart w:id="30" w:name="_Toc525632839"/>
       <w:r>
         <w:lastRenderedPageBreak/>
         <w:t>A</w:t>
@@ -26505,7 +26527,7 @@
       <w:r>
         <w:t>ppendix</w:t>
       </w:r>
-      <w:bookmarkEnd w:id="29"/>
+      <w:bookmarkEnd w:id="30"/>
       <w:r>
         <w:t xml:space="preserve"> </w:t>
       </w:r>
@@ -26519,14 +26541,14 @@
           <w:lang w:val="en-US"/>
         </w:rPr>
       </w:pPr>
-      <w:bookmarkStart w:id="30" w:name="_Toc525632840"/>
+      <w:bookmarkStart w:id="31" w:name="_Toc525632840"/>
       <w:r>
         <w:rPr>
           <w:lang w:val="en-US"/>
         </w:rPr>
         <w:t>About CAST Software Intelligence</w:t>
       </w:r>
-      <w:bookmarkEnd w:id="30"/>
+      <w:bookmarkEnd w:id="31"/>
     </w:p>
     <w:p>
       <w:pPr>
@@ -26563,14 +26585,14 @@
         <w:spacing w:after="0"/>
         <w:ind w:left="540" w:right="657" w:hanging="540"/>
       </w:pPr>
-      <w:bookmarkStart w:id="31" w:name="_Toc525632841"/>
+      <w:bookmarkStart w:id="32" w:name="_Toc525632841"/>
       <w:r>
         <w:rPr>
           <w:lang w:val="en-US"/>
         </w:rPr>
         <w:t>How CAST AIP Works</w:t>
       </w:r>
-      <w:bookmarkEnd w:id="31"/>
+      <w:bookmarkEnd w:id="32"/>
     </w:p>
     <w:p>
       <w:pPr>
@@ -26980,8 +27002,6 @@
       </w:rPr>
       <w:t xml:space="preserve">CISQ Security </w:t>
     </w:r>
-    <w:bookmarkStart w:id="32" w:name="_GoBack"/>
-    <w:bookmarkEnd w:id="32"/>
     <w:r>
       <w:rPr>
         <w:rFonts w:asciiTheme="majorHAnsi" w:hAnsiTheme="majorHAnsi"/>
@@ -34130,7 +34150,7 @@
 </file>
 
 <file path=customXml/itemProps2.xml><?xml version="1.0" encoding="utf-8"?>
-<ds:datastoreItem xmlns:ds="http://schemas.openxmlformats.org/officeDocument/2006/customXml" ds:itemID="{946D9767-F315-4EE1-9C99-843076D781CF}">
+<ds:datastoreItem xmlns:ds="http://schemas.openxmlformats.org/officeDocument/2006/customXml" ds:itemID="{0C87D8EC-E400-4E38-AC68-5468FE19BE25}">
   <ds:schemaRefs>
     <ds:schemaRef ds:uri="http://schemas.openxmlformats.org/officeDocument/2006/bibliography"/>
   </ds:schemaRefs>

</xml_diff>

<commit_message>
REPORTGEN-428 : update templates and improve No Violation case in LIST_RULES_VIOLATIONS_BOOKMARKS component
</commit_message>
<xml_diff>
--- a/CastReporting.Reporting/TemplatesFiles/CISQ - Top 22 - Summary.docx
+++ b/CastReporting.Reporting/TemplatesFiles/CISQ - Top 22 - Summary.docx
@@ -4168,11 +4168,7 @@
               </mc:Choice>
               <mc:Fallback>
                 <w:pict>
-                  <v:shapetype w14:anchorId="789AD5BD" id="_x0000_t202" coordsize="21600,21600" o:spt="202" path="m,l,21600r21600,l21600,xe">
-                    <v:stroke joinstyle="miter"/>
-                    <v:path gradientshapeok="t" o:connecttype="rect"/>
-                  </v:shapetype>
-                  <v:shape id="Text Box 83" o:spid="_x0000_s1056" type="#_x0000_t202" style="position:absolute;left:0;text-align:left;margin-left:229.05pt;margin-top:114.95pt;width:473.6pt;height:202.8pt;z-index:251670528;visibility:visible;mso-wrap-style:square;mso-width-percent:0;mso-height-percent:0;mso-wrap-distance-left:9pt;mso-wrap-distance-top:0;mso-wrap-distance-right:9pt;mso-wrap-distance-bottom:0;mso-position-horizontal:absolute;mso-position-horizontal-relative:page;mso-position-vertical:absolute;mso-position-vertical-relative:page;mso-width-percent:0;mso-height-percent:0;mso-width-relative:page;mso-height-relative:margin;v-text-anchor:top" o:gfxdata="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" filled="f" stroked="f" strokeweight=".5pt">
+                  <v:shape w14:anchorId="789AD5BD" id="Text Box 83" o:spid="_x0000_s1056" type="#_x0000_t202" style="position:absolute;left:0;text-align:left;margin-left:229.05pt;margin-top:114.95pt;width:473.6pt;height:202.8pt;z-index:251670528;visibility:visible;mso-wrap-style:square;mso-width-percent:0;mso-height-percent:0;mso-wrap-distance-left:9pt;mso-wrap-distance-top:0;mso-wrap-distance-right:9pt;mso-wrap-distance-bottom:0;mso-position-horizontal:absolute;mso-position-horizontal-relative:page;mso-position-vertical:absolute;mso-position-vertical-relative:page;mso-width-percent:0;mso-height-percent:0;mso-width-relative:page;mso-height-relative:margin;v-text-anchor:top" o:gfxdata="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" filled="f" stroked="f" strokeweight=".5pt">
                     <v:textbox inset="0,0,0,0">
                       <w:txbxContent>
                         <w:p>
@@ -9061,8 +9057,6 @@
         </w:rPr>
         <w:t>e</w:t>
       </w:r>
-      <w:bookmarkStart w:id="6" w:name="_GoBack"/>
-      <w:bookmarkEnd w:id="6"/>
       <w:r>
         <w:rPr>
           <w:rFonts w:asciiTheme="minorHAnsi" w:hAnsiTheme="minorHAnsi"/>
@@ -9173,7 +9167,7 @@
           <w:rFonts w:eastAsia="Calibri"/>
         </w:rPr>
       </w:pPr>
-      <w:bookmarkStart w:id="7" w:name="_Toc525632815"/>
+      <w:bookmarkStart w:id="6" w:name="_Toc525632815"/>
       <w:r>
         <w:rPr>
           <w:rFonts w:eastAsia="Calibri"/>
@@ -9188,7 +9182,7 @@
         </w:rPr>
         <w:t xml:space="preserve"> violations</w:t>
       </w:r>
-      <w:bookmarkEnd w:id="7"/>
+      <w:bookmarkEnd w:id="6"/>
     </w:p>
     <w:p>
       <w:pPr>
@@ -9251,7 +9245,7 @@
         <w:tblW w:w="9000" w:type="dxa"/>
         <w:tblLayout w:type="fixed"/>
         <w:tblLook w:val="04A0" w:firstRow="1" w:lastRow="0" w:firstColumn="1" w:lastColumn="0" w:noHBand="0" w:noVBand="1"/>
-        <w:tblDescription w:val="TABLE;GENERIC_TABLE;COL1=VIOLATIONS,ROW1=METRICS,METRICS=CISQ-Security,VIOLATIONS=ALL"/>
+        <w:tblDescription w:val="TABLE;RULES_LIST_STATISTICS_RATIO;METRICS=CISQ-Security"/>
       </w:tblPr>
       <w:tblGrid>
         <w:gridCol w:w="4675"/>
@@ -9983,7 +9977,7 @@
           <w:rFonts w:eastAsia="Calibri"/>
         </w:rPr>
       </w:pPr>
-      <w:bookmarkStart w:id="8" w:name="_Toc525632816"/>
+      <w:bookmarkStart w:id="7" w:name="_Toc525632816"/>
       <w:r>
         <w:rPr>
           <w:rFonts w:eastAsia="Calibri"/>
@@ -10006,7 +10000,7 @@
         </w:rPr>
         <w:t>Path Traversal Improper Input Neutralization</w:t>
       </w:r>
-      <w:bookmarkEnd w:id="8"/>
+      <w:bookmarkEnd w:id="7"/>
     </w:p>
     <w:p>
       <w:pPr>
@@ -10077,7 +10071,7 @@
         <w:tblW w:w="9000" w:type="dxa"/>
         <w:tblLayout w:type="fixed"/>
         <w:tblLook w:val="04A0" w:firstRow="1" w:lastRow="0" w:firstColumn="1" w:lastColumn="0" w:noHBand="0" w:noVBand="1"/>
-        <w:tblDescription w:val="TABLE;GENERIC_TABLE;COL1=VIOLATIONS,ROW1=METRICS,METRICS=ASCSM-CWE-22,VIOLATIONS=ALL"/>
+        <w:tblDescription w:val="TABLE;RULES_LIST_STATISTICS_RATIO;METRICS=ASCSM-CWE-22"/>
       </w:tblPr>
       <w:tblGrid>
         <w:gridCol w:w="4675"/>
@@ -10832,7 +10826,7 @@
           <w:rFonts w:eastAsia="Calibri"/>
         </w:rPr>
       </w:pPr>
-      <w:bookmarkStart w:id="9" w:name="_Toc525632817"/>
+      <w:bookmarkStart w:id="8" w:name="_Toc525632817"/>
       <w:r>
         <w:rPr>
           <w:rFonts w:eastAsia="Calibri"/>
@@ -10861,7 +10855,7 @@
         </w:rPr>
         <w:t>OS Command Injection Improper Input Neutralization</w:t>
       </w:r>
-      <w:bookmarkEnd w:id="9"/>
+      <w:bookmarkEnd w:id="8"/>
     </w:p>
     <w:p>
       <w:pPr>
@@ -10931,7 +10925,7 @@
         <w:tblW w:w="9000" w:type="dxa"/>
         <w:tblLayout w:type="fixed"/>
         <w:tblLook w:val="04A0" w:firstRow="1" w:lastRow="0" w:firstColumn="1" w:lastColumn="0" w:noHBand="0" w:noVBand="1"/>
-        <w:tblDescription w:val="TABLE;GENERIC_TABLE;COL1=VIOLATIONS,ROW1=METRICS,METRICS=ASCSM-CWE-78,VIOLATIONS=ALL"/>
+        <w:tblDescription w:val="TABLE;RULES_LIST_STATISTICS_RATIO;METRICS=ASCSM-CWE-78"/>
       </w:tblPr>
       <w:tblGrid>
         <w:gridCol w:w="4675"/>
@@ -11573,7 +11567,7 @@
           <w:rFonts w:eastAsia="Calibri"/>
         </w:rPr>
       </w:pPr>
-      <w:bookmarkStart w:id="10" w:name="_Toc525632818"/>
+      <w:bookmarkStart w:id="9" w:name="_Toc525632818"/>
       <w:r>
         <w:rPr>
           <w:rFonts w:eastAsia="Calibri"/>
@@ -11602,7 +11596,7 @@
         </w:rPr>
         <w:t>Cross-site Scripting Improper Input Neutralization</w:t>
       </w:r>
-      <w:bookmarkEnd w:id="10"/>
+      <w:bookmarkEnd w:id="9"/>
     </w:p>
     <w:p>
       <w:pPr>
@@ -11686,7 +11680,7 @@
         <w:tblW w:w="9000" w:type="dxa"/>
         <w:tblLayout w:type="fixed"/>
         <w:tblLook w:val="04A0" w:firstRow="1" w:lastRow="0" w:firstColumn="1" w:lastColumn="0" w:noHBand="0" w:noVBand="1"/>
-        <w:tblDescription w:val="TABLE;GENERIC_TABLE;COL1=VIOLATIONS,ROW1=METRICS,METRICS=ASCSM-CWE-79,VIOLATIONS=ALL"/>
+        <w:tblDescription w:val="TABLE;RULES_LIST_STATISTICS_RATIO;METRICS=ASCSM-CWE-79"/>
       </w:tblPr>
       <w:tblGrid>
         <w:gridCol w:w="4675"/>
@@ -12321,7 +12315,7 @@
           <w:rFonts w:eastAsia="Calibri"/>
         </w:rPr>
       </w:pPr>
-      <w:bookmarkStart w:id="11" w:name="_Toc525632819"/>
+      <w:bookmarkStart w:id="10" w:name="_Toc525632819"/>
       <w:r>
         <w:rPr>
           <w:rFonts w:eastAsia="Calibri"/>
@@ -12351,7 +12345,7 @@
         </w:rPr>
         <w:t>SQL Injection Improper Input Neutralization</w:t>
       </w:r>
-      <w:bookmarkEnd w:id="11"/>
+      <w:bookmarkEnd w:id="10"/>
     </w:p>
     <w:p>
       <w:pPr>
@@ -12427,7 +12421,7 @@
         <w:tblW w:w="9000" w:type="dxa"/>
         <w:tblLayout w:type="fixed"/>
         <w:tblLook w:val="04A0" w:firstRow="1" w:lastRow="0" w:firstColumn="1" w:lastColumn="0" w:noHBand="0" w:noVBand="1"/>
-        <w:tblDescription w:val="TABLE;GENERIC_TABLE;COL1=VIOLATIONS,ROW1=METRICS,METRICS=ASCSM-CWE-89,VIOLATIONS=ALL"/>
+        <w:tblDescription w:val="TABLE;RULES_LIST_STATISTICS_RATIO;METRICS=ASCSM-CWE-89"/>
       </w:tblPr>
       <w:tblGrid>
         <w:gridCol w:w="4675"/>
@@ -13078,7 +13072,7 @@
           <w:rFonts w:eastAsia="Calibri"/>
         </w:rPr>
       </w:pPr>
-      <w:bookmarkStart w:id="12" w:name="_Toc525632820"/>
+      <w:bookmarkStart w:id="11" w:name="_Toc525632820"/>
       <w:r>
         <w:rPr>
           <w:rFonts w:eastAsia="Calibri"/>
@@ -13107,7 +13101,7 @@
         </w:rPr>
         <w:t>Name or Reference Resolution Improper Input Neutralization</w:t>
       </w:r>
-      <w:bookmarkEnd w:id="12"/>
+      <w:bookmarkEnd w:id="11"/>
     </w:p>
     <w:p>
       <w:pPr>
@@ -13171,7 +13165,7 @@
         <w:tblW w:w="9000" w:type="dxa"/>
         <w:tblLayout w:type="fixed"/>
         <w:tblLook w:val="04A0" w:firstRow="1" w:lastRow="0" w:firstColumn="1" w:lastColumn="0" w:noHBand="0" w:noVBand="1"/>
-        <w:tblDescription w:val="TABLE;GENERIC_TABLE;COL1=VIOLATIONS,ROW1=METRICS,METRICS=ASCSM-CWE-99,VIOLATIONS=ALL"/>
+        <w:tblDescription w:val="TABLE;RULES_LIST_STATISTICS_RATIO;METRICS=ASCSM-CWE-99"/>
       </w:tblPr>
       <w:tblGrid>
         <w:gridCol w:w="4675"/>
@@ -13813,7 +13807,7 @@
           <w:szCs w:val="20"/>
         </w:rPr>
       </w:pPr>
-      <w:bookmarkStart w:id="13" w:name="_Toc525632821"/>
+      <w:bookmarkStart w:id="12" w:name="_Toc525632821"/>
       <w:r>
         <w:rPr>
           <w:rFonts w:eastAsia="Calibri"/>
@@ -13846,7 +13840,7 @@
         </w:rPr>
         <w:t>Buffer Copy without Checking Size of Input</w:t>
       </w:r>
-      <w:bookmarkEnd w:id="13"/>
+      <w:bookmarkEnd w:id="12"/>
     </w:p>
     <w:p>
       <w:pPr>
@@ -13918,7 +13912,7 @@
         <w:tblW w:w="9000" w:type="dxa"/>
         <w:tblLayout w:type="fixed"/>
         <w:tblLook w:val="04A0" w:firstRow="1" w:lastRow="0" w:firstColumn="1" w:lastColumn="0" w:noHBand="0" w:noVBand="1"/>
-        <w:tblDescription w:val="TABLE;GENERIC_TABLE;COL1=VIOLATIONS,ROW1=METRICS,METRICS=ASCSM-CWE-120,VIOLATIONS=ALL"/>
+        <w:tblDescription w:val="TABLE;RULES_LIST_STATISTICS_RATIO;METRICS=ASCSM-CWE-120"/>
       </w:tblPr>
       <w:tblGrid>
         <w:gridCol w:w="4675"/>
@@ -14561,7 +14555,7 @@
           <w:szCs w:val="20"/>
         </w:rPr>
       </w:pPr>
-      <w:bookmarkStart w:id="14" w:name="_Toc525632824"/>
+      <w:bookmarkStart w:id="13" w:name="_Toc525632824"/>
       <w:r>
         <w:rPr>
           <w:rFonts w:eastAsia="Calibri"/>
@@ -14570,7 +14564,7 @@
         <w:lastRenderedPageBreak/>
         <w:t xml:space="preserve">ASCSM-CWE-129 – </w:t>
       </w:r>
-      <w:bookmarkEnd w:id="14"/>
+      <w:bookmarkEnd w:id="13"/>
       <w:r>
         <w:t>Unchecked array index range</w:t>
       </w:r>
@@ -14642,7 +14636,7 @@
         <w:tblW w:w="9000" w:type="dxa"/>
         <w:tblLayout w:type="fixed"/>
         <w:tblLook w:val="04A0" w:firstRow="1" w:lastRow="0" w:firstColumn="1" w:lastColumn="0" w:noHBand="0" w:noVBand="1"/>
-        <w:tblDescription w:val="TABLE;GENERIC_TABLE;COL1=VIOLATIONS,ROW1=METRICS,METRICS=ASCSM-CWE-129,VIOLATIONS=ALL"/>
+        <w:tblDescription w:val="TABLE;RULES_LIST_STATISTICS_RATIO;METRICS=ASCSM-CWE-129"/>
       </w:tblPr>
       <w:tblGrid>
         <w:gridCol w:w="4675"/>
@@ -15285,7 +15279,7 @@
           <w:szCs w:val="20"/>
         </w:rPr>
       </w:pPr>
-      <w:bookmarkStart w:id="15" w:name="_Toc525632823"/>
+      <w:bookmarkStart w:id="14" w:name="_Toc525632823"/>
       <w:r>
         <w:rPr>
           <w:rFonts w:eastAsia="Calibri"/>
@@ -15307,7 +15301,7 @@
         </w:rPr>
         <w:t>– Format String Improper Input Neutralization</w:t>
       </w:r>
-      <w:bookmarkEnd w:id="15"/>
+      <w:bookmarkEnd w:id="14"/>
     </w:p>
     <w:p>
       <w:pPr>
@@ -15387,7 +15381,7 @@
         <w:tblW w:w="9000" w:type="dxa"/>
         <w:tblLayout w:type="fixed"/>
         <w:tblLook w:val="04A0" w:firstRow="1" w:lastRow="0" w:firstColumn="1" w:lastColumn="0" w:noHBand="0" w:noVBand="1"/>
-        <w:tblDescription w:val="TABLE;GENERIC_TABLE;COL1=VIOLATIONS,ROW1=METRICS,METRICS=ASCSM-CWE-134,VIOLATIONS=ALL"/>
+        <w:tblDescription w:val="TABLE;RULES_LIST_STATISTICS_RATIO;METRICS=ASCSM-CWE-134"/>
       </w:tblPr>
       <w:tblGrid>
         <w:gridCol w:w="4675"/>
@@ -16030,7 +16024,7 @@
           <w:lang w:val="en-US"/>
         </w:rPr>
       </w:pPr>
-      <w:bookmarkStart w:id="16" w:name="_Toc525632822"/>
+      <w:bookmarkStart w:id="15" w:name="_Toc525632822"/>
       <w:r>
         <w:rPr>
           <w:rFonts w:eastAsia="Calibri"/>
@@ -16038,7 +16032,7 @@
         </w:rPr>
         <w:t>ASCSM-CWE-252-resource– Unchecked Return Parameter Value of named Callable and Method Control Element with Read, Write, and Manage Access to Platform Resource</w:t>
       </w:r>
-      <w:bookmarkEnd w:id="16"/>
+      <w:bookmarkEnd w:id="15"/>
     </w:p>
     <w:p>
       <w:pPr>
@@ -16118,7 +16112,7 @@
         <w:tblW w:w="9000" w:type="dxa"/>
         <w:tblLayout w:type="fixed"/>
         <w:tblLook w:val="04A0" w:firstRow="1" w:lastRow="0" w:firstColumn="1" w:lastColumn="0" w:noHBand="0" w:noVBand="1"/>
-        <w:tblDescription w:val="TABLE;GENERIC_TABLE;COL1=VIOLATIONS,ROW1=METRICS,METRICS=ASCSM-CWE-252-resource,VIOLATIONS=ALL"/>
+        <w:tblDescription w:val="TABLE;RULES_LIST_STATISTICS_RATIO;METRICS=ASCSM-CWE-252-resource"/>
       </w:tblPr>
       <w:tblGrid>
         <w:gridCol w:w="4675"/>
@@ -16761,7 +16755,7 @@
           <w:szCs w:val="20"/>
         </w:rPr>
       </w:pPr>
-      <w:bookmarkStart w:id="17" w:name="_Toc525632825"/>
+      <w:bookmarkStart w:id="16" w:name="_Toc525632825"/>
       <w:r>
         <w:rPr>
           <w:rFonts w:eastAsia="Calibri"/>
@@ -16784,7 +16778,7 @@
         </w:rPr>
         <w:t>– Broken or Risky Cryptographic Algorithm Usage</w:t>
       </w:r>
-      <w:bookmarkEnd w:id="17"/>
+      <w:bookmarkEnd w:id="16"/>
     </w:p>
     <w:p>
       <w:pPr>
@@ -16864,7 +16858,7 @@
         <w:tblW w:w="9000" w:type="dxa"/>
         <w:tblLayout w:type="fixed"/>
         <w:tblLook w:val="04A0" w:firstRow="1" w:lastRow="0" w:firstColumn="1" w:lastColumn="0" w:noHBand="0" w:noVBand="1"/>
-        <w:tblDescription w:val="TABLE;GENERIC_TABLE;COL1=VIOLATIONS,ROW1=METRICS,METRICS=ASCSM-CWE-327,VIOLATIONS=ALL"/>
+        <w:tblDescription w:val="TABLE;RULES_LIST_STATISTICS_RATIO;METRICS=ASCSM-CWE-327"/>
       </w:tblPr>
       <w:tblGrid>
         <w:gridCol w:w="4675"/>
@@ -17507,7 +17501,7 @@
           <w:szCs w:val="20"/>
         </w:rPr>
       </w:pPr>
-      <w:bookmarkStart w:id="18" w:name="_Toc525632826"/>
+      <w:bookmarkStart w:id="17" w:name="_Toc525632826"/>
       <w:r>
         <w:rPr>
           <w:rFonts w:eastAsia="Calibri"/>
@@ -17529,7 +17523,7 @@
         </w:rPr>
         <w:t>– Declaration of Catch for Generic Exception</w:t>
       </w:r>
-      <w:bookmarkEnd w:id="18"/>
+      <w:bookmarkEnd w:id="17"/>
     </w:p>
     <w:p>
       <w:pPr>
@@ -17609,7 +17603,7 @@
         <w:tblW w:w="9000" w:type="dxa"/>
         <w:tblLayout w:type="fixed"/>
         <w:tblLook w:val="04A0" w:firstRow="1" w:lastRow="0" w:firstColumn="1" w:lastColumn="0" w:noHBand="0" w:noVBand="1"/>
-        <w:tblDescription w:val="TABLE;GENERIC_TABLE;COL1=VIOLATIONS,ROW1=METRICS,METRICS=ASCSM-CWE-396,VIOLATIONS=ALL"/>
+        <w:tblDescription w:val="TABLE;RULES_LIST_STATISTICS_RATIO;METRICS=ASCSM-CWE-396"/>
       </w:tblPr>
       <w:tblGrid>
         <w:gridCol w:w="4675"/>
@@ -18254,7 +18248,7 @@
           <w:szCs w:val="20"/>
         </w:rPr>
       </w:pPr>
-      <w:bookmarkStart w:id="19" w:name="_Toc525632827"/>
+      <w:bookmarkStart w:id="18" w:name="_Toc525632827"/>
       <w:r>
         <w:rPr>
           <w:rFonts w:eastAsia="Calibri"/>
@@ -18283,7 +18277,7 @@
         </w:rPr>
         <w:t>Declaration of Throws for Generic Exception</w:t>
       </w:r>
-      <w:bookmarkEnd w:id="19"/>
+      <w:bookmarkEnd w:id="18"/>
     </w:p>
     <w:p>
       <w:pPr>
@@ -18371,7 +18365,7 @@
         <w:tblW w:w="9000" w:type="dxa"/>
         <w:tblLayout w:type="fixed"/>
         <w:tblLook w:val="04A0" w:firstRow="1" w:lastRow="0" w:firstColumn="1" w:lastColumn="0" w:noHBand="0" w:noVBand="1"/>
-        <w:tblDescription w:val="TABLE;GENERIC_TABLE;COL1=VIOLATIONS,ROW1=METRICS,METRICS=ASCSM-CWE-397,VIOLATIONS=ALL"/>
+        <w:tblDescription w:val="TABLE;RULES_LIST_STATISTICS_RATIO;METRICS=ASCSM-CWE-397"/>
       </w:tblPr>
       <w:tblGrid>
         <w:gridCol w:w="4675"/>
@@ -19028,7 +19022,7 @@
           <w:szCs w:val="20"/>
         </w:rPr>
       </w:pPr>
-      <w:bookmarkStart w:id="20" w:name="_Toc525632828"/>
+      <w:bookmarkStart w:id="19" w:name="_Toc525632828"/>
       <w:r>
         <w:rPr>
           <w:rFonts w:eastAsia="Calibri"/>
@@ -19058,7 +19052,7 @@
         </w:rPr>
         <w:t>File Upload Improper Input Neutralization</w:t>
       </w:r>
-      <w:bookmarkEnd w:id="20"/>
+      <w:bookmarkEnd w:id="19"/>
     </w:p>
     <w:p>
       <w:pPr>
@@ -19138,7 +19132,7 @@
         <w:tblW w:w="9000" w:type="dxa"/>
         <w:tblLayout w:type="fixed"/>
         <w:tblLook w:val="04A0" w:firstRow="1" w:lastRow="0" w:firstColumn="1" w:lastColumn="0" w:noHBand="0" w:noVBand="1"/>
-        <w:tblDescription w:val="TABLE;GENERIC_TABLE;COL1=VIOLATIONS,ROW1=METRICS,METRICS=ASCSM-CWE-434,VIOLATIONS=ALL"/>
+        <w:tblDescription w:val="TABLE;RULES_LIST_STATISTICS_RATIO;METRICS=ASCSM-CWE-434"/>
       </w:tblPr>
       <w:tblGrid>
         <w:gridCol w:w="4675"/>
@@ -19781,7 +19775,7 @@
           <w:szCs w:val="20"/>
         </w:rPr>
       </w:pPr>
-      <w:bookmarkStart w:id="21" w:name="_Toc525632829"/>
+      <w:bookmarkStart w:id="20" w:name="_Toc525632829"/>
       <w:r>
         <w:rPr>
           <w:rFonts w:eastAsia="Calibri"/>
@@ -19810,7 +19804,7 @@
         </w:rPr>
         <w:t>Storable and Member Data Element Missing Initialization</w:t>
       </w:r>
-      <w:bookmarkEnd w:id="21"/>
+      <w:bookmarkEnd w:id="20"/>
     </w:p>
     <w:p>
       <w:pPr>
@@ -19890,7 +19884,7 @@
         <w:tblW w:w="9000" w:type="dxa"/>
         <w:tblLayout w:type="fixed"/>
         <w:tblLook w:val="04A0" w:firstRow="1" w:lastRow="0" w:firstColumn="1" w:lastColumn="0" w:noHBand="0" w:noVBand="1"/>
-        <w:tblDescription w:val="TABLE;GENERIC_TABLE;COL1=VIOLATIONS,ROW1=METRICS,METRICS=ASCSM-CWE-456,VIOLATIONS=ALL"/>
+        <w:tblDescription w:val="TABLE;RULES_LIST_STATISTICS_RATIO;METRICS=ASCSM-CWE-456"/>
       </w:tblPr>
       <w:tblGrid>
         <w:gridCol w:w="4675"/>
@@ -20533,7 +20527,7 @@
           <w:lang w:val="en-US"/>
         </w:rPr>
       </w:pPr>
-      <w:bookmarkStart w:id="22" w:name="_Toc525632830"/>
+      <w:bookmarkStart w:id="21" w:name="_Toc525632830"/>
       <w:r>
         <w:rPr>
           <w:rFonts w:eastAsia="Calibri"/>
@@ -20541,7 +20535,7 @@
         </w:rPr>
         <w:t>ASCSM-CWE-606 – Unchecked Input for Loop Condition</w:t>
       </w:r>
-      <w:bookmarkEnd w:id="22"/>
+      <w:bookmarkEnd w:id="21"/>
     </w:p>
     <w:p>
       <w:pPr>
@@ -20621,7 +20615,7 @@
         <w:tblW w:w="9000" w:type="dxa"/>
         <w:tblLayout w:type="fixed"/>
         <w:tblLook w:val="04A0" w:firstRow="1" w:lastRow="0" w:firstColumn="1" w:lastColumn="0" w:noHBand="0" w:noVBand="1"/>
-        <w:tblDescription w:val="TABLE;GENERIC_TABLE;COL1=VIOLATIONS,ROW1=METRICS,METRICS=ASCSM-CWE-606,VIOLATIONS=ALL"/>
+        <w:tblDescription w:val="TABLE;RULES_LIST_STATISTICS_RATIO;METRICS=ASCSM-CWE-606"/>
       </w:tblPr>
       <w:tblGrid>
         <w:gridCol w:w="4675"/>
@@ -21266,7 +21260,7 @@
           <w:lang w:val="en-US"/>
         </w:rPr>
       </w:pPr>
-      <w:bookmarkStart w:id="23" w:name="_Toc525632831"/>
+      <w:bookmarkStart w:id="22" w:name="_Toc525632831"/>
       <w:r>
         <w:rPr>
           <w:rFonts w:eastAsia="Calibri"/>
@@ -21289,7 +21283,7 @@
         </w:rPr>
         <w:t xml:space="preserve"> – Shared Resource Improper Locking</w:t>
       </w:r>
-      <w:bookmarkEnd w:id="23"/>
+      <w:bookmarkEnd w:id="22"/>
     </w:p>
     <w:p>
       <w:pPr>
@@ -21369,7 +21363,7 @@
         <w:tblW w:w="9000" w:type="dxa"/>
         <w:tblLayout w:type="fixed"/>
         <w:tblLook w:val="04A0" w:firstRow="1" w:lastRow="0" w:firstColumn="1" w:lastColumn="0" w:noHBand="0" w:noVBand="1"/>
-        <w:tblDescription w:val="TABLE;GENERIC_TABLE;COL1=VIOLATIONS,ROW1=METRICS,METRICS=ASCSM-CWE-667,VIOLATIONS=ALL"/>
+        <w:tblDescription w:val="TABLE;RULES_LIST_STATISTICS_RATIO;METRICS=ASCSM-CWE-667"/>
       </w:tblPr>
       <w:tblGrid>
         <w:gridCol w:w="4675"/>
@@ -22012,7 +22006,7 @@
           <w:lang w:val="en-US"/>
         </w:rPr>
       </w:pPr>
-      <w:bookmarkStart w:id="24" w:name="_Toc525632832"/>
+      <w:bookmarkStart w:id="23" w:name="_Toc525632832"/>
       <w:r>
         <w:rPr>
           <w:rFonts w:eastAsia="Calibri"/>
@@ -22034,7 +22028,7 @@
         </w:rPr>
         <w:t xml:space="preserve"> – Expired or Released Resource Usage</w:t>
       </w:r>
-      <w:bookmarkEnd w:id="24"/>
+      <w:bookmarkEnd w:id="23"/>
     </w:p>
     <w:p>
       <w:pPr>
@@ -22114,7 +22108,7 @@
         <w:tblW w:w="9000" w:type="dxa"/>
         <w:tblLayout w:type="fixed"/>
         <w:tblLook w:val="04A0" w:firstRow="1" w:lastRow="0" w:firstColumn="1" w:lastColumn="0" w:noHBand="0" w:noVBand="1"/>
-        <w:tblDescription w:val="TABLE;GENERIC_TABLE;COL1=VIOLATIONS,ROW1=METRICS,METRICS=ASCSM-CWE-672,VIOLATIONS=ALL"/>
+        <w:tblDescription w:val="TABLE;RULES_LIST_STATISTICS_RATIO;METRICS=ASCSM-CWE-672"/>
       </w:tblPr>
       <w:tblGrid>
         <w:gridCol w:w="4675"/>
@@ -22759,7 +22753,7 @@
           <w:lang w:val="en-US"/>
         </w:rPr>
       </w:pPr>
-      <w:bookmarkStart w:id="25" w:name="_Toc525632833"/>
+      <w:bookmarkStart w:id="24" w:name="_Toc525632833"/>
       <w:r>
         <w:rPr>
           <w:rFonts w:eastAsia="Calibri"/>
@@ -22781,7 +22775,7 @@
         </w:rPr>
         <w:t xml:space="preserve"> – Numeric Types Incorrect Conversion</w:t>
       </w:r>
-      <w:bookmarkEnd w:id="25"/>
+      <w:bookmarkEnd w:id="24"/>
     </w:p>
     <w:p>
       <w:pPr>
@@ -22861,7 +22855,7 @@
         <w:tblW w:w="9000" w:type="dxa"/>
         <w:tblLayout w:type="fixed"/>
         <w:tblLook w:val="04A0" w:firstRow="1" w:lastRow="0" w:firstColumn="1" w:lastColumn="0" w:noHBand="0" w:noVBand="1"/>
-        <w:tblDescription w:val="TABLE;GENERIC_TABLE;COL1=VIOLATIONS,ROW1=METRICS,METRICS=ASCSM-CWE-681,VIOLATIONS=ALL"/>
+        <w:tblDescription w:val="TABLE;RULES_LIST_STATISTICS_RATIO;METRICS=ASCSM-CWE-681"/>
       </w:tblPr>
       <w:tblGrid>
         <w:gridCol w:w="4675"/>
@@ -23519,7 +23513,7 @@
           <w:lang w:val="en-US"/>
         </w:rPr>
       </w:pPr>
-      <w:bookmarkStart w:id="26" w:name="_Toc525632835"/>
+      <w:bookmarkStart w:id="25" w:name="_Toc525632835"/>
       <w:r>
         <w:rPr>
           <w:rFonts w:eastAsia="Calibri"/>
@@ -23542,7 +23536,7 @@
         </w:rPr>
         <w:t>– Missing Release of Resource after Effective Lifetime</w:t>
       </w:r>
-      <w:bookmarkEnd w:id="26"/>
+      <w:bookmarkEnd w:id="25"/>
     </w:p>
     <w:p>
       <w:pPr>
@@ -23622,7 +23616,7 @@
         <w:tblW w:w="9000" w:type="dxa"/>
         <w:tblLayout w:type="fixed"/>
         <w:tblLook w:val="04A0" w:firstRow="1" w:lastRow="0" w:firstColumn="1" w:lastColumn="0" w:noHBand="0" w:noVBand="1"/>
-        <w:tblDescription w:val="TABLE;GENERIC_TABLE;COL1=VIOLATIONS,ROW1=METRICS,METRICS=ASCSM-CWE-772,VIOLATIONS=ALL"/>
+        <w:tblDescription w:val="TABLE;RULES_LIST_STATISTICS_RATIO;METRICS=ASCSM-CWE-772"/>
       </w:tblPr>
       <w:tblGrid>
         <w:gridCol w:w="4675"/>
@@ -24278,7 +24272,7 @@
           <w:lang w:val="en-US"/>
         </w:rPr>
       </w:pPr>
-      <w:bookmarkStart w:id="27" w:name="_Toc525632836"/>
+      <w:bookmarkStart w:id="26" w:name="_Toc525632836"/>
       <w:r>
         <w:rPr>
           <w:rFonts w:eastAsia="Calibri"/>
@@ -24307,7 +24301,7 @@
         </w:rPr>
         <w:t>Uncontrolled Memory Allocation</w:t>
       </w:r>
-      <w:bookmarkEnd w:id="27"/>
+      <w:bookmarkEnd w:id="26"/>
     </w:p>
     <w:p>
       <w:pPr>
@@ -24387,7 +24381,7 @@
         <w:tblW w:w="9000" w:type="dxa"/>
         <w:tblLayout w:type="fixed"/>
         <w:tblLook w:val="04A0" w:firstRow="1" w:lastRow="0" w:firstColumn="1" w:lastColumn="0" w:noHBand="0" w:noVBand="1"/>
-        <w:tblDescription w:val="TABLE;GENERIC_TABLE;COL1=VIOLATIONS,ROW1=METRICS,METRICS=ASCSM-CWE-789,VIOLATIONS=ALL"/>
+        <w:tblDescription w:val="TABLE;RULES_LIST_STATISTICS_RATIO;METRICS=ASCSM-CWE-789"/>
       </w:tblPr>
       <w:tblGrid>
         <w:gridCol w:w="4675"/>
@@ -25019,7 +25013,7 @@
           <w:lang w:val="en-US"/>
         </w:rPr>
       </w:pPr>
-      <w:bookmarkStart w:id="28" w:name="_Toc525632837"/>
+      <w:bookmarkStart w:id="27" w:name="_Toc525632837"/>
       <w:r>
         <w:rPr>
           <w:rFonts w:eastAsia="Calibri"/>
@@ -25048,7 +25042,7 @@
         </w:rPr>
         <w:t>Hard-Coded Credentials Usage for Remote Authentication</w:t>
       </w:r>
-      <w:bookmarkEnd w:id="28"/>
+      <w:bookmarkEnd w:id="27"/>
     </w:p>
     <w:p>
       <w:pPr>
@@ -25128,7 +25122,7 @@
         <w:tblW w:w="9000" w:type="dxa"/>
         <w:tblLayout w:type="fixed"/>
         <w:tblLook w:val="04A0" w:firstRow="1" w:lastRow="0" w:firstColumn="1" w:lastColumn="0" w:noHBand="0" w:noVBand="1"/>
-        <w:tblDescription w:val="TABLE;GENERIC_TABLE;COL1=VIOLATIONS,ROW1=METRICS,METRICS=ASCSM-CWE-798,VIOLATIONS=ALL"/>
+        <w:tblDescription w:val="TABLE;RULES_LIST_STATISTICS_RATIO;METRICS=ASCSM-CWE-798"/>
       </w:tblPr>
       <w:tblGrid>
         <w:gridCol w:w="4675"/>
@@ -25771,7 +25765,7 @@
           <w:lang w:val="en-US"/>
         </w:rPr>
       </w:pPr>
-      <w:bookmarkStart w:id="29" w:name="_Toc525632838"/>
+      <w:bookmarkStart w:id="28" w:name="_Toc525632838"/>
       <w:r>
         <w:rPr>
           <w:rFonts w:eastAsia="Calibri"/>
@@ -25801,7 +25795,7 @@
         </w:rPr>
         <w:t>Loop with Unreachable Exit Condition (Infinite Loop)</w:t>
       </w:r>
-      <w:bookmarkEnd w:id="29"/>
+      <w:bookmarkEnd w:id="28"/>
     </w:p>
     <w:p>
       <w:pPr>
@@ -25881,7 +25875,7 @@
         <w:tblW w:w="9000" w:type="dxa"/>
         <w:tblLayout w:type="fixed"/>
         <w:tblLook w:val="04A0" w:firstRow="1" w:lastRow="0" w:firstColumn="1" w:lastColumn="0" w:noHBand="0" w:noVBand="1"/>
-        <w:tblDescription w:val="TABLE;GENERIC_TABLE;COL1=VIOLATIONS,ROW1=METRICS,METRICS=ASCSM-CWE-835,VIOLATIONS=ALL"/>
+        <w:tblDescription w:val="TABLE;RULES_LIST_STATISTICS_RATIO;METRICS=ASCSM-CWE-835"/>
       </w:tblPr>
       <w:tblGrid>
         <w:gridCol w:w="4675"/>
@@ -25915,6 +25909,8 @@
               </w:rPr>
               <w:t>Rules</w:t>
             </w:r>
+            <w:bookmarkStart w:id="29" w:name="_GoBack"/>
+            <w:bookmarkEnd w:id="29"/>
           </w:p>
         </w:tc>
         <w:tc>
@@ -34150,7 +34146,7 @@
 </file>
 
 <file path=customXml/itemProps2.xml><?xml version="1.0" encoding="utf-8"?>
-<ds:datastoreItem xmlns:ds="http://schemas.openxmlformats.org/officeDocument/2006/customXml" ds:itemID="{0C87D8EC-E400-4E38-AC68-5468FE19BE25}">
+<ds:datastoreItem xmlns:ds="http://schemas.openxmlformats.org/officeDocument/2006/customXml" ds:itemID="{7D8303CE-F3B1-4AF0-B38D-22F3B01F5C23}">
   <ds:schemaRefs>
     <ds:schemaRef ds:uri="http://schemas.openxmlformats.org/officeDocument/2006/bibliography"/>
   </ds:schemaRefs>

</xml_diff>

<commit_message>
REPORTGEN-410 : update cisq report with QUALITY_STANDARDS_EVOLUTION component
</commit_message>
<xml_diff>
--- a/CastReporting.Reporting/TemplatesFiles/CISQ - Top 22 - Summary.docx
+++ b/CastReporting.Reporting/TemplatesFiles/CISQ - Top 22 - Summary.docx
@@ -9245,7 +9245,7 @@
         <w:tblW w:w="9000" w:type="dxa"/>
         <w:tblLayout w:type="fixed"/>
         <w:tblLook w:val="04A0" w:firstRow="1" w:lastRow="0" w:firstColumn="1" w:lastColumn="0" w:noHBand="0" w:noVBand="1"/>
-        <w:tblDescription w:val="TABLE;RULES_LIST_STATISTICS_RATIO;METRICS=CISQ-Security"/>
+        <w:tblDescription w:val="TABLE;QUALITY_STANDARDS_EVOLUTION;STD=CISQ-Security"/>
       </w:tblPr>
       <w:tblGrid>
         <w:gridCol w:w="4675"/>
@@ -9277,7 +9277,7 @@
               <w:rPr>
                 <w:rFonts w:ascii="Open Sans" w:hAnsi="Open Sans" w:cs="Open Sans"/>
               </w:rPr>
-              <w:t>Rules</w:t>
+              <w:t>CISQ-Security</w:t>
             </w:r>
           </w:p>
         </w:tc>
@@ -9379,7 +9379,7 @@
                 <w:rFonts w:ascii="Open Sans" w:hAnsi="Open Sans" w:cs="Open Sans"/>
                 <w:b w:val="0"/>
               </w:rPr>
-              <w:t>Rule 1</w:t>
+              <w:t>ASCSM-CWE-22</w:t>
             </w:r>
           </w:p>
         </w:tc>
@@ -9469,7 +9469,14 @@
                 <w:rFonts w:ascii="Open Sans" w:hAnsi="Open Sans" w:cs="Open Sans"/>
                 <w:b w:val="0"/>
               </w:rPr>
-              <w:t>Rule 2</w:t>
+              <w:t>ASCSM-CWE-</w:t>
+            </w:r>
+            <w:r>
+              <w:rPr>
+                <w:rFonts w:ascii="Open Sans" w:hAnsi="Open Sans" w:cs="Open Sans"/>
+                <w:b w:val="0"/>
+              </w:rPr>
+              <w:t>78</w:t>
             </w:r>
           </w:p>
         </w:tc>
@@ -9559,7 +9566,14 @@
                 <w:rFonts w:ascii="Open Sans" w:hAnsi="Open Sans" w:cs="Open Sans"/>
                 <w:b w:val="0"/>
               </w:rPr>
-              <w:t>Rule 3</w:t>
+              <w:t>ASCSM-CWE-</w:t>
+            </w:r>
+            <w:r>
+              <w:rPr>
+                <w:rFonts w:ascii="Open Sans" w:hAnsi="Open Sans" w:cs="Open Sans"/>
+                <w:b w:val="0"/>
+              </w:rPr>
+              <w:t>79</w:t>
             </w:r>
           </w:p>
         </w:tc>
@@ -9649,7 +9663,14 @@
                 <w:rFonts w:ascii="Open Sans" w:hAnsi="Open Sans" w:cs="Open Sans"/>
                 <w:b w:val="0"/>
               </w:rPr>
-              <w:t>Rule 4</w:t>
+              <w:t>ASCSM-CWE-</w:t>
+            </w:r>
+            <w:r>
+              <w:rPr>
+                <w:rFonts w:ascii="Open Sans" w:hAnsi="Open Sans" w:cs="Open Sans"/>
+                <w:b w:val="0"/>
+              </w:rPr>
+              <w:t>89</w:t>
             </w:r>
           </w:p>
         </w:tc>
@@ -9739,8 +9760,17 @@
                 <w:rFonts w:ascii="Open Sans" w:hAnsi="Open Sans" w:cs="Open Sans"/>
                 <w:b w:val="0"/>
               </w:rPr>
-              <w:t>Rule 5</w:t>
-            </w:r>
+              <w:t>ASCSM-CWE-</w:t>
+            </w:r>
+            <w:r>
+              <w:rPr>
+                <w:rFonts w:ascii="Open Sans" w:hAnsi="Open Sans" w:cs="Open Sans"/>
+                <w:b w:val="0"/>
+              </w:rPr>
+              <w:t>…</w:t>
+            </w:r>
+            <w:bookmarkStart w:id="7" w:name="_GoBack"/>
+            <w:bookmarkEnd w:id="7"/>
           </w:p>
         </w:tc>
         <w:tc>
@@ -9977,7 +10007,7 @@
           <w:rFonts w:eastAsia="Calibri"/>
         </w:rPr>
       </w:pPr>
-      <w:bookmarkStart w:id="7" w:name="_Toc525632816"/>
+      <w:bookmarkStart w:id="8" w:name="_Toc525632816"/>
       <w:r>
         <w:rPr>
           <w:rFonts w:eastAsia="Calibri"/>
@@ -10000,7 +10030,7 @@
         </w:rPr>
         <w:t>Path Traversal Improper Input Neutralization</w:t>
       </w:r>
-      <w:bookmarkEnd w:id="7"/>
+      <w:bookmarkEnd w:id="8"/>
     </w:p>
     <w:p>
       <w:pPr>
@@ -10826,7 +10856,7 @@
           <w:rFonts w:eastAsia="Calibri"/>
         </w:rPr>
       </w:pPr>
-      <w:bookmarkStart w:id="8" w:name="_Toc525632817"/>
+      <w:bookmarkStart w:id="9" w:name="_Toc525632817"/>
       <w:r>
         <w:rPr>
           <w:rFonts w:eastAsia="Calibri"/>
@@ -10855,7 +10885,7 @@
         </w:rPr>
         <w:t>OS Command Injection Improper Input Neutralization</w:t>
       </w:r>
-      <w:bookmarkEnd w:id="8"/>
+      <w:bookmarkEnd w:id="9"/>
     </w:p>
     <w:p>
       <w:pPr>
@@ -11567,7 +11597,7 @@
           <w:rFonts w:eastAsia="Calibri"/>
         </w:rPr>
       </w:pPr>
-      <w:bookmarkStart w:id="9" w:name="_Toc525632818"/>
+      <w:bookmarkStart w:id="10" w:name="_Toc525632818"/>
       <w:r>
         <w:rPr>
           <w:rFonts w:eastAsia="Calibri"/>
@@ -11596,7 +11626,7 @@
         </w:rPr>
         <w:t>Cross-site Scripting Improper Input Neutralization</w:t>
       </w:r>
-      <w:bookmarkEnd w:id="9"/>
+      <w:bookmarkEnd w:id="10"/>
     </w:p>
     <w:p>
       <w:pPr>
@@ -12315,7 +12345,7 @@
           <w:rFonts w:eastAsia="Calibri"/>
         </w:rPr>
       </w:pPr>
-      <w:bookmarkStart w:id="10" w:name="_Toc525632819"/>
+      <w:bookmarkStart w:id="11" w:name="_Toc525632819"/>
       <w:r>
         <w:rPr>
           <w:rFonts w:eastAsia="Calibri"/>
@@ -12345,7 +12375,7 @@
         </w:rPr>
         <w:t>SQL Injection Improper Input Neutralization</w:t>
       </w:r>
-      <w:bookmarkEnd w:id="10"/>
+      <w:bookmarkEnd w:id="11"/>
     </w:p>
     <w:p>
       <w:pPr>
@@ -13072,7 +13102,7 @@
           <w:rFonts w:eastAsia="Calibri"/>
         </w:rPr>
       </w:pPr>
-      <w:bookmarkStart w:id="11" w:name="_Toc525632820"/>
+      <w:bookmarkStart w:id="12" w:name="_Toc525632820"/>
       <w:r>
         <w:rPr>
           <w:rFonts w:eastAsia="Calibri"/>
@@ -13101,7 +13131,7 @@
         </w:rPr>
         <w:t>Name or Reference Resolution Improper Input Neutralization</w:t>
       </w:r>
-      <w:bookmarkEnd w:id="11"/>
+      <w:bookmarkEnd w:id="12"/>
     </w:p>
     <w:p>
       <w:pPr>
@@ -13807,7 +13837,7 @@
           <w:szCs w:val="20"/>
         </w:rPr>
       </w:pPr>
-      <w:bookmarkStart w:id="12" w:name="_Toc525632821"/>
+      <w:bookmarkStart w:id="13" w:name="_Toc525632821"/>
       <w:r>
         <w:rPr>
           <w:rFonts w:eastAsia="Calibri"/>
@@ -13840,7 +13870,7 @@
         </w:rPr>
         <w:t>Buffer Copy without Checking Size of Input</w:t>
       </w:r>
-      <w:bookmarkEnd w:id="12"/>
+      <w:bookmarkEnd w:id="13"/>
     </w:p>
     <w:p>
       <w:pPr>
@@ -14555,7 +14585,7 @@
           <w:szCs w:val="20"/>
         </w:rPr>
       </w:pPr>
-      <w:bookmarkStart w:id="13" w:name="_Toc525632824"/>
+      <w:bookmarkStart w:id="14" w:name="_Toc525632824"/>
       <w:r>
         <w:rPr>
           <w:rFonts w:eastAsia="Calibri"/>
@@ -14564,7 +14594,7 @@
         <w:lastRenderedPageBreak/>
         <w:t xml:space="preserve">ASCSM-CWE-129 – </w:t>
       </w:r>
-      <w:bookmarkEnd w:id="13"/>
+      <w:bookmarkEnd w:id="14"/>
       <w:r>
         <w:t>Unchecked array index range</w:t>
       </w:r>
@@ -15279,7 +15309,7 @@
           <w:szCs w:val="20"/>
         </w:rPr>
       </w:pPr>
-      <w:bookmarkStart w:id="14" w:name="_Toc525632823"/>
+      <w:bookmarkStart w:id="15" w:name="_Toc525632823"/>
       <w:r>
         <w:rPr>
           <w:rFonts w:eastAsia="Calibri"/>
@@ -15301,7 +15331,7 @@
         </w:rPr>
         <w:t>– Format String Improper Input Neutralization</w:t>
       </w:r>
-      <w:bookmarkEnd w:id="14"/>
+      <w:bookmarkEnd w:id="15"/>
     </w:p>
     <w:p>
       <w:pPr>
@@ -16024,7 +16054,7 @@
           <w:lang w:val="en-US"/>
         </w:rPr>
       </w:pPr>
-      <w:bookmarkStart w:id="15" w:name="_Toc525632822"/>
+      <w:bookmarkStart w:id="16" w:name="_Toc525632822"/>
       <w:r>
         <w:rPr>
           <w:rFonts w:eastAsia="Calibri"/>
@@ -16032,7 +16062,7 @@
         </w:rPr>
         <w:t>ASCSM-CWE-252-resource– Unchecked Return Parameter Value of named Callable and Method Control Element with Read, Write, and Manage Access to Platform Resource</w:t>
       </w:r>
-      <w:bookmarkEnd w:id="15"/>
+      <w:bookmarkEnd w:id="16"/>
     </w:p>
     <w:p>
       <w:pPr>
@@ -16755,7 +16785,7 @@
           <w:szCs w:val="20"/>
         </w:rPr>
       </w:pPr>
-      <w:bookmarkStart w:id="16" w:name="_Toc525632825"/>
+      <w:bookmarkStart w:id="17" w:name="_Toc525632825"/>
       <w:r>
         <w:rPr>
           <w:rFonts w:eastAsia="Calibri"/>
@@ -16778,7 +16808,7 @@
         </w:rPr>
         <w:t>– Broken or Risky Cryptographic Algorithm Usage</w:t>
       </w:r>
-      <w:bookmarkEnd w:id="16"/>
+      <w:bookmarkEnd w:id="17"/>
     </w:p>
     <w:p>
       <w:pPr>
@@ -17501,7 +17531,7 @@
           <w:szCs w:val="20"/>
         </w:rPr>
       </w:pPr>
-      <w:bookmarkStart w:id="17" w:name="_Toc525632826"/>
+      <w:bookmarkStart w:id="18" w:name="_Toc525632826"/>
       <w:r>
         <w:rPr>
           <w:rFonts w:eastAsia="Calibri"/>
@@ -17523,7 +17553,7 @@
         </w:rPr>
         <w:t>– Declaration of Catch for Generic Exception</w:t>
       </w:r>
-      <w:bookmarkEnd w:id="17"/>
+      <w:bookmarkEnd w:id="18"/>
     </w:p>
     <w:p>
       <w:pPr>
@@ -18248,7 +18278,7 @@
           <w:szCs w:val="20"/>
         </w:rPr>
       </w:pPr>
-      <w:bookmarkStart w:id="18" w:name="_Toc525632827"/>
+      <w:bookmarkStart w:id="19" w:name="_Toc525632827"/>
       <w:r>
         <w:rPr>
           <w:rFonts w:eastAsia="Calibri"/>
@@ -18277,7 +18307,7 @@
         </w:rPr>
         <w:t>Declaration of Throws for Generic Exception</w:t>
       </w:r>
-      <w:bookmarkEnd w:id="18"/>
+      <w:bookmarkEnd w:id="19"/>
     </w:p>
     <w:p>
       <w:pPr>
@@ -19022,7 +19052,7 @@
           <w:szCs w:val="20"/>
         </w:rPr>
       </w:pPr>
-      <w:bookmarkStart w:id="19" w:name="_Toc525632828"/>
+      <w:bookmarkStart w:id="20" w:name="_Toc525632828"/>
       <w:r>
         <w:rPr>
           <w:rFonts w:eastAsia="Calibri"/>
@@ -19052,7 +19082,7 @@
         </w:rPr>
         <w:t>File Upload Improper Input Neutralization</w:t>
       </w:r>
-      <w:bookmarkEnd w:id="19"/>
+      <w:bookmarkEnd w:id="20"/>
     </w:p>
     <w:p>
       <w:pPr>
@@ -19775,7 +19805,7 @@
           <w:szCs w:val="20"/>
         </w:rPr>
       </w:pPr>
-      <w:bookmarkStart w:id="20" w:name="_Toc525632829"/>
+      <w:bookmarkStart w:id="21" w:name="_Toc525632829"/>
       <w:r>
         <w:rPr>
           <w:rFonts w:eastAsia="Calibri"/>
@@ -19804,7 +19834,7 @@
         </w:rPr>
         <w:t>Storable and Member Data Element Missing Initialization</w:t>
       </w:r>
-      <w:bookmarkEnd w:id="20"/>
+      <w:bookmarkEnd w:id="21"/>
     </w:p>
     <w:p>
       <w:pPr>
@@ -20527,7 +20557,7 @@
           <w:lang w:val="en-US"/>
         </w:rPr>
       </w:pPr>
-      <w:bookmarkStart w:id="21" w:name="_Toc525632830"/>
+      <w:bookmarkStart w:id="22" w:name="_Toc525632830"/>
       <w:r>
         <w:rPr>
           <w:rFonts w:eastAsia="Calibri"/>
@@ -20535,7 +20565,7 @@
         </w:rPr>
         <w:t>ASCSM-CWE-606 – Unchecked Input for Loop Condition</w:t>
       </w:r>
-      <w:bookmarkEnd w:id="21"/>
+      <w:bookmarkEnd w:id="22"/>
     </w:p>
     <w:p>
       <w:pPr>
@@ -21260,7 +21290,7 @@
           <w:lang w:val="en-US"/>
         </w:rPr>
       </w:pPr>
-      <w:bookmarkStart w:id="22" w:name="_Toc525632831"/>
+      <w:bookmarkStart w:id="23" w:name="_Toc525632831"/>
       <w:r>
         <w:rPr>
           <w:rFonts w:eastAsia="Calibri"/>
@@ -21283,7 +21313,7 @@
         </w:rPr>
         <w:t xml:space="preserve"> – Shared Resource Improper Locking</w:t>
       </w:r>
-      <w:bookmarkEnd w:id="22"/>
+      <w:bookmarkEnd w:id="23"/>
     </w:p>
     <w:p>
       <w:pPr>
@@ -22006,7 +22036,7 @@
           <w:lang w:val="en-US"/>
         </w:rPr>
       </w:pPr>
-      <w:bookmarkStart w:id="23" w:name="_Toc525632832"/>
+      <w:bookmarkStart w:id="24" w:name="_Toc525632832"/>
       <w:r>
         <w:rPr>
           <w:rFonts w:eastAsia="Calibri"/>
@@ -22028,7 +22058,7 @@
         </w:rPr>
         <w:t xml:space="preserve"> – Expired or Released Resource Usage</w:t>
       </w:r>
-      <w:bookmarkEnd w:id="23"/>
+      <w:bookmarkEnd w:id="24"/>
     </w:p>
     <w:p>
       <w:pPr>
@@ -22753,7 +22783,7 @@
           <w:lang w:val="en-US"/>
         </w:rPr>
       </w:pPr>
-      <w:bookmarkStart w:id="24" w:name="_Toc525632833"/>
+      <w:bookmarkStart w:id="25" w:name="_Toc525632833"/>
       <w:r>
         <w:rPr>
           <w:rFonts w:eastAsia="Calibri"/>
@@ -22775,7 +22805,7 @@
         </w:rPr>
         <w:t xml:space="preserve"> – Numeric Types Incorrect Conversion</w:t>
       </w:r>
-      <w:bookmarkEnd w:id="24"/>
+      <w:bookmarkEnd w:id="25"/>
     </w:p>
     <w:p>
       <w:pPr>
@@ -23513,7 +23543,7 @@
           <w:lang w:val="en-US"/>
         </w:rPr>
       </w:pPr>
-      <w:bookmarkStart w:id="25" w:name="_Toc525632835"/>
+      <w:bookmarkStart w:id="26" w:name="_Toc525632835"/>
       <w:r>
         <w:rPr>
           <w:rFonts w:eastAsia="Calibri"/>
@@ -23536,7 +23566,7 @@
         </w:rPr>
         <w:t>– Missing Release of Resource after Effective Lifetime</w:t>
       </w:r>
-      <w:bookmarkEnd w:id="25"/>
+      <w:bookmarkEnd w:id="26"/>
     </w:p>
     <w:p>
       <w:pPr>
@@ -24272,7 +24302,7 @@
           <w:lang w:val="en-US"/>
         </w:rPr>
       </w:pPr>
-      <w:bookmarkStart w:id="26" w:name="_Toc525632836"/>
+      <w:bookmarkStart w:id="27" w:name="_Toc525632836"/>
       <w:r>
         <w:rPr>
           <w:rFonts w:eastAsia="Calibri"/>
@@ -24301,7 +24331,7 @@
         </w:rPr>
         <w:t>Uncontrolled Memory Allocation</w:t>
       </w:r>
-      <w:bookmarkEnd w:id="26"/>
+      <w:bookmarkEnd w:id="27"/>
     </w:p>
     <w:p>
       <w:pPr>
@@ -25013,7 +25043,7 @@
           <w:lang w:val="en-US"/>
         </w:rPr>
       </w:pPr>
-      <w:bookmarkStart w:id="27" w:name="_Toc525632837"/>
+      <w:bookmarkStart w:id="28" w:name="_Toc525632837"/>
       <w:r>
         <w:rPr>
           <w:rFonts w:eastAsia="Calibri"/>
@@ -25042,7 +25072,7 @@
         </w:rPr>
         <w:t>Hard-Coded Credentials Usage for Remote Authentication</w:t>
       </w:r>
-      <w:bookmarkEnd w:id="27"/>
+      <w:bookmarkEnd w:id="28"/>
     </w:p>
     <w:p>
       <w:pPr>
@@ -25765,7 +25795,7 @@
           <w:lang w:val="en-US"/>
         </w:rPr>
       </w:pPr>
-      <w:bookmarkStart w:id="28" w:name="_Toc525632838"/>
+      <w:bookmarkStart w:id="29" w:name="_Toc525632838"/>
       <w:r>
         <w:rPr>
           <w:rFonts w:eastAsia="Calibri"/>
@@ -25795,7 +25825,7 @@
         </w:rPr>
         <w:t>Loop with Unreachable Exit Condition (Infinite Loop)</w:t>
       </w:r>
-      <w:bookmarkEnd w:id="28"/>
+      <w:bookmarkEnd w:id="29"/>
     </w:p>
     <w:p>
       <w:pPr>
@@ -25909,8 +25939,6 @@
               </w:rPr>
               <w:t>Rules</w:t>
             </w:r>
-            <w:bookmarkStart w:id="29" w:name="_GoBack"/>
-            <w:bookmarkEnd w:id="29"/>
           </w:p>
         </w:tc>
         <w:tc>
@@ -34146,7 +34174,7 @@
 </file>
 
 <file path=customXml/itemProps2.xml><?xml version="1.0" encoding="utf-8"?>
-<ds:datastoreItem xmlns:ds="http://schemas.openxmlformats.org/officeDocument/2006/customXml" ds:itemID="{7D8303CE-F3B1-4AF0-B38D-22F3B01F5C23}">
+<ds:datastoreItem xmlns:ds="http://schemas.openxmlformats.org/officeDocument/2006/customXml" ds:itemID="{9D7BE087-DB0A-4300-B497-C277FBF95C55}">
   <ds:schemaRefs>
     <ds:schemaRef ds:uri="http://schemas.openxmlformats.org/officeDocument/2006/bibliography"/>
   </ds:schemaRefs>

</xml_diff>

<commit_message>
REPORTGEN-477 : update templates from Arka
</commit_message>
<xml_diff>
--- a/CastReporting.Reporting/TemplatesFiles/CISQ - Top 22 - Summary.docx
+++ b/CastReporting.Reporting/TemplatesFiles/CISQ - Top 22 - Summary.docx
@@ -5151,7 +5151,7 @@
         <w:lastRenderedPageBreak/>
         <w:tab/>
       </w:r>
-      <w:bookmarkStart w:id="1" w:name="_Toc531084167"/>
+      <w:bookmarkStart w:id="1" w:name="_Toc531862710"/>
       <w:r>
         <w:t>Table of Content</w:t>
       </w:r>
@@ -5160,6 +5160,7 @@
     <w:p>
       <w:pPr>
         <w:pStyle w:val="TOC1"/>
+        <w:ind w:left="0"/>
         <w:rPr>
           <w:rFonts w:asciiTheme="minorHAnsi" w:eastAsiaTheme="minorEastAsia" w:hAnsiTheme="minorHAnsi" w:cstheme="minorBidi"/>
           <w:b w:val="0"/>
@@ -5174,7 +5175,7 @@
       <w:r>
         <w:rPr>
           <w:rFonts w:asciiTheme="majorHAnsi" w:hAnsiTheme="majorHAnsi"/>
-          <w:b w:val="0"/>
+          <w:caps w:val="0"/>
           <w:color w:val="404040" w:themeColor="text1" w:themeTint="BF"/>
           <w:sz w:val="22"/>
           <w:szCs w:val="16"/>
@@ -5184,69 +5185,22 @@
       <w:r>
         <w:rPr>
           <w:rFonts w:asciiTheme="majorHAnsi" w:hAnsiTheme="majorHAnsi"/>
-          <w:b w:val="0"/>
+          <w:caps w:val="0"/>
           <w:color w:val="404040" w:themeColor="text1" w:themeTint="BF"/>
           <w:sz w:val="22"/>
           <w:szCs w:val="16"/>
         </w:rPr>
-        <w:instrText xml:space="preserve"> TOC \o "1-4" </w:instrText>
+        <w:instrText xml:space="preserve"> TOC \o "1-4" \n </w:instrText>
       </w:r>
       <w:r>
         <w:rPr>
           <w:rFonts w:asciiTheme="majorHAnsi" w:hAnsiTheme="majorHAnsi"/>
-          <w:b w:val="0"/>
+          <w:caps w:val="0"/>
           <w:color w:val="404040" w:themeColor="text1" w:themeTint="BF"/>
           <w:sz w:val="22"/>
           <w:szCs w:val="16"/>
         </w:rPr>
         <w:fldChar w:fldCharType="separate"/>
-      </w:r>
-      <w:r>
-        <w:rPr>
-          <w:noProof/>
-        </w:rPr>
-        <w:t>Table of Content</w:t>
-      </w:r>
-      <w:r>
-        <w:rPr>
-          <w:noProof/>
-        </w:rPr>
-        <w:tab/>
-      </w:r>
-      <w:r>
-        <w:rPr>
-          <w:noProof/>
-        </w:rPr>
-        <w:fldChar w:fldCharType="begin"/>
-      </w:r>
-      <w:r>
-        <w:rPr>
-          <w:noProof/>
-        </w:rPr>
-        <w:instrText xml:space="preserve"> PAGEREF _Toc531084167 \h </w:instrText>
-      </w:r>
-      <w:r>
-        <w:rPr>
-          <w:noProof/>
-        </w:rPr>
-      </w:r>
-      <w:r>
-        <w:rPr>
-          <w:noProof/>
-        </w:rPr>
-        <w:fldChar w:fldCharType="separate"/>
-      </w:r>
-      <w:r>
-        <w:rPr>
-          <w:noProof/>
-        </w:rPr>
-        <w:t>2</w:t>
-      </w:r>
-      <w:r>
-        <w:rPr>
-          <w:noProof/>
-        </w:rPr>
-        <w:fldChar w:fldCharType="end"/>
       </w:r>
     </w:p>
     <w:p>
@@ -5291,47 +5245,6 @@
         </w:rPr>
         <w:t>Introduction</w:t>
       </w:r>
-      <w:r>
-        <w:rPr>
-          <w:noProof/>
-        </w:rPr>
-        <w:tab/>
-      </w:r>
-      <w:r>
-        <w:rPr>
-          <w:noProof/>
-        </w:rPr>
-        <w:fldChar w:fldCharType="begin"/>
-      </w:r>
-      <w:r>
-        <w:rPr>
-          <w:noProof/>
-        </w:rPr>
-        <w:instrText xml:space="preserve"> PAGEREF _Toc531084168 \h </w:instrText>
-      </w:r>
-      <w:r>
-        <w:rPr>
-          <w:noProof/>
-        </w:rPr>
-      </w:r>
-      <w:r>
-        <w:rPr>
-          <w:noProof/>
-        </w:rPr>
-        <w:fldChar w:fldCharType="separate"/>
-      </w:r>
-      <w:r>
-        <w:rPr>
-          <w:noProof/>
-        </w:rPr>
-        <w:t>3</w:t>
-      </w:r>
-      <w:r>
-        <w:rPr>
-          <w:noProof/>
-        </w:rPr>
-        <w:fldChar w:fldCharType="end"/>
-      </w:r>
     </w:p>
     <w:p>
       <w:pPr>
@@ -5378,47 +5291,6 @@
           <w:noProof/>
         </w:rPr>
         <w:t>Application Characteristics</w:t>
-      </w:r>
-      <w:r>
-        <w:rPr>
-          <w:noProof/>
-        </w:rPr>
-        <w:tab/>
-      </w:r>
-      <w:r>
-        <w:rPr>
-          <w:noProof/>
-        </w:rPr>
-        <w:fldChar w:fldCharType="begin"/>
-      </w:r>
-      <w:r>
-        <w:rPr>
-          <w:noProof/>
-        </w:rPr>
-        <w:instrText xml:space="preserve"> PAGEREF _Toc531084169 \h </w:instrText>
-      </w:r>
-      <w:r>
-        <w:rPr>
-          <w:noProof/>
-        </w:rPr>
-      </w:r>
-      <w:r>
-        <w:rPr>
-          <w:noProof/>
-        </w:rPr>
-        <w:fldChar w:fldCharType="separate"/>
-      </w:r>
-      <w:r>
-        <w:rPr>
-          <w:noProof/>
-        </w:rPr>
-        <w:t>3</w:t>
-      </w:r>
-      <w:r>
-        <w:rPr>
-          <w:noProof/>
-        </w:rPr>
-        <w:fldChar w:fldCharType="end"/>
       </w:r>
     </w:p>
     <w:p>
@@ -5464,47 +5336,6 @@
         </w:rPr>
         <w:t>Security Violation Overview</w:t>
       </w:r>
-      <w:r>
-        <w:rPr>
-          <w:noProof/>
-        </w:rPr>
-        <w:tab/>
-      </w:r>
-      <w:r>
-        <w:rPr>
-          <w:noProof/>
-        </w:rPr>
-        <w:fldChar w:fldCharType="begin"/>
-      </w:r>
-      <w:r>
-        <w:rPr>
-          <w:noProof/>
-        </w:rPr>
-        <w:instrText xml:space="preserve"> PAGEREF _Toc531084170 \h </w:instrText>
-      </w:r>
-      <w:r>
-        <w:rPr>
-          <w:noProof/>
-        </w:rPr>
-      </w:r>
-      <w:r>
-        <w:rPr>
-          <w:noProof/>
-        </w:rPr>
-        <w:fldChar w:fldCharType="separate"/>
-      </w:r>
-      <w:r>
-        <w:rPr>
-          <w:noProof/>
-        </w:rPr>
-        <w:t>4</w:t>
-      </w:r>
-      <w:r>
-        <w:rPr>
-          <w:noProof/>
-        </w:rPr>
-        <w:fldChar w:fldCharType="end"/>
-      </w:r>
     </w:p>
     <w:p>
       <w:pPr>
@@ -5513,87 +5344,30 @@
           <w:tab w:val="left" w:pos="1200"/>
         </w:tabs>
         <w:rPr>
-          <w:rFonts w:asciiTheme="minorHAnsi" w:eastAsiaTheme="minorEastAsia" w:hAnsiTheme="minorHAnsi" w:cstheme="minorBidi"/>
-          <w:smallCaps w:val="0"/>
-          <w:noProof/>
-          <w:color w:val="auto"/>
-          <w:sz w:val="22"/>
-          <w:szCs w:val="22"/>
-          <w:lang w:eastAsia="en-US"/>
-        </w:rPr>
-      </w:pPr>
-      <w:r>
-        <w:rPr>
           <w:rFonts w:eastAsia="Calibri"/>
           <w:noProof/>
-          <w14:scene3d>
-            <w14:camera w14:prst="orthographicFront"/>
-            <w14:lightRig w14:rig="threePt" w14:dir="t">
-              <w14:rot w14:lat="0" w14:lon="0" w14:rev="0"/>
-            </w14:lightRig>
-          </w14:scene3d>
-        </w:rPr>
-        <w:t>2.1.</w:t>
-      </w:r>
-      <w:r>
-        <w:rPr>
-          <w:rFonts w:asciiTheme="minorHAnsi" w:eastAsiaTheme="minorEastAsia" w:hAnsiTheme="minorHAnsi" w:cstheme="minorBidi"/>
-          <w:smallCaps w:val="0"/>
-          <w:noProof/>
-          <w:color w:val="auto"/>
-          <w:sz w:val="22"/>
-          <w:szCs w:val="22"/>
-          <w:lang w:eastAsia="en-US"/>
-        </w:rPr>
-        <w:tab/>
-      </w:r>
+        </w:rPr>
+      </w:pPr>
       <w:r>
         <w:rPr>
           <w:rFonts w:eastAsia="Calibri"/>
           <w:noProof/>
         </w:rPr>
+        <w:t>2.1.</w:t>
+      </w:r>
+      <w:r>
+        <w:rPr>
+          <w:rFonts w:eastAsia="Calibri"/>
+          <w:noProof/>
+        </w:rPr>
+        <w:tab/>
+      </w:r>
+      <w:r>
+        <w:rPr>
+          <w:rFonts w:eastAsia="Calibri"/>
+          <w:noProof/>
+        </w:rPr>
         <w:t>CISQ Security Vulnerabilities</w:t>
-      </w:r>
-      <w:r>
-        <w:rPr>
-          <w:noProof/>
-        </w:rPr>
-        <w:tab/>
-      </w:r>
-      <w:r>
-        <w:rPr>
-          <w:noProof/>
-        </w:rPr>
-        <w:fldChar w:fldCharType="begin"/>
-      </w:r>
-      <w:r>
-        <w:rPr>
-          <w:noProof/>
-        </w:rPr>
-        <w:instrText xml:space="preserve"> PAGEREF _Toc531084171 \h </w:instrText>
-      </w:r>
-      <w:r>
-        <w:rPr>
-          <w:noProof/>
-        </w:rPr>
-      </w:r>
-      <w:r>
-        <w:rPr>
-          <w:noProof/>
-        </w:rPr>
-        <w:fldChar w:fldCharType="separate"/>
-      </w:r>
-      <w:r>
-        <w:rPr>
-          <w:noProof/>
-        </w:rPr>
-        <w:t>4</w:t>
-      </w:r>
-      <w:r>
-        <w:rPr>
-          <w:noProof/>
-        </w:rPr>
-        <w:fldChar w:fldCharType="end"/>
       </w:r>
     </w:p>
     <w:p>
@@ -5603,87 +5377,30 @@
           <w:tab w:val="left" w:pos="1200"/>
         </w:tabs>
         <w:rPr>
-          <w:rFonts w:asciiTheme="minorHAnsi" w:eastAsiaTheme="minorEastAsia" w:hAnsiTheme="minorHAnsi" w:cstheme="minorBidi"/>
-          <w:smallCaps w:val="0"/>
-          <w:noProof/>
-          <w:color w:val="auto"/>
-          <w:sz w:val="22"/>
-          <w:szCs w:val="22"/>
-          <w:lang w:eastAsia="en-US"/>
-        </w:rPr>
-      </w:pPr>
-      <w:r>
-        <w:rPr>
           <w:rFonts w:eastAsia="Calibri"/>
           <w:noProof/>
-          <w14:scene3d>
-            <w14:camera w14:prst="orthographicFront"/>
-            <w14:lightRig w14:rig="threePt" w14:dir="t">
-              <w14:rot w14:lat="0" w14:lon="0" w14:rev="0"/>
-            </w14:lightRig>
-          </w14:scene3d>
-        </w:rPr>
-        <w:t>2.2.</w:t>
-      </w:r>
-      <w:r>
-        <w:rPr>
-          <w:rFonts w:asciiTheme="minorHAnsi" w:eastAsiaTheme="minorEastAsia" w:hAnsiTheme="minorHAnsi" w:cstheme="minorBidi"/>
-          <w:smallCaps w:val="0"/>
-          <w:noProof/>
-          <w:color w:val="auto"/>
-          <w:sz w:val="22"/>
-          <w:szCs w:val="22"/>
-          <w:lang w:eastAsia="en-US"/>
-        </w:rPr>
-        <w:tab/>
-      </w:r>
+        </w:rPr>
+      </w:pPr>
       <w:r>
         <w:rPr>
           <w:rFonts w:eastAsia="Calibri"/>
           <w:noProof/>
         </w:rPr>
+        <w:t>2.2.</w:t>
+      </w:r>
+      <w:r>
+        <w:rPr>
+          <w:rFonts w:eastAsia="Calibri"/>
+          <w:noProof/>
+        </w:rPr>
+        <w:tab/>
+      </w:r>
+      <w:r>
+        <w:rPr>
+          <w:rFonts w:eastAsia="Calibri"/>
+          <w:noProof/>
+        </w:rPr>
         <w:t>ASCSM-CWE-22 - Path Traversal Improper Input Neutralization</w:t>
-      </w:r>
-      <w:r>
-        <w:rPr>
-          <w:noProof/>
-        </w:rPr>
-        <w:tab/>
-      </w:r>
-      <w:r>
-        <w:rPr>
-          <w:noProof/>
-        </w:rPr>
-        <w:fldChar w:fldCharType="begin"/>
-      </w:r>
-      <w:r>
-        <w:rPr>
-          <w:noProof/>
-        </w:rPr>
-        <w:instrText xml:space="preserve"> PAGEREF _Toc531084172 \h </w:instrText>
-      </w:r>
-      <w:r>
-        <w:rPr>
-          <w:noProof/>
-        </w:rPr>
-      </w:r>
-      <w:r>
-        <w:rPr>
-          <w:noProof/>
-        </w:rPr>
-        <w:fldChar w:fldCharType="separate"/>
-      </w:r>
-      <w:r>
-        <w:rPr>
-          <w:noProof/>
-        </w:rPr>
-        <w:t>5</w:t>
-      </w:r>
-      <w:r>
-        <w:rPr>
-          <w:noProof/>
-        </w:rPr>
-        <w:fldChar w:fldCharType="end"/>
       </w:r>
     </w:p>
     <w:p>
@@ -5693,87 +5410,30 @@
           <w:tab w:val="left" w:pos="1200"/>
         </w:tabs>
         <w:rPr>
-          <w:rFonts w:asciiTheme="minorHAnsi" w:eastAsiaTheme="minorEastAsia" w:hAnsiTheme="minorHAnsi" w:cstheme="minorBidi"/>
-          <w:smallCaps w:val="0"/>
-          <w:noProof/>
-          <w:color w:val="auto"/>
-          <w:sz w:val="22"/>
-          <w:szCs w:val="22"/>
-          <w:lang w:eastAsia="en-US"/>
-        </w:rPr>
-      </w:pPr>
-      <w:r>
-        <w:rPr>
           <w:rFonts w:eastAsia="Calibri"/>
           <w:noProof/>
-          <w14:scene3d>
-            <w14:camera w14:prst="orthographicFront"/>
-            <w14:lightRig w14:rig="threePt" w14:dir="t">
-              <w14:rot w14:lat="0" w14:lon="0" w14:rev="0"/>
-            </w14:lightRig>
-          </w14:scene3d>
-        </w:rPr>
-        <w:t>2.3.</w:t>
-      </w:r>
-      <w:r>
-        <w:rPr>
-          <w:rFonts w:asciiTheme="minorHAnsi" w:eastAsiaTheme="minorEastAsia" w:hAnsiTheme="minorHAnsi" w:cstheme="minorBidi"/>
-          <w:smallCaps w:val="0"/>
-          <w:noProof/>
-          <w:color w:val="auto"/>
-          <w:sz w:val="22"/>
-          <w:szCs w:val="22"/>
-          <w:lang w:eastAsia="en-US"/>
-        </w:rPr>
-        <w:tab/>
-      </w:r>
+        </w:rPr>
+      </w:pPr>
       <w:r>
         <w:rPr>
           <w:rFonts w:eastAsia="Calibri"/>
           <w:noProof/>
         </w:rPr>
+        <w:t>2.3.</w:t>
+      </w:r>
+      <w:r>
+        <w:rPr>
+          <w:rFonts w:eastAsia="Calibri"/>
+          <w:noProof/>
+        </w:rPr>
+        <w:tab/>
+      </w:r>
+      <w:r>
+        <w:rPr>
+          <w:rFonts w:eastAsia="Calibri"/>
+          <w:noProof/>
+        </w:rPr>
         <w:t>ASCSM-CWE-78 – OS Command Injection Improper Input Neutralization</w:t>
-      </w:r>
-      <w:r>
-        <w:rPr>
-          <w:noProof/>
-        </w:rPr>
-        <w:tab/>
-      </w:r>
-      <w:r>
-        <w:rPr>
-          <w:noProof/>
-        </w:rPr>
-        <w:fldChar w:fldCharType="begin"/>
-      </w:r>
-      <w:r>
-        <w:rPr>
-          <w:noProof/>
-        </w:rPr>
-        <w:instrText xml:space="preserve"> PAGEREF _Toc531084173 \h </w:instrText>
-      </w:r>
-      <w:r>
-        <w:rPr>
-          <w:noProof/>
-        </w:rPr>
-      </w:r>
-      <w:r>
-        <w:rPr>
-          <w:noProof/>
-        </w:rPr>
-        <w:fldChar w:fldCharType="separate"/>
-      </w:r>
-      <w:r>
-        <w:rPr>
-          <w:noProof/>
-        </w:rPr>
-        <w:t>5</w:t>
-      </w:r>
-      <w:r>
-        <w:rPr>
-          <w:noProof/>
-        </w:rPr>
-        <w:fldChar w:fldCharType="end"/>
       </w:r>
     </w:p>
     <w:p>
@@ -5783,87 +5443,30 @@
           <w:tab w:val="left" w:pos="1200"/>
         </w:tabs>
         <w:rPr>
-          <w:rFonts w:asciiTheme="minorHAnsi" w:eastAsiaTheme="minorEastAsia" w:hAnsiTheme="minorHAnsi" w:cstheme="minorBidi"/>
-          <w:smallCaps w:val="0"/>
-          <w:noProof/>
-          <w:color w:val="auto"/>
-          <w:sz w:val="22"/>
-          <w:szCs w:val="22"/>
-          <w:lang w:eastAsia="en-US"/>
-        </w:rPr>
-      </w:pPr>
-      <w:r>
-        <w:rPr>
           <w:rFonts w:eastAsia="Calibri"/>
           <w:noProof/>
-          <w14:scene3d>
-            <w14:camera w14:prst="orthographicFront"/>
-            <w14:lightRig w14:rig="threePt" w14:dir="t">
-              <w14:rot w14:lat="0" w14:lon="0" w14:rev="0"/>
-            </w14:lightRig>
-          </w14:scene3d>
-        </w:rPr>
-        <w:t>2.4.</w:t>
-      </w:r>
-      <w:r>
-        <w:rPr>
-          <w:rFonts w:asciiTheme="minorHAnsi" w:eastAsiaTheme="minorEastAsia" w:hAnsiTheme="minorHAnsi" w:cstheme="minorBidi"/>
-          <w:smallCaps w:val="0"/>
-          <w:noProof/>
-          <w:color w:val="auto"/>
-          <w:sz w:val="22"/>
-          <w:szCs w:val="22"/>
-          <w:lang w:eastAsia="en-US"/>
-        </w:rPr>
-        <w:tab/>
-      </w:r>
+        </w:rPr>
+      </w:pPr>
       <w:r>
         <w:rPr>
           <w:rFonts w:eastAsia="Calibri"/>
           <w:noProof/>
         </w:rPr>
+        <w:t>2.4.</w:t>
+      </w:r>
+      <w:r>
+        <w:rPr>
+          <w:rFonts w:eastAsia="Calibri"/>
+          <w:noProof/>
+        </w:rPr>
+        <w:tab/>
+      </w:r>
+      <w:r>
+        <w:rPr>
+          <w:rFonts w:eastAsia="Calibri"/>
+          <w:noProof/>
+        </w:rPr>
         <w:t>ASCSM-CWE-79 – Cross-site Scripting Improper Input Neutralization</w:t>
-      </w:r>
-      <w:r>
-        <w:rPr>
-          <w:noProof/>
-        </w:rPr>
-        <w:tab/>
-      </w:r>
-      <w:r>
-        <w:rPr>
-          <w:noProof/>
-        </w:rPr>
-        <w:fldChar w:fldCharType="begin"/>
-      </w:r>
-      <w:r>
-        <w:rPr>
-          <w:noProof/>
-        </w:rPr>
-        <w:instrText xml:space="preserve"> PAGEREF _Toc531084174 \h </w:instrText>
-      </w:r>
-      <w:r>
-        <w:rPr>
-          <w:noProof/>
-        </w:rPr>
-      </w:r>
-      <w:r>
-        <w:rPr>
-          <w:noProof/>
-        </w:rPr>
-        <w:fldChar w:fldCharType="separate"/>
-      </w:r>
-      <w:r>
-        <w:rPr>
-          <w:noProof/>
-        </w:rPr>
-        <w:t>5</w:t>
-      </w:r>
-      <w:r>
-        <w:rPr>
-          <w:noProof/>
-        </w:rPr>
-        <w:fldChar w:fldCharType="end"/>
       </w:r>
     </w:p>
     <w:p>
@@ -5873,87 +5476,30 @@
           <w:tab w:val="left" w:pos="1200"/>
         </w:tabs>
         <w:rPr>
-          <w:rFonts w:asciiTheme="minorHAnsi" w:eastAsiaTheme="minorEastAsia" w:hAnsiTheme="minorHAnsi" w:cstheme="minorBidi"/>
-          <w:smallCaps w:val="0"/>
-          <w:noProof/>
-          <w:color w:val="auto"/>
-          <w:sz w:val="22"/>
-          <w:szCs w:val="22"/>
-          <w:lang w:eastAsia="en-US"/>
-        </w:rPr>
-      </w:pPr>
-      <w:r>
-        <w:rPr>
           <w:rFonts w:eastAsia="Calibri"/>
           <w:noProof/>
-          <w14:scene3d>
-            <w14:camera w14:prst="orthographicFront"/>
-            <w14:lightRig w14:rig="threePt" w14:dir="t">
-              <w14:rot w14:lat="0" w14:lon="0" w14:rev="0"/>
-            </w14:lightRig>
-          </w14:scene3d>
-        </w:rPr>
-        <w:t>2.5.</w:t>
-      </w:r>
-      <w:r>
-        <w:rPr>
-          <w:rFonts w:asciiTheme="minorHAnsi" w:eastAsiaTheme="minorEastAsia" w:hAnsiTheme="minorHAnsi" w:cstheme="minorBidi"/>
-          <w:smallCaps w:val="0"/>
-          <w:noProof/>
-          <w:color w:val="auto"/>
-          <w:sz w:val="22"/>
-          <w:szCs w:val="22"/>
-          <w:lang w:eastAsia="en-US"/>
-        </w:rPr>
-        <w:tab/>
-      </w:r>
+        </w:rPr>
+      </w:pPr>
       <w:r>
         <w:rPr>
           <w:rFonts w:eastAsia="Calibri"/>
           <w:noProof/>
         </w:rPr>
+        <w:t>2.5.</w:t>
+      </w:r>
+      <w:r>
+        <w:rPr>
+          <w:rFonts w:eastAsia="Calibri"/>
+          <w:noProof/>
+        </w:rPr>
+        <w:tab/>
+      </w:r>
+      <w:r>
+        <w:rPr>
+          <w:rFonts w:eastAsia="Calibri"/>
+          <w:noProof/>
+        </w:rPr>
         <w:t>ASCSM-CWE-89 – SQL Injection Improper Input Neutralization</w:t>
-      </w:r>
-      <w:r>
-        <w:rPr>
-          <w:noProof/>
-        </w:rPr>
-        <w:tab/>
-      </w:r>
-      <w:r>
-        <w:rPr>
-          <w:noProof/>
-        </w:rPr>
-        <w:fldChar w:fldCharType="begin"/>
-      </w:r>
-      <w:r>
-        <w:rPr>
-          <w:noProof/>
-        </w:rPr>
-        <w:instrText xml:space="preserve"> PAGEREF _Toc531084175 \h </w:instrText>
-      </w:r>
-      <w:r>
-        <w:rPr>
-          <w:noProof/>
-        </w:rPr>
-      </w:r>
-      <w:r>
-        <w:rPr>
-          <w:noProof/>
-        </w:rPr>
-        <w:fldChar w:fldCharType="separate"/>
-      </w:r>
-      <w:r>
-        <w:rPr>
-          <w:noProof/>
-        </w:rPr>
-        <w:t>6</w:t>
-      </w:r>
-      <w:r>
-        <w:rPr>
-          <w:noProof/>
-        </w:rPr>
-        <w:fldChar w:fldCharType="end"/>
       </w:r>
     </w:p>
     <w:p>
@@ -5963,87 +5509,30 @@
           <w:tab w:val="left" w:pos="1200"/>
         </w:tabs>
         <w:rPr>
-          <w:rFonts w:asciiTheme="minorHAnsi" w:eastAsiaTheme="minorEastAsia" w:hAnsiTheme="minorHAnsi" w:cstheme="minorBidi"/>
-          <w:smallCaps w:val="0"/>
-          <w:noProof/>
-          <w:color w:val="auto"/>
-          <w:sz w:val="22"/>
-          <w:szCs w:val="22"/>
-          <w:lang w:eastAsia="en-US"/>
-        </w:rPr>
-      </w:pPr>
-      <w:r>
-        <w:rPr>
           <w:rFonts w:eastAsia="Calibri"/>
           <w:noProof/>
-          <w14:scene3d>
-            <w14:camera w14:prst="orthographicFront"/>
-            <w14:lightRig w14:rig="threePt" w14:dir="t">
-              <w14:rot w14:lat="0" w14:lon="0" w14:rev="0"/>
-            </w14:lightRig>
-          </w14:scene3d>
-        </w:rPr>
-        <w:t>2.6.</w:t>
-      </w:r>
-      <w:r>
-        <w:rPr>
-          <w:rFonts w:asciiTheme="minorHAnsi" w:eastAsiaTheme="minorEastAsia" w:hAnsiTheme="minorHAnsi" w:cstheme="minorBidi"/>
-          <w:smallCaps w:val="0"/>
-          <w:noProof/>
-          <w:color w:val="auto"/>
-          <w:sz w:val="22"/>
-          <w:szCs w:val="22"/>
-          <w:lang w:eastAsia="en-US"/>
-        </w:rPr>
-        <w:tab/>
-      </w:r>
+        </w:rPr>
+      </w:pPr>
       <w:r>
         <w:rPr>
           <w:rFonts w:eastAsia="Calibri"/>
           <w:noProof/>
         </w:rPr>
+        <w:t>2.6.</w:t>
+      </w:r>
+      <w:r>
+        <w:rPr>
+          <w:rFonts w:eastAsia="Calibri"/>
+          <w:noProof/>
+        </w:rPr>
+        <w:tab/>
+      </w:r>
+      <w:r>
+        <w:rPr>
+          <w:rFonts w:eastAsia="Calibri"/>
+          <w:noProof/>
+        </w:rPr>
         <w:t>ASCSM-CWE-99 – Name or Reference Resolution Improper Input Neutralization</w:t>
-      </w:r>
-      <w:r>
-        <w:rPr>
-          <w:noProof/>
-        </w:rPr>
-        <w:tab/>
-      </w:r>
-      <w:r>
-        <w:rPr>
-          <w:noProof/>
-        </w:rPr>
-        <w:fldChar w:fldCharType="begin"/>
-      </w:r>
-      <w:r>
-        <w:rPr>
-          <w:noProof/>
-        </w:rPr>
-        <w:instrText xml:space="preserve"> PAGEREF _Toc531084176 \h </w:instrText>
-      </w:r>
-      <w:r>
-        <w:rPr>
-          <w:noProof/>
-        </w:rPr>
-      </w:r>
-      <w:r>
-        <w:rPr>
-          <w:noProof/>
-        </w:rPr>
-        <w:fldChar w:fldCharType="separate"/>
-      </w:r>
-      <w:r>
-        <w:rPr>
-          <w:noProof/>
-        </w:rPr>
-        <w:t>6</w:t>
-      </w:r>
-      <w:r>
-        <w:rPr>
-          <w:noProof/>
-        </w:rPr>
-        <w:fldChar w:fldCharType="end"/>
       </w:r>
     </w:p>
     <w:p>
@@ -6092,54 +5581,6 @@
         </w:rPr>
         <w:t>– Buffer Copy without Checking Size of Input</w:t>
       </w:r>
-      <w:r>
-        <w:rPr>
-          <w:rFonts w:eastAsia="Calibri"/>
-          <w:noProof/>
-        </w:rPr>
-        <w:tab/>
-      </w:r>
-      <w:r>
-        <w:rPr>
-          <w:rFonts w:eastAsia="Calibri"/>
-          <w:noProof/>
-        </w:rPr>
-        <w:fldChar w:fldCharType="begin"/>
-      </w:r>
-      <w:r>
-        <w:rPr>
-          <w:rFonts w:eastAsia="Calibri"/>
-          <w:noProof/>
-        </w:rPr>
-        <w:instrText xml:space="preserve"> PAGEREF _Toc531084177 \h </w:instrText>
-      </w:r>
-      <w:r>
-        <w:rPr>
-          <w:rFonts w:eastAsia="Calibri"/>
-          <w:noProof/>
-        </w:rPr>
-      </w:r>
-      <w:r>
-        <w:rPr>
-          <w:rFonts w:eastAsia="Calibri"/>
-          <w:noProof/>
-        </w:rPr>
-        <w:fldChar w:fldCharType="separate"/>
-      </w:r>
-      <w:r>
-        <w:rPr>
-          <w:rFonts w:eastAsia="Calibri"/>
-          <w:noProof/>
-        </w:rPr>
-        <w:t>6</w:t>
-      </w:r>
-      <w:r>
-        <w:rPr>
-          <w:rFonts w:eastAsia="Calibri"/>
-          <w:noProof/>
-        </w:rPr>
-        <w:fldChar w:fldCharType="end"/>
-      </w:r>
     </w:p>
     <w:p>
       <w:pPr>
@@ -6180,54 +5621,6 @@
         </w:rPr>
         <w:t>Unchecked array index range</w:t>
       </w:r>
-      <w:r>
-        <w:rPr>
-          <w:rFonts w:eastAsia="Calibri"/>
-          <w:noProof/>
-        </w:rPr>
-        <w:tab/>
-      </w:r>
-      <w:r>
-        <w:rPr>
-          <w:rFonts w:eastAsia="Calibri"/>
-          <w:noProof/>
-        </w:rPr>
-        <w:fldChar w:fldCharType="begin"/>
-      </w:r>
-      <w:r>
-        <w:rPr>
-          <w:rFonts w:eastAsia="Calibri"/>
-          <w:noProof/>
-        </w:rPr>
-        <w:instrText xml:space="preserve"> PAGEREF _Toc531084178 \h </w:instrText>
-      </w:r>
-      <w:r>
-        <w:rPr>
-          <w:rFonts w:eastAsia="Calibri"/>
-          <w:noProof/>
-        </w:rPr>
-      </w:r>
-      <w:r>
-        <w:rPr>
-          <w:rFonts w:eastAsia="Calibri"/>
-          <w:noProof/>
-        </w:rPr>
-        <w:fldChar w:fldCharType="separate"/>
-      </w:r>
-      <w:r>
-        <w:rPr>
-          <w:rFonts w:eastAsia="Calibri"/>
-          <w:noProof/>
-        </w:rPr>
-        <w:t>7</w:t>
-      </w:r>
-      <w:r>
-        <w:rPr>
-          <w:rFonts w:eastAsia="Calibri"/>
-          <w:noProof/>
-        </w:rPr>
-        <w:fldChar w:fldCharType="end"/>
-      </w:r>
     </w:p>
     <w:p>
       <w:pPr>
@@ -6261,54 +5654,6 @@
         </w:rPr>
         <w:t>ASCSM-CWE-134 – Format String Improper Input Neutralization</w:t>
       </w:r>
-      <w:r>
-        <w:rPr>
-          <w:rFonts w:eastAsia="Calibri"/>
-          <w:noProof/>
-        </w:rPr>
-        <w:tab/>
-      </w:r>
-      <w:r>
-        <w:rPr>
-          <w:rFonts w:eastAsia="Calibri"/>
-          <w:noProof/>
-        </w:rPr>
-        <w:fldChar w:fldCharType="begin"/>
-      </w:r>
-      <w:r>
-        <w:rPr>
-          <w:rFonts w:eastAsia="Calibri"/>
-          <w:noProof/>
-        </w:rPr>
-        <w:instrText xml:space="preserve"> PAGEREF _Toc531084179 \h </w:instrText>
-      </w:r>
-      <w:r>
-        <w:rPr>
-          <w:rFonts w:eastAsia="Calibri"/>
-          <w:noProof/>
-        </w:rPr>
-      </w:r>
-      <w:r>
-        <w:rPr>
-          <w:rFonts w:eastAsia="Calibri"/>
-          <w:noProof/>
-        </w:rPr>
-        <w:fldChar w:fldCharType="separate"/>
-      </w:r>
-      <w:r>
-        <w:rPr>
-          <w:rFonts w:eastAsia="Calibri"/>
-          <w:noProof/>
-        </w:rPr>
-        <w:t>7</w:t>
-      </w:r>
-      <w:r>
-        <w:rPr>
-          <w:rFonts w:eastAsia="Calibri"/>
-          <w:noProof/>
-        </w:rPr>
-        <w:fldChar w:fldCharType="end"/>
-      </w:r>
     </w:p>
     <w:p>
       <w:pPr>
@@ -6317,87 +5662,30 @@
           <w:tab w:val="left" w:pos="1200"/>
         </w:tabs>
         <w:rPr>
-          <w:rFonts w:asciiTheme="minorHAnsi" w:eastAsiaTheme="minorEastAsia" w:hAnsiTheme="minorHAnsi" w:cstheme="minorBidi"/>
-          <w:smallCaps w:val="0"/>
-          <w:noProof/>
-          <w:color w:val="auto"/>
-          <w:sz w:val="22"/>
-          <w:szCs w:val="22"/>
-          <w:lang w:eastAsia="en-US"/>
-        </w:rPr>
-      </w:pPr>
-      <w:r>
-        <w:rPr>
           <w:rFonts w:eastAsia="Calibri"/>
           <w:noProof/>
-          <w14:scene3d>
-            <w14:camera w14:prst="orthographicFront"/>
-            <w14:lightRig w14:rig="threePt" w14:dir="t">
-              <w14:rot w14:lat="0" w14:lon="0" w14:rev="0"/>
-            </w14:lightRig>
-          </w14:scene3d>
-        </w:rPr>
-        <w:t>2.10.</w:t>
-      </w:r>
-      <w:r>
-        <w:rPr>
-          <w:rFonts w:asciiTheme="minorHAnsi" w:eastAsiaTheme="minorEastAsia" w:hAnsiTheme="minorHAnsi" w:cstheme="minorBidi"/>
-          <w:smallCaps w:val="0"/>
-          <w:noProof/>
-          <w:color w:val="auto"/>
-          <w:sz w:val="22"/>
-          <w:szCs w:val="22"/>
-          <w:lang w:eastAsia="en-US"/>
-        </w:rPr>
-        <w:tab/>
-      </w:r>
+        </w:rPr>
+      </w:pPr>
       <w:r>
         <w:rPr>
           <w:rFonts w:eastAsia="Calibri"/>
           <w:noProof/>
         </w:rPr>
+        <w:t>2.10.</w:t>
+      </w:r>
+      <w:r>
+        <w:rPr>
+          <w:rFonts w:eastAsia="Calibri"/>
+          <w:noProof/>
+        </w:rPr>
+        <w:tab/>
+      </w:r>
+      <w:r>
+        <w:rPr>
+          <w:rFonts w:eastAsia="Calibri"/>
+          <w:noProof/>
+        </w:rPr>
         <w:t>ASCSM-CWE-252-resource– Unchecked Return Parameter Value of named Callable and Method Control Element with Read, Write, and Manage Access to Platform Resource</w:t>
-      </w:r>
-      <w:r>
-        <w:rPr>
-          <w:noProof/>
-        </w:rPr>
-        <w:tab/>
-      </w:r>
-      <w:r>
-        <w:rPr>
-          <w:noProof/>
-        </w:rPr>
-        <w:fldChar w:fldCharType="begin"/>
-      </w:r>
-      <w:r>
-        <w:rPr>
-          <w:noProof/>
-        </w:rPr>
-        <w:instrText xml:space="preserve"> PAGEREF _Toc531084180 \h </w:instrText>
-      </w:r>
-      <w:r>
-        <w:rPr>
-          <w:noProof/>
-        </w:rPr>
-      </w:r>
-      <w:r>
-        <w:rPr>
-          <w:noProof/>
-        </w:rPr>
-        <w:fldChar w:fldCharType="separate"/>
-      </w:r>
-      <w:r>
-        <w:rPr>
-          <w:noProof/>
-        </w:rPr>
-        <w:t>7</w:t>
-      </w:r>
-      <w:r>
-        <w:rPr>
-          <w:noProof/>
-        </w:rPr>
-        <w:fldChar w:fldCharType="end"/>
       </w:r>
     </w:p>
     <w:p>
@@ -6407,87 +5695,30 @@
           <w:tab w:val="left" w:pos="1200"/>
         </w:tabs>
         <w:rPr>
-          <w:rFonts w:asciiTheme="minorHAnsi" w:eastAsiaTheme="minorEastAsia" w:hAnsiTheme="minorHAnsi" w:cstheme="minorBidi"/>
-          <w:smallCaps w:val="0"/>
-          <w:noProof/>
-          <w:color w:val="auto"/>
-          <w:sz w:val="22"/>
-          <w:szCs w:val="22"/>
-          <w:lang w:eastAsia="en-US"/>
-        </w:rPr>
-      </w:pPr>
-      <w:r>
-        <w:rPr>
-          <w:rFonts w:asciiTheme="minorHAnsi" w:hAnsiTheme="minorHAnsi" w:cstheme="minorHAnsi"/>
-          <w:noProof/>
-          <w14:scene3d>
-            <w14:camera w14:prst="orthographicFront"/>
-            <w14:lightRig w14:rig="threePt" w14:dir="t">
-              <w14:rot w14:lat="0" w14:lon="0" w14:rev="0"/>
-            </w14:lightRig>
-          </w14:scene3d>
-        </w:rPr>
-        <w:t>2.11.</w:t>
-      </w:r>
-      <w:r>
-        <w:rPr>
-          <w:rFonts w:asciiTheme="minorHAnsi" w:eastAsiaTheme="minorEastAsia" w:hAnsiTheme="minorHAnsi" w:cstheme="minorBidi"/>
-          <w:smallCaps w:val="0"/>
-          <w:noProof/>
-          <w:color w:val="auto"/>
-          <w:sz w:val="22"/>
-          <w:szCs w:val="22"/>
-          <w:lang w:eastAsia="en-US"/>
-        </w:rPr>
-        <w:tab/>
-      </w:r>
-      <w:r>
-        <w:rPr>
           <w:rFonts w:eastAsia="Calibri"/>
           <w:noProof/>
         </w:rPr>
+      </w:pPr>
+      <w:r>
+        <w:rPr>
+          <w:rFonts w:eastAsia="Calibri"/>
+          <w:noProof/>
+        </w:rPr>
+        <w:t>2.11.</w:t>
+      </w:r>
+      <w:r>
+        <w:rPr>
+          <w:rFonts w:eastAsia="Calibri"/>
+          <w:noProof/>
+        </w:rPr>
+        <w:tab/>
+      </w:r>
+      <w:r>
+        <w:rPr>
+          <w:rFonts w:eastAsia="Calibri"/>
+          <w:noProof/>
+        </w:rPr>
         <w:t>ASCSM-CWE-327 – Broken or Risky Cryptographic Algorithm Usage</w:t>
-      </w:r>
-      <w:r>
-        <w:rPr>
-          <w:noProof/>
-        </w:rPr>
-        <w:tab/>
-      </w:r>
-      <w:r>
-        <w:rPr>
-          <w:noProof/>
-        </w:rPr>
-        <w:fldChar w:fldCharType="begin"/>
-      </w:r>
-      <w:r>
-        <w:rPr>
-          <w:noProof/>
-        </w:rPr>
-        <w:instrText xml:space="preserve"> PAGEREF _Toc531084181 \h </w:instrText>
-      </w:r>
-      <w:r>
-        <w:rPr>
-          <w:noProof/>
-        </w:rPr>
-      </w:r>
-      <w:r>
-        <w:rPr>
-          <w:noProof/>
-        </w:rPr>
-        <w:fldChar w:fldCharType="separate"/>
-      </w:r>
-      <w:r>
-        <w:rPr>
-          <w:noProof/>
-        </w:rPr>
-        <w:t>8</w:t>
-      </w:r>
-      <w:r>
-        <w:rPr>
-          <w:noProof/>
-        </w:rPr>
-        <w:fldChar w:fldCharType="end"/>
       </w:r>
     </w:p>
     <w:p>
@@ -6497,87 +5728,30 @@
           <w:tab w:val="left" w:pos="1200"/>
         </w:tabs>
         <w:rPr>
-          <w:rFonts w:asciiTheme="minorHAnsi" w:eastAsiaTheme="minorEastAsia" w:hAnsiTheme="minorHAnsi" w:cstheme="minorBidi"/>
-          <w:smallCaps w:val="0"/>
-          <w:noProof/>
-          <w:color w:val="auto"/>
-          <w:sz w:val="22"/>
-          <w:szCs w:val="22"/>
-          <w:lang w:eastAsia="en-US"/>
-        </w:rPr>
-      </w:pPr>
-      <w:r>
-        <w:rPr>
-          <w:rFonts w:asciiTheme="minorHAnsi" w:hAnsiTheme="minorHAnsi" w:cstheme="minorHAnsi"/>
-          <w:noProof/>
-          <w14:scene3d>
-            <w14:camera w14:prst="orthographicFront"/>
-            <w14:lightRig w14:rig="threePt" w14:dir="t">
-              <w14:rot w14:lat="0" w14:lon="0" w14:rev="0"/>
-            </w14:lightRig>
-          </w14:scene3d>
-        </w:rPr>
-        <w:t>2.12.</w:t>
-      </w:r>
-      <w:r>
-        <w:rPr>
-          <w:rFonts w:asciiTheme="minorHAnsi" w:eastAsiaTheme="minorEastAsia" w:hAnsiTheme="minorHAnsi" w:cstheme="minorBidi"/>
-          <w:smallCaps w:val="0"/>
-          <w:noProof/>
-          <w:color w:val="auto"/>
-          <w:sz w:val="22"/>
-          <w:szCs w:val="22"/>
-          <w:lang w:eastAsia="en-US"/>
-        </w:rPr>
-        <w:tab/>
-      </w:r>
-      <w:r>
-        <w:rPr>
           <w:rFonts w:eastAsia="Calibri"/>
           <w:noProof/>
         </w:rPr>
+      </w:pPr>
+      <w:r>
+        <w:rPr>
+          <w:rFonts w:eastAsia="Calibri"/>
+          <w:noProof/>
+        </w:rPr>
+        <w:t>2.12.</w:t>
+      </w:r>
+      <w:r>
+        <w:rPr>
+          <w:rFonts w:eastAsia="Calibri"/>
+          <w:noProof/>
+        </w:rPr>
+        <w:tab/>
+      </w:r>
+      <w:r>
+        <w:rPr>
+          <w:rFonts w:eastAsia="Calibri"/>
+          <w:noProof/>
+        </w:rPr>
         <w:t>ASCSM-CWE-396 – Declaration of Catch for Generic Exception</w:t>
-      </w:r>
-      <w:r>
-        <w:rPr>
-          <w:noProof/>
-        </w:rPr>
-        <w:tab/>
-      </w:r>
-      <w:r>
-        <w:rPr>
-          <w:noProof/>
-        </w:rPr>
-        <w:fldChar w:fldCharType="begin"/>
-      </w:r>
-      <w:r>
-        <w:rPr>
-          <w:noProof/>
-        </w:rPr>
-        <w:instrText xml:space="preserve"> PAGEREF _Toc531084182 \h </w:instrText>
-      </w:r>
-      <w:r>
-        <w:rPr>
-          <w:noProof/>
-        </w:rPr>
-      </w:r>
-      <w:r>
-        <w:rPr>
-          <w:noProof/>
-        </w:rPr>
-        <w:fldChar w:fldCharType="separate"/>
-      </w:r>
-      <w:r>
-        <w:rPr>
-          <w:noProof/>
-        </w:rPr>
-        <w:t>8</w:t>
-      </w:r>
-      <w:r>
-        <w:rPr>
-          <w:noProof/>
-        </w:rPr>
-        <w:fldChar w:fldCharType="end"/>
       </w:r>
     </w:p>
     <w:p>
@@ -6587,87 +5761,30 @@
           <w:tab w:val="left" w:pos="1200"/>
         </w:tabs>
         <w:rPr>
-          <w:rFonts w:asciiTheme="minorHAnsi" w:eastAsiaTheme="minorEastAsia" w:hAnsiTheme="minorHAnsi" w:cstheme="minorBidi"/>
-          <w:smallCaps w:val="0"/>
-          <w:noProof/>
-          <w:color w:val="auto"/>
-          <w:sz w:val="22"/>
-          <w:szCs w:val="22"/>
-          <w:lang w:eastAsia="en-US"/>
-        </w:rPr>
-      </w:pPr>
-      <w:r>
-        <w:rPr>
-          <w:rFonts w:asciiTheme="minorHAnsi" w:hAnsiTheme="minorHAnsi" w:cstheme="minorHAnsi"/>
-          <w:noProof/>
-          <w14:scene3d>
-            <w14:camera w14:prst="orthographicFront"/>
-            <w14:lightRig w14:rig="threePt" w14:dir="t">
-              <w14:rot w14:lat="0" w14:lon="0" w14:rev="0"/>
-            </w14:lightRig>
-          </w14:scene3d>
-        </w:rPr>
-        <w:t>2.13.</w:t>
-      </w:r>
-      <w:r>
-        <w:rPr>
-          <w:rFonts w:asciiTheme="minorHAnsi" w:eastAsiaTheme="minorEastAsia" w:hAnsiTheme="minorHAnsi" w:cstheme="minorBidi"/>
-          <w:smallCaps w:val="0"/>
-          <w:noProof/>
-          <w:color w:val="auto"/>
-          <w:sz w:val="22"/>
-          <w:szCs w:val="22"/>
-          <w:lang w:eastAsia="en-US"/>
-        </w:rPr>
-        <w:tab/>
-      </w:r>
-      <w:r>
-        <w:rPr>
           <w:rFonts w:eastAsia="Calibri"/>
           <w:noProof/>
         </w:rPr>
+      </w:pPr>
+      <w:r>
+        <w:rPr>
+          <w:rFonts w:eastAsia="Calibri"/>
+          <w:noProof/>
+        </w:rPr>
+        <w:t>2.13.</w:t>
+      </w:r>
+      <w:r>
+        <w:rPr>
+          <w:rFonts w:eastAsia="Calibri"/>
+          <w:noProof/>
+        </w:rPr>
+        <w:tab/>
+      </w:r>
+      <w:r>
+        <w:rPr>
+          <w:rFonts w:eastAsia="Calibri"/>
+          <w:noProof/>
+        </w:rPr>
         <w:t>ASCSM-CWE-397 – Declaration of Throws for Generic Exception</w:t>
-      </w:r>
-      <w:r>
-        <w:rPr>
-          <w:noProof/>
-        </w:rPr>
-        <w:tab/>
-      </w:r>
-      <w:r>
-        <w:rPr>
-          <w:noProof/>
-        </w:rPr>
-        <w:fldChar w:fldCharType="begin"/>
-      </w:r>
-      <w:r>
-        <w:rPr>
-          <w:noProof/>
-        </w:rPr>
-        <w:instrText xml:space="preserve"> PAGEREF _Toc531084183 \h </w:instrText>
-      </w:r>
-      <w:r>
-        <w:rPr>
-          <w:noProof/>
-        </w:rPr>
-      </w:r>
-      <w:r>
-        <w:rPr>
-          <w:noProof/>
-        </w:rPr>
-        <w:fldChar w:fldCharType="separate"/>
-      </w:r>
-      <w:r>
-        <w:rPr>
-          <w:noProof/>
-        </w:rPr>
-        <w:t>8</w:t>
-      </w:r>
-      <w:r>
-        <w:rPr>
-          <w:noProof/>
-        </w:rPr>
-        <w:fldChar w:fldCharType="end"/>
       </w:r>
     </w:p>
     <w:p>
@@ -6677,87 +5794,30 @@
           <w:tab w:val="left" w:pos="1200"/>
         </w:tabs>
         <w:rPr>
-          <w:rFonts w:asciiTheme="minorHAnsi" w:eastAsiaTheme="minorEastAsia" w:hAnsiTheme="minorHAnsi" w:cstheme="minorBidi"/>
-          <w:smallCaps w:val="0"/>
-          <w:noProof/>
-          <w:color w:val="auto"/>
-          <w:sz w:val="22"/>
-          <w:szCs w:val="22"/>
-          <w:lang w:eastAsia="en-US"/>
-        </w:rPr>
-      </w:pPr>
-      <w:r>
-        <w:rPr>
-          <w:rFonts w:asciiTheme="minorHAnsi" w:hAnsiTheme="minorHAnsi" w:cstheme="minorHAnsi"/>
-          <w:noProof/>
-          <w14:scene3d>
-            <w14:camera w14:prst="orthographicFront"/>
-            <w14:lightRig w14:rig="threePt" w14:dir="t">
-              <w14:rot w14:lat="0" w14:lon="0" w14:rev="0"/>
-            </w14:lightRig>
-          </w14:scene3d>
-        </w:rPr>
-        <w:t>2.14.</w:t>
-      </w:r>
-      <w:r>
-        <w:rPr>
-          <w:rFonts w:asciiTheme="minorHAnsi" w:eastAsiaTheme="minorEastAsia" w:hAnsiTheme="minorHAnsi" w:cstheme="minorBidi"/>
-          <w:smallCaps w:val="0"/>
-          <w:noProof/>
-          <w:color w:val="auto"/>
-          <w:sz w:val="22"/>
-          <w:szCs w:val="22"/>
-          <w:lang w:eastAsia="en-US"/>
-        </w:rPr>
-        <w:tab/>
-      </w:r>
-      <w:r>
-        <w:rPr>
           <w:rFonts w:eastAsia="Calibri"/>
           <w:noProof/>
         </w:rPr>
+      </w:pPr>
+      <w:r>
+        <w:rPr>
+          <w:rFonts w:eastAsia="Calibri"/>
+          <w:noProof/>
+        </w:rPr>
+        <w:t>2.14.</w:t>
+      </w:r>
+      <w:r>
+        <w:rPr>
+          <w:rFonts w:eastAsia="Calibri"/>
+          <w:noProof/>
+        </w:rPr>
+        <w:tab/>
+      </w:r>
+      <w:r>
+        <w:rPr>
+          <w:rFonts w:eastAsia="Calibri"/>
+          <w:noProof/>
+        </w:rPr>
         <w:t>ASCSM-CWE-434 – File Upload Improper Input Neutralization</w:t>
-      </w:r>
-      <w:r>
-        <w:rPr>
-          <w:noProof/>
-        </w:rPr>
-        <w:tab/>
-      </w:r>
-      <w:r>
-        <w:rPr>
-          <w:noProof/>
-        </w:rPr>
-        <w:fldChar w:fldCharType="begin"/>
-      </w:r>
-      <w:r>
-        <w:rPr>
-          <w:noProof/>
-        </w:rPr>
-        <w:instrText xml:space="preserve"> PAGEREF _Toc531084184 \h </w:instrText>
-      </w:r>
-      <w:r>
-        <w:rPr>
-          <w:noProof/>
-        </w:rPr>
-      </w:r>
-      <w:r>
-        <w:rPr>
-          <w:noProof/>
-        </w:rPr>
-        <w:fldChar w:fldCharType="separate"/>
-      </w:r>
-      <w:r>
-        <w:rPr>
-          <w:noProof/>
-        </w:rPr>
-        <w:t>9</w:t>
-      </w:r>
-      <w:r>
-        <w:rPr>
-          <w:noProof/>
-        </w:rPr>
-        <w:fldChar w:fldCharType="end"/>
       </w:r>
     </w:p>
     <w:p>
@@ -6767,87 +5827,30 @@
           <w:tab w:val="left" w:pos="1200"/>
         </w:tabs>
         <w:rPr>
-          <w:rFonts w:asciiTheme="minorHAnsi" w:eastAsiaTheme="minorEastAsia" w:hAnsiTheme="minorHAnsi" w:cstheme="minorBidi"/>
-          <w:smallCaps w:val="0"/>
-          <w:noProof/>
-          <w:color w:val="auto"/>
-          <w:sz w:val="22"/>
-          <w:szCs w:val="22"/>
-          <w:lang w:eastAsia="en-US"/>
-        </w:rPr>
-      </w:pPr>
-      <w:r>
-        <w:rPr>
-          <w:rFonts w:asciiTheme="minorHAnsi" w:hAnsiTheme="minorHAnsi" w:cstheme="minorHAnsi"/>
-          <w:noProof/>
-          <w14:scene3d>
-            <w14:camera w14:prst="orthographicFront"/>
-            <w14:lightRig w14:rig="threePt" w14:dir="t">
-              <w14:rot w14:lat="0" w14:lon="0" w14:rev="0"/>
-            </w14:lightRig>
-          </w14:scene3d>
-        </w:rPr>
-        <w:t>2.15.</w:t>
-      </w:r>
-      <w:r>
-        <w:rPr>
-          <w:rFonts w:asciiTheme="minorHAnsi" w:eastAsiaTheme="minorEastAsia" w:hAnsiTheme="minorHAnsi" w:cstheme="minorBidi"/>
-          <w:smallCaps w:val="0"/>
-          <w:noProof/>
-          <w:color w:val="auto"/>
-          <w:sz w:val="22"/>
-          <w:szCs w:val="22"/>
-          <w:lang w:eastAsia="en-US"/>
-        </w:rPr>
-        <w:tab/>
-      </w:r>
-      <w:r>
-        <w:rPr>
           <w:rFonts w:eastAsia="Calibri"/>
           <w:noProof/>
         </w:rPr>
+      </w:pPr>
+      <w:r>
+        <w:rPr>
+          <w:rFonts w:eastAsia="Calibri"/>
+          <w:noProof/>
+        </w:rPr>
+        <w:t>2.15.</w:t>
+      </w:r>
+      <w:r>
+        <w:rPr>
+          <w:rFonts w:eastAsia="Calibri"/>
+          <w:noProof/>
+        </w:rPr>
+        <w:tab/>
+      </w:r>
+      <w:r>
+        <w:rPr>
+          <w:rFonts w:eastAsia="Calibri"/>
+          <w:noProof/>
+        </w:rPr>
         <w:t>ASCSM-CWE-456 – Storable and Member Data Element Missing Initialization</w:t>
-      </w:r>
-      <w:r>
-        <w:rPr>
-          <w:noProof/>
-        </w:rPr>
-        <w:tab/>
-      </w:r>
-      <w:r>
-        <w:rPr>
-          <w:noProof/>
-        </w:rPr>
-        <w:fldChar w:fldCharType="begin"/>
-      </w:r>
-      <w:r>
-        <w:rPr>
-          <w:noProof/>
-        </w:rPr>
-        <w:instrText xml:space="preserve"> PAGEREF _Toc531084185 \h </w:instrText>
-      </w:r>
-      <w:r>
-        <w:rPr>
-          <w:noProof/>
-        </w:rPr>
-      </w:r>
-      <w:r>
-        <w:rPr>
-          <w:noProof/>
-        </w:rPr>
-        <w:fldChar w:fldCharType="separate"/>
-      </w:r>
-      <w:r>
-        <w:rPr>
-          <w:noProof/>
-        </w:rPr>
-        <w:t>9</w:t>
-      </w:r>
-      <w:r>
-        <w:rPr>
-          <w:noProof/>
-        </w:rPr>
-        <w:fldChar w:fldCharType="end"/>
       </w:r>
     </w:p>
     <w:p>
@@ -6857,87 +5860,30 @@
           <w:tab w:val="left" w:pos="1200"/>
         </w:tabs>
         <w:rPr>
-          <w:rFonts w:asciiTheme="minorHAnsi" w:eastAsiaTheme="minorEastAsia" w:hAnsiTheme="minorHAnsi" w:cstheme="minorBidi"/>
-          <w:smallCaps w:val="0"/>
-          <w:noProof/>
-          <w:color w:val="auto"/>
-          <w:sz w:val="22"/>
-          <w:szCs w:val="22"/>
-          <w:lang w:eastAsia="en-US"/>
-        </w:rPr>
-      </w:pPr>
-      <w:r>
-        <w:rPr>
           <w:rFonts w:eastAsia="Calibri"/>
           <w:noProof/>
-          <w14:scene3d>
-            <w14:camera w14:prst="orthographicFront"/>
-            <w14:lightRig w14:rig="threePt" w14:dir="t">
-              <w14:rot w14:lat="0" w14:lon="0" w14:rev="0"/>
-            </w14:lightRig>
-          </w14:scene3d>
-        </w:rPr>
-        <w:t>2.16.</w:t>
-      </w:r>
-      <w:r>
-        <w:rPr>
-          <w:rFonts w:asciiTheme="minorHAnsi" w:eastAsiaTheme="minorEastAsia" w:hAnsiTheme="minorHAnsi" w:cstheme="minorBidi"/>
-          <w:smallCaps w:val="0"/>
-          <w:noProof/>
-          <w:color w:val="auto"/>
-          <w:sz w:val="22"/>
-          <w:szCs w:val="22"/>
-          <w:lang w:eastAsia="en-US"/>
-        </w:rPr>
-        <w:tab/>
-      </w:r>
+        </w:rPr>
+      </w:pPr>
       <w:r>
         <w:rPr>
           <w:rFonts w:eastAsia="Calibri"/>
           <w:noProof/>
         </w:rPr>
+        <w:t>2.16.</w:t>
+      </w:r>
+      <w:r>
+        <w:rPr>
+          <w:rFonts w:eastAsia="Calibri"/>
+          <w:noProof/>
+        </w:rPr>
+        <w:tab/>
+      </w:r>
+      <w:r>
+        <w:rPr>
+          <w:rFonts w:eastAsia="Calibri"/>
+          <w:noProof/>
+        </w:rPr>
         <w:t>ASCSM-CWE-606 – Unchecked Input for Loop Condition</w:t>
-      </w:r>
-      <w:r>
-        <w:rPr>
-          <w:noProof/>
-        </w:rPr>
-        <w:tab/>
-      </w:r>
-      <w:r>
-        <w:rPr>
-          <w:noProof/>
-        </w:rPr>
-        <w:fldChar w:fldCharType="begin"/>
-      </w:r>
-      <w:r>
-        <w:rPr>
-          <w:noProof/>
-        </w:rPr>
-        <w:instrText xml:space="preserve"> PAGEREF _Toc531084186 \h </w:instrText>
-      </w:r>
-      <w:r>
-        <w:rPr>
-          <w:noProof/>
-        </w:rPr>
-      </w:r>
-      <w:r>
-        <w:rPr>
-          <w:noProof/>
-        </w:rPr>
-        <w:fldChar w:fldCharType="separate"/>
-      </w:r>
-      <w:r>
-        <w:rPr>
-          <w:noProof/>
-        </w:rPr>
-        <w:t>9</w:t>
-      </w:r>
-      <w:r>
-        <w:rPr>
-          <w:noProof/>
-        </w:rPr>
-        <w:fldChar w:fldCharType="end"/>
       </w:r>
     </w:p>
     <w:p>
@@ -6947,87 +5893,30 @@
           <w:tab w:val="left" w:pos="1200"/>
         </w:tabs>
         <w:rPr>
-          <w:rFonts w:asciiTheme="minorHAnsi" w:eastAsiaTheme="minorEastAsia" w:hAnsiTheme="minorHAnsi" w:cstheme="minorBidi"/>
-          <w:smallCaps w:val="0"/>
-          <w:noProof/>
-          <w:color w:val="auto"/>
-          <w:sz w:val="22"/>
-          <w:szCs w:val="22"/>
-          <w:lang w:eastAsia="en-US"/>
-        </w:rPr>
-      </w:pPr>
-      <w:r>
-        <w:rPr>
           <w:rFonts w:eastAsia="Calibri"/>
           <w:noProof/>
-          <w14:scene3d>
-            <w14:camera w14:prst="orthographicFront"/>
-            <w14:lightRig w14:rig="threePt" w14:dir="t">
-              <w14:rot w14:lat="0" w14:lon="0" w14:rev="0"/>
-            </w14:lightRig>
-          </w14:scene3d>
-        </w:rPr>
-        <w:t>2.17.</w:t>
-      </w:r>
-      <w:r>
-        <w:rPr>
-          <w:rFonts w:asciiTheme="minorHAnsi" w:eastAsiaTheme="minorEastAsia" w:hAnsiTheme="minorHAnsi" w:cstheme="minorBidi"/>
-          <w:smallCaps w:val="0"/>
-          <w:noProof/>
-          <w:color w:val="auto"/>
-          <w:sz w:val="22"/>
-          <w:szCs w:val="22"/>
-          <w:lang w:eastAsia="en-US"/>
-        </w:rPr>
-        <w:tab/>
-      </w:r>
+        </w:rPr>
+      </w:pPr>
       <w:r>
         <w:rPr>
           <w:rFonts w:eastAsia="Calibri"/>
           <w:noProof/>
         </w:rPr>
+        <w:t>2.17.</w:t>
+      </w:r>
+      <w:r>
+        <w:rPr>
+          <w:rFonts w:eastAsia="Calibri"/>
+          <w:noProof/>
+        </w:rPr>
+        <w:tab/>
+      </w:r>
+      <w:r>
+        <w:rPr>
+          <w:rFonts w:eastAsia="Calibri"/>
+          <w:noProof/>
+        </w:rPr>
         <w:t>ASCSM-CWE-667 – Shared Resource Improper Locking</w:t>
-      </w:r>
-      <w:r>
-        <w:rPr>
-          <w:noProof/>
-        </w:rPr>
-        <w:tab/>
-      </w:r>
-      <w:r>
-        <w:rPr>
-          <w:noProof/>
-        </w:rPr>
-        <w:fldChar w:fldCharType="begin"/>
-      </w:r>
-      <w:r>
-        <w:rPr>
-          <w:noProof/>
-        </w:rPr>
-        <w:instrText xml:space="preserve"> PAGEREF _Toc531084187 \h </w:instrText>
-      </w:r>
-      <w:r>
-        <w:rPr>
-          <w:noProof/>
-        </w:rPr>
-      </w:r>
-      <w:r>
-        <w:rPr>
-          <w:noProof/>
-        </w:rPr>
-        <w:fldChar w:fldCharType="separate"/>
-      </w:r>
-      <w:r>
-        <w:rPr>
-          <w:noProof/>
-        </w:rPr>
-        <w:t>10</w:t>
-      </w:r>
-      <w:r>
-        <w:rPr>
-          <w:noProof/>
-        </w:rPr>
-        <w:fldChar w:fldCharType="end"/>
       </w:r>
     </w:p>
     <w:p>
@@ -7037,87 +5926,30 @@
           <w:tab w:val="left" w:pos="1200"/>
         </w:tabs>
         <w:rPr>
-          <w:rFonts w:asciiTheme="minorHAnsi" w:eastAsiaTheme="minorEastAsia" w:hAnsiTheme="minorHAnsi" w:cstheme="minorBidi"/>
-          <w:smallCaps w:val="0"/>
-          <w:noProof/>
-          <w:color w:val="auto"/>
-          <w:sz w:val="22"/>
-          <w:szCs w:val="22"/>
-          <w:lang w:eastAsia="en-US"/>
-        </w:rPr>
-      </w:pPr>
-      <w:r>
-        <w:rPr>
           <w:rFonts w:eastAsia="Calibri"/>
           <w:noProof/>
-          <w14:scene3d>
-            <w14:camera w14:prst="orthographicFront"/>
-            <w14:lightRig w14:rig="threePt" w14:dir="t">
-              <w14:rot w14:lat="0" w14:lon="0" w14:rev="0"/>
-            </w14:lightRig>
-          </w14:scene3d>
-        </w:rPr>
-        <w:t>2.18.</w:t>
-      </w:r>
-      <w:r>
-        <w:rPr>
-          <w:rFonts w:asciiTheme="minorHAnsi" w:eastAsiaTheme="minorEastAsia" w:hAnsiTheme="minorHAnsi" w:cstheme="minorBidi"/>
-          <w:smallCaps w:val="0"/>
-          <w:noProof/>
-          <w:color w:val="auto"/>
-          <w:sz w:val="22"/>
-          <w:szCs w:val="22"/>
-          <w:lang w:eastAsia="en-US"/>
-        </w:rPr>
-        <w:tab/>
-      </w:r>
+        </w:rPr>
+      </w:pPr>
       <w:r>
         <w:rPr>
           <w:rFonts w:eastAsia="Calibri"/>
           <w:noProof/>
         </w:rPr>
+        <w:t>2.18.</w:t>
+      </w:r>
+      <w:r>
+        <w:rPr>
+          <w:rFonts w:eastAsia="Calibri"/>
+          <w:noProof/>
+        </w:rPr>
+        <w:tab/>
+      </w:r>
+      <w:r>
+        <w:rPr>
+          <w:rFonts w:eastAsia="Calibri"/>
+          <w:noProof/>
+        </w:rPr>
         <w:t>ASCSM-CWE-672 – Expired or Released Resource Usage</w:t>
-      </w:r>
-      <w:r>
-        <w:rPr>
-          <w:noProof/>
-        </w:rPr>
-        <w:tab/>
-      </w:r>
-      <w:r>
-        <w:rPr>
-          <w:noProof/>
-        </w:rPr>
-        <w:fldChar w:fldCharType="begin"/>
-      </w:r>
-      <w:r>
-        <w:rPr>
-          <w:noProof/>
-        </w:rPr>
-        <w:instrText xml:space="preserve"> PAGEREF _Toc531084188 \h </w:instrText>
-      </w:r>
-      <w:r>
-        <w:rPr>
-          <w:noProof/>
-        </w:rPr>
-      </w:r>
-      <w:r>
-        <w:rPr>
-          <w:noProof/>
-        </w:rPr>
-        <w:fldChar w:fldCharType="separate"/>
-      </w:r>
-      <w:r>
-        <w:rPr>
-          <w:noProof/>
-        </w:rPr>
-        <w:t>10</w:t>
-      </w:r>
-      <w:r>
-        <w:rPr>
-          <w:noProof/>
-        </w:rPr>
-        <w:fldChar w:fldCharType="end"/>
       </w:r>
     </w:p>
     <w:p>
@@ -7127,87 +5959,30 @@
           <w:tab w:val="left" w:pos="1200"/>
         </w:tabs>
         <w:rPr>
-          <w:rFonts w:asciiTheme="minorHAnsi" w:eastAsiaTheme="minorEastAsia" w:hAnsiTheme="minorHAnsi" w:cstheme="minorBidi"/>
-          <w:smallCaps w:val="0"/>
-          <w:noProof/>
-          <w:color w:val="auto"/>
-          <w:sz w:val="22"/>
-          <w:szCs w:val="22"/>
-          <w:lang w:eastAsia="en-US"/>
-        </w:rPr>
-      </w:pPr>
-      <w:r>
-        <w:rPr>
           <w:rFonts w:eastAsia="Calibri"/>
           <w:noProof/>
-          <w14:scene3d>
-            <w14:camera w14:prst="orthographicFront"/>
-            <w14:lightRig w14:rig="threePt" w14:dir="t">
-              <w14:rot w14:lat="0" w14:lon="0" w14:rev="0"/>
-            </w14:lightRig>
-          </w14:scene3d>
-        </w:rPr>
-        <w:t>2.19.</w:t>
-      </w:r>
-      <w:r>
-        <w:rPr>
-          <w:rFonts w:asciiTheme="minorHAnsi" w:eastAsiaTheme="minorEastAsia" w:hAnsiTheme="minorHAnsi" w:cstheme="minorBidi"/>
-          <w:smallCaps w:val="0"/>
-          <w:noProof/>
-          <w:color w:val="auto"/>
-          <w:sz w:val="22"/>
-          <w:szCs w:val="22"/>
-          <w:lang w:eastAsia="en-US"/>
-        </w:rPr>
-        <w:tab/>
-      </w:r>
+        </w:rPr>
+      </w:pPr>
       <w:r>
         <w:rPr>
           <w:rFonts w:eastAsia="Calibri"/>
           <w:noProof/>
         </w:rPr>
+        <w:t>2.19.</w:t>
+      </w:r>
+      <w:r>
+        <w:rPr>
+          <w:rFonts w:eastAsia="Calibri"/>
+          <w:noProof/>
+        </w:rPr>
+        <w:tab/>
+      </w:r>
+      <w:r>
+        <w:rPr>
+          <w:rFonts w:eastAsia="Calibri"/>
+          <w:noProof/>
+        </w:rPr>
         <w:t>ASCSM-CWE-681 – Numeric Types Incorrect Conversion</w:t>
-      </w:r>
-      <w:r>
-        <w:rPr>
-          <w:noProof/>
-        </w:rPr>
-        <w:tab/>
-      </w:r>
-      <w:r>
-        <w:rPr>
-          <w:noProof/>
-        </w:rPr>
-        <w:fldChar w:fldCharType="begin"/>
-      </w:r>
-      <w:r>
-        <w:rPr>
-          <w:noProof/>
-        </w:rPr>
-        <w:instrText xml:space="preserve"> PAGEREF _Toc531084189 \h </w:instrText>
-      </w:r>
-      <w:r>
-        <w:rPr>
-          <w:noProof/>
-        </w:rPr>
-      </w:r>
-      <w:r>
-        <w:rPr>
-          <w:noProof/>
-        </w:rPr>
-        <w:fldChar w:fldCharType="separate"/>
-      </w:r>
-      <w:r>
-        <w:rPr>
-          <w:noProof/>
-        </w:rPr>
-        <w:t>10</w:t>
-      </w:r>
-      <w:r>
-        <w:rPr>
-          <w:noProof/>
-        </w:rPr>
-        <w:fldChar w:fldCharType="end"/>
       </w:r>
     </w:p>
     <w:p>
@@ -7217,87 +5992,30 @@
           <w:tab w:val="left" w:pos="1200"/>
         </w:tabs>
         <w:rPr>
-          <w:rFonts w:asciiTheme="minorHAnsi" w:eastAsiaTheme="minorEastAsia" w:hAnsiTheme="minorHAnsi" w:cstheme="minorBidi"/>
-          <w:smallCaps w:val="0"/>
-          <w:noProof/>
-          <w:color w:val="auto"/>
-          <w:sz w:val="22"/>
-          <w:szCs w:val="22"/>
-          <w:lang w:eastAsia="en-US"/>
-        </w:rPr>
-      </w:pPr>
-      <w:r>
-        <w:rPr>
           <w:rFonts w:eastAsia="Calibri"/>
           <w:noProof/>
-          <w14:scene3d>
-            <w14:camera w14:prst="orthographicFront"/>
-            <w14:lightRig w14:rig="threePt" w14:dir="t">
-              <w14:rot w14:lat="0" w14:lon="0" w14:rev="0"/>
-            </w14:lightRig>
-          </w14:scene3d>
-        </w:rPr>
-        <w:t>2.20.</w:t>
-      </w:r>
-      <w:r>
-        <w:rPr>
-          <w:rFonts w:asciiTheme="minorHAnsi" w:eastAsiaTheme="minorEastAsia" w:hAnsiTheme="minorHAnsi" w:cstheme="minorBidi"/>
-          <w:smallCaps w:val="0"/>
-          <w:noProof/>
-          <w:color w:val="auto"/>
-          <w:sz w:val="22"/>
-          <w:szCs w:val="22"/>
-          <w:lang w:eastAsia="en-US"/>
-        </w:rPr>
-        <w:tab/>
-      </w:r>
+        </w:rPr>
+      </w:pPr>
       <w:r>
         <w:rPr>
           <w:rFonts w:eastAsia="Calibri"/>
           <w:noProof/>
         </w:rPr>
+        <w:t>2.20.</w:t>
+      </w:r>
+      <w:r>
+        <w:rPr>
+          <w:rFonts w:eastAsia="Calibri"/>
+          <w:noProof/>
+        </w:rPr>
+        <w:tab/>
+      </w:r>
+      <w:r>
+        <w:rPr>
+          <w:rFonts w:eastAsia="Calibri"/>
+          <w:noProof/>
+        </w:rPr>
         <w:t>ASCSM-CWE-772 – Missing Release of Resource after Effective Lifetime</w:t>
-      </w:r>
-      <w:r>
-        <w:rPr>
-          <w:noProof/>
-        </w:rPr>
-        <w:tab/>
-      </w:r>
-      <w:r>
-        <w:rPr>
-          <w:noProof/>
-        </w:rPr>
-        <w:fldChar w:fldCharType="begin"/>
-      </w:r>
-      <w:r>
-        <w:rPr>
-          <w:noProof/>
-        </w:rPr>
-        <w:instrText xml:space="preserve"> PAGEREF _Toc531084190 \h </w:instrText>
-      </w:r>
-      <w:r>
-        <w:rPr>
-          <w:noProof/>
-        </w:rPr>
-      </w:r>
-      <w:r>
-        <w:rPr>
-          <w:noProof/>
-        </w:rPr>
-        <w:fldChar w:fldCharType="separate"/>
-      </w:r>
-      <w:r>
-        <w:rPr>
-          <w:noProof/>
-        </w:rPr>
-        <w:t>11</w:t>
-      </w:r>
-      <w:r>
-        <w:rPr>
-          <w:noProof/>
-        </w:rPr>
-        <w:fldChar w:fldCharType="end"/>
       </w:r>
     </w:p>
     <w:p>
@@ -7307,87 +6025,30 @@
           <w:tab w:val="left" w:pos="1200"/>
         </w:tabs>
         <w:rPr>
-          <w:rFonts w:asciiTheme="minorHAnsi" w:eastAsiaTheme="minorEastAsia" w:hAnsiTheme="minorHAnsi" w:cstheme="minorBidi"/>
-          <w:smallCaps w:val="0"/>
-          <w:noProof/>
-          <w:color w:val="auto"/>
-          <w:sz w:val="22"/>
-          <w:szCs w:val="22"/>
-          <w:lang w:eastAsia="en-US"/>
-        </w:rPr>
-      </w:pPr>
-      <w:r>
-        <w:rPr>
           <w:rFonts w:eastAsia="Calibri"/>
           <w:noProof/>
-          <w14:scene3d>
-            <w14:camera w14:prst="orthographicFront"/>
-            <w14:lightRig w14:rig="threePt" w14:dir="t">
-              <w14:rot w14:lat="0" w14:lon="0" w14:rev="0"/>
-            </w14:lightRig>
-          </w14:scene3d>
-        </w:rPr>
-        <w:t>2.21.</w:t>
-      </w:r>
-      <w:r>
-        <w:rPr>
-          <w:rFonts w:asciiTheme="minorHAnsi" w:eastAsiaTheme="minorEastAsia" w:hAnsiTheme="minorHAnsi" w:cstheme="minorBidi"/>
-          <w:smallCaps w:val="0"/>
-          <w:noProof/>
-          <w:color w:val="auto"/>
-          <w:sz w:val="22"/>
-          <w:szCs w:val="22"/>
-          <w:lang w:eastAsia="en-US"/>
-        </w:rPr>
-        <w:tab/>
-      </w:r>
+        </w:rPr>
+      </w:pPr>
       <w:r>
         <w:rPr>
           <w:rFonts w:eastAsia="Calibri"/>
           <w:noProof/>
         </w:rPr>
+        <w:t>2.21.</w:t>
+      </w:r>
+      <w:r>
+        <w:rPr>
+          <w:rFonts w:eastAsia="Calibri"/>
+          <w:noProof/>
+        </w:rPr>
+        <w:tab/>
+      </w:r>
+      <w:r>
+        <w:rPr>
+          <w:rFonts w:eastAsia="Calibri"/>
+          <w:noProof/>
+        </w:rPr>
         <w:t>ASCSM-CWE-789 – Uncontrolled Memory Allocation</w:t>
-      </w:r>
-      <w:r>
-        <w:rPr>
-          <w:noProof/>
-        </w:rPr>
-        <w:tab/>
-      </w:r>
-      <w:r>
-        <w:rPr>
-          <w:noProof/>
-        </w:rPr>
-        <w:fldChar w:fldCharType="begin"/>
-      </w:r>
-      <w:r>
-        <w:rPr>
-          <w:noProof/>
-        </w:rPr>
-        <w:instrText xml:space="preserve"> PAGEREF _Toc531084191 \h </w:instrText>
-      </w:r>
-      <w:r>
-        <w:rPr>
-          <w:noProof/>
-        </w:rPr>
-      </w:r>
-      <w:r>
-        <w:rPr>
-          <w:noProof/>
-        </w:rPr>
-        <w:fldChar w:fldCharType="separate"/>
-      </w:r>
-      <w:r>
-        <w:rPr>
-          <w:noProof/>
-        </w:rPr>
-        <w:t>11</w:t>
-      </w:r>
-      <w:r>
-        <w:rPr>
-          <w:noProof/>
-        </w:rPr>
-        <w:fldChar w:fldCharType="end"/>
       </w:r>
     </w:p>
     <w:p>
@@ -7397,96 +6058,30 @@
           <w:tab w:val="left" w:pos="1200"/>
         </w:tabs>
         <w:rPr>
-          <w:rFonts w:asciiTheme="minorHAnsi" w:eastAsiaTheme="minorEastAsia" w:hAnsiTheme="minorHAnsi" w:cstheme="minorBidi"/>
-          <w:smallCaps w:val="0"/>
-          <w:noProof/>
-          <w:color w:val="auto"/>
-          <w:sz w:val="22"/>
-          <w:szCs w:val="22"/>
-          <w:lang w:eastAsia="en-US"/>
-        </w:rPr>
-      </w:pPr>
-      <w:r>
-        <w:rPr>
           <w:rFonts w:eastAsia="Calibri"/>
           <w:noProof/>
-          <w14:scene3d>
-            <w14:camera w14:prst="orthographicFront"/>
-            <w14:lightRig w14:rig="threePt" w14:dir="t">
-              <w14:rot w14:lat="0" w14:lon="0" w14:rev="0"/>
-            </w14:lightRig>
-          </w14:scene3d>
-        </w:rPr>
-        <w:t>2.22.</w:t>
-      </w:r>
-      <w:r>
-        <w:rPr>
-          <w:rFonts w:asciiTheme="minorHAnsi" w:eastAsiaTheme="minorEastAsia" w:hAnsiTheme="minorHAnsi" w:cstheme="minorBidi"/>
-          <w:smallCaps w:val="0"/>
-          <w:noProof/>
-          <w:color w:val="auto"/>
-          <w:sz w:val="22"/>
-          <w:szCs w:val="22"/>
-          <w:lang w:eastAsia="en-US"/>
-        </w:rPr>
-        <w:tab/>
-      </w:r>
+        </w:rPr>
+      </w:pPr>
       <w:r>
         <w:rPr>
           <w:rFonts w:eastAsia="Calibri"/>
           <w:noProof/>
         </w:rPr>
-        <w:t>ASCSM-CWE-798 – Hard-C</w:t>
-      </w:r>
-      <w:bookmarkStart w:id="2" w:name="_GoBack"/>
-      <w:bookmarkEnd w:id="2"/>
+        <w:t>2.22.</w:t>
+      </w:r>
       <w:r>
         <w:rPr>
           <w:rFonts w:eastAsia="Calibri"/>
           <w:noProof/>
         </w:rPr>
-        <w:t>oded Credentials Usage for Remote Authentication</w:t>
-      </w:r>
-      <w:r>
-        <w:rPr>
+        <w:tab/>
+      </w:r>
+      <w:r>
+        <w:rPr>
+          <w:rFonts w:eastAsia="Calibri"/>
           <w:noProof/>
         </w:rPr>
-        <w:tab/>
-      </w:r>
-      <w:r>
-        <w:rPr>
-          <w:noProof/>
-        </w:rPr>
-        <w:fldChar w:fldCharType="begin"/>
-      </w:r>
-      <w:r>
-        <w:rPr>
-          <w:noProof/>
-        </w:rPr>
-        <w:instrText xml:space="preserve"> PAGEREF _Toc531084192 \h </w:instrText>
-      </w:r>
-      <w:r>
-        <w:rPr>
-          <w:noProof/>
-        </w:rPr>
-      </w:r>
-      <w:r>
-        <w:rPr>
-          <w:noProof/>
-        </w:rPr>
-        <w:fldChar w:fldCharType="separate"/>
-      </w:r>
-      <w:r>
-        <w:rPr>
-          <w:noProof/>
-        </w:rPr>
-        <w:t>11</w:t>
-      </w:r>
-      <w:r>
-        <w:rPr>
-          <w:noProof/>
-        </w:rPr>
-        <w:fldChar w:fldCharType="end"/>
+        <w:t>ASCSM-CWE-798 – Hard-Coded Credentials Usage for Remote Authentication</w:t>
       </w:r>
     </w:p>
     <w:p>
@@ -7496,87 +6091,30 @@
           <w:tab w:val="left" w:pos="1200"/>
         </w:tabs>
         <w:rPr>
-          <w:rFonts w:asciiTheme="minorHAnsi" w:eastAsiaTheme="minorEastAsia" w:hAnsiTheme="minorHAnsi" w:cstheme="minorBidi"/>
-          <w:smallCaps w:val="0"/>
-          <w:noProof/>
-          <w:color w:val="auto"/>
-          <w:sz w:val="22"/>
-          <w:szCs w:val="22"/>
-          <w:lang w:eastAsia="en-US"/>
-        </w:rPr>
-      </w:pPr>
-      <w:r>
-        <w:rPr>
           <w:rFonts w:eastAsia="Calibri"/>
           <w:noProof/>
-          <w14:scene3d>
-            <w14:camera w14:prst="orthographicFront"/>
-            <w14:lightRig w14:rig="threePt" w14:dir="t">
-              <w14:rot w14:lat="0" w14:lon="0" w14:rev="0"/>
-            </w14:lightRig>
-          </w14:scene3d>
-        </w:rPr>
-        <w:t>2.23.</w:t>
-      </w:r>
-      <w:r>
-        <w:rPr>
-          <w:rFonts w:asciiTheme="minorHAnsi" w:eastAsiaTheme="minorEastAsia" w:hAnsiTheme="minorHAnsi" w:cstheme="minorBidi"/>
-          <w:smallCaps w:val="0"/>
-          <w:noProof/>
-          <w:color w:val="auto"/>
-          <w:sz w:val="22"/>
-          <w:szCs w:val="22"/>
-          <w:lang w:eastAsia="en-US"/>
-        </w:rPr>
-        <w:tab/>
-      </w:r>
+        </w:rPr>
+      </w:pPr>
       <w:r>
         <w:rPr>
           <w:rFonts w:eastAsia="Calibri"/>
           <w:noProof/>
         </w:rPr>
+        <w:t>2.23.</w:t>
+      </w:r>
+      <w:r>
+        <w:rPr>
+          <w:rFonts w:eastAsia="Calibri"/>
+          <w:noProof/>
+        </w:rPr>
+        <w:tab/>
+      </w:r>
+      <w:r>
+        <w:rPr>
+          <w:rFonts w:eastAsia="Calibri"/>
+          <w:noProof/>
+        </w:rPr>
         <w:t>ASCSM-CWE-835 – Loop with Unreachable Exit Condition (Infinite Loop)</w:t>
-      </w:r>
-      <w:r>
-        <w:rPr>
-          <w:noProof/>
-        </w:rPr>
-        <w:tab/>
-      </w:r>
-      <w:r>
-        <w:rPr>
-          <w:noProof/>
-        </w:rPr>
-        <w:fldChar w:fldCharType="begin"/>
-      </w:r>
-      <w:r>
-        <w:rPr>
-          <w:noProof/>
-        </w:rPr>
-        <w:instrText xml:space="preserve"> PAGEREF _Toc531084193 \h </w:instrText>
-      </w:r>
-      <w:r>
-        <w:rPr>
-          <w:noProof/>
-        </w:rPr>
-      </w:r>
-      <w:r>
-        <w:rPr>
-          <w:noProof/>
-        </w:rPr>
-        <w:fldChar w:fldCharType="separate"/>
-      </w:r>
-      <w:r>
-        <w:rPr>
-          <w:noProof/>
-        </w:rPr>
-        <w:t>12</w:t>
-      </w:r>
-      <w:r>
-        <w:rPr>
-          <w:noProof/>
-        </w:rPr>
-        <w:fldChar w:fldCharType="end"/>
       </w:r>
     </w:p>
     <w:p>
@@ -7621,47 +6159,6 @@
         </w:rPr>
         <w:t>Appendix</w:t>
       </w:r>
-      <w:r>
-        <w:rPr>
-          <w:noProof/>
-        </w:rPr>
-        <w:tab/>
-      </w:r>
-      <w:r>
-        <w:rPr>
-          <w:noProof/>
-        </w:rPr>
-        <w:fldChar w:fldCharType="begin"/>
-      </w:r>
-      <w:r>
-        <w:rPr>
-          <w:noProof/>
-        </w:rPr>
-        <w:instrText xml:space="preserve"> PAGEREF _Toc531084194 \h </w:instrText>
-      </w:r>
-      <w:r>
-        <w:rPr>
-          <w:noProof/>
-        </w:rPr>
-      </w:r>
-      <w:r>
-        <w:rPr>
-          <w:noProof/>
-        </w:rPr>
-        <w:fldChar w:fldCharType="separate"/>
-      </w:r>
-      <w:r>
-        <w:rPr>
-          <w:noProof/>
-        </w:rPr>
-        <w:t>13</w:t>
-      </w:r>
-      <w:r>
-        <w:rPr>
-          <w:noProof/>
-        </w:rPr>
-        <w:fldChar w:fldCharType="end"/>
-      </w:r>
     </w:p>
     <w:p>
       <w:pPr>
@@ -7709,47 +6206,6 @@
         </w:rPr>
         <w:t>About CAST Software Intelligence</w:t>
       </w:r>
-      <w:r>
-        <w:rPr>
-          <w:noProof/>
-        </w:rPr>
-        <w:tab/>
-      </w:r>
-      <w:r>
-        <w:rPr>
-          <w:noProof/>
-        </w:rPr>
-        <w:fldChar w:fldCharType="begin"/>
-      </w:r>
-      <w:r>
-        <w:rPr>
-          <w:noProof/>
-        </w:rPr>
-        <w:instrText xml:space="preserve"> PAGEREF _Toc531084195 \h </w:instrText>
-      </w:r>
-      <w:r>
-        <w:rPr>
-          <w:noProof/>
-        </w:rPr>
-      </w:r>
-      <w:r>
-        <w:rPr>
-          <w:noProof/>
-        </w:rPr>
-        <w:fldChar w:fldCharType="separate"/>
-      </w:r>
-      <w:r>
-        <w:rPr>
-          <w:noProof/>
-        </w:rPr>
-        <w:t>13</w:t>
-      </w:r>
-      <w:r>
-        <w:rPr>
-          <w:noProof/>
-        </w:rPr>
-        <w:fldChar w:fldCharType="end"/>
-      </w:r>
     </w:p>
     <w:p>
       <w:pPr>
@@ -7797,47 +6253,8 @@
         </w:rPr>
         <w:t>About CAST Security</w:t>
       </w:r>
-      <w:r>
-        <w:rPr>
-          <w:noProof/>
-        </w:rPr>
-        <w:tab/>
-      </w:r>
-      <w:r>
-        <w:rPr>
-          <w:noProof/>
-        </w:rPr>
-        <w:fldChar w:fldCharType="begin"/>
-      </w:r>
-      <w:r>
-        <w:rPr>
-          <w:noProof/>
-        </w:rPr>
-        <w:instrText xml:space="preserve"> PAGEREF _Toc531084196 \h </w:instrText>
-      </w:r>
-      <w:r>
-        <w:rPr>
-          <w:noProof/>
-        </w:rPr>
-      </w:r>
-      <w:r>
-        <w:rPr>
-          <w:noProof/>
-        </w:rPr>
-        <w:fldChar w:fldCharType="separate"/>
-      </w:r>
-      <w:r>
-        <w:rPr>
-          <w:noProof/>
-        </w:rPr>
-        <w:t>13</w:t>
-      </w:r>
-      <w:r>
-        <w:rPr>
-          <w:noProof/>
-        </w:rPr>
-        <w:fldChar w:fldCharType="end"/>
-      </w:r>
+      <w:bookmarkStart w:id="2" w:name="_GoBack"/>
+      <w:bookmarkEnd w:id="2"/>
     </w:p>
     <w:p>
       <w:pPr>
@@ -7850,7 +6267,7 @@
       <w:r>
         <w:rPr>
           <w:rFonts w:asciiTheme="majorHAnsi" w:hAnsiTheme="majorHAnsi"/>
-          <w:b/>
+          <w:caps/>
           <w:color w:val="404040" w:themeColor="text1" w:themeTint="BF"/>
           <w:sz w:val="22"/>
           <w:szCs w:val="16"/>
@@ -7867,7 +6284,7 @@
         <w:lastRenderedPageBreak/>
         <w:t xml:space="preserve"> </w:t>
       </w:r>
-      <w:bookmarkStart w:id="3" w:name="_Toc531084168"/>
+      <w:bookmarkStart w:id="3" w:name="_Toc531862711"/>
       <w:r>
         <w:t>Introduction</w:t>
       </w:r>
@@ -7929,7 +6346,7 @@
           <w:lang w:val="en-US"/>
         </w:rPr>
       </w:pPr>
-      <w:bookmarkStart w:id="6" w:name="_Toc531084169"/>
+      <w:bookmarkStart w:id="6" w:name="_Toc531862712"/>
       <w:bookmarkEnd w:id="4"/>
       <w:r>
         <w:rPr>
@@ -8751,7 +7168,7 @@
           <w:sz w:val="22"/>
         </w:rPr>
       </w:pPr>
-      <w:bookmarkStart w:id="7" w:name="_Toc531084170"/>
+      <w:bookmarkStart w:id="7" w:name="_Toc531862713"/>
       <w:r>
         <w:lastRenderedPageBreak/>
         <w:t>Security Violation Overview</w:t>
@@ -8862,7 +7279,7 @@
           <w:rFonts w:eastAsia="Calibri"/>
         </w:rPr>
       </w:pPr>
-      <w:bookmarkStart w:id="9" w:name="_Toc531084171"/>
+      <w:bookmarkStart w:id="9" w:name="_Toc531862714"/>
       <w:r>
         <w:rPr>
           <w:rFonts w:eastAsia="Calibri"/>
@@ -9707,7 +8124,7 @@
           <w:rFonts w:eastAsia="Calibri"/>
         </w:rPr>
       </w:pPr>
-      <w:bookmarkStart w:id="10" w:name="_Toc531084172"/>
+      <w:bookmarkStart w:id="10" w:name="_Toc531862715"/>
       <w:r>
         <w:rPr>
           <w:rFonts w:eastAsia="Calibri"/>
@@ -10585,7 +9002,7 @@
           <w:rFonts w:eastAsia="Calibri"/>
         </w:rPr>
       </w:pPr>
-      <w:bookmarkStart w:id="11" w:name="_Toc531084173"/>
+      <w:bookmarkStart w:id="11" w:name="_Toc531862716"/>
       <w:r>
         <w:rPr>
           <w:rFonts w:eastAsia="Calibri"/>
@@ -11347,7 +9764,7 @@
           <w:rFonts w:eastAsia="Calibri"/>
         </w:rPr>
       </w:pPr>
-      <w:bookmarkStart w:id="12" w:name="_Toc531084174"/>
+      <w:bookmarkStart w:id="12" w:name="_Toc531862717"/>
       <w:r>
         <w:rPr>
           <w:rFonts w:eastAsia="Calibri"/>
@@ -12116,7 +10533,7 @@
           <w:rFonts w:eastAsia="Calibri"/>
         </w:rPr>
       </w:pPr>
-      <w:bookmarkStart w:id="13" w:name="_Toc531084175"/>
+      <w:bookmarkStart w:id="13" w:name="_Toc531862718"/>
       <w:r>
         <w:rPr>
           <w:rFonts w:eastAsia="Calibri"/>
@@ -12894,7 +11311,7 @@
           <w:rFonts w:eastAsia="Calibri"/>
         </w:rPr>
       </w:pPr>
-      <w:bookmarkStart w:id="14" w:name="_Toc531084176"/>
+      <w:bookmarkStart w:id="14" w:name="_Toc531862719"/>
       <w:r>
         <w:rPr>
           <w:rFonts w:eastAsia="Calibri"/>
@@ -13650,7 +12067,7 @@
           <w:szCs w:val="20"/>
         </w:rPr>
       </w:pPr>
-      <w:bookmarkStart w:id="15" w:name="_Toc531084177"/>
+      <w:bookmarkStart w:id="15" w:name="_Toc531862720"/>
       <w:r>
         <w:rPr>
           <w:rFonts w:eastAsia="Calibri"/>
@@ -14426,7 +12843,7 @@
           <w:szCs w:val="20"/>
         </w:rPr>
       </w:pPr>
-      <w:bookmarkStart w:id="16" w:name="_Toc531084178"/>
+      <w:bookmarkStart w:id="16" w:name="_Toc531862721"/>
       <w:r>
         <w:rPr>
           <w:rFonts w:eastAsia="Calibri"/>
@@ -15178,7 +13595,7 @@
           <w:szCs w:val="20"/>
         </w:rPr>
       </w:pPr>
-      <w:bookmarkStart w:id="17" w:name="_Toc531084179"/>
+      <w:bookmarkStart w:id="17" w:name="_Toc531862722"/>
       <w:r>
         <w:rPr>
           <w:rFonts w:eastAsia="Calibri"/>
@@ -15951,7 +14368,7 @@
           <w:lang w:val="en-US"/>
         </w:rPr>
       </w:pPr>
-      <w:bookmarkStart w:id="18" w:name="_Toc531084180"/>
+      <w:bookmarkStart w:id="18" w:name="_Toc531862723"/>
       <w:r>
         <w:rPr>
           <w:rFonts w:eastAsia="Calibri"/>
@@ -16703,7 +15120,7 @@
           <w:szCs w:val="20"/>
         </w:rPr>
       </w:pPr>
-      <w:bookmarkStart w:id="19" w:name="_Toc531084181"/>
+      <w:bookmarkStart w:id="19" w:name="_Toc531862724"/>
       <w:r>
         <w:rPr>
           <w:rFonts w:eastAsia="Calibri"/>
@@ -17477,7 +15894,7 @@
           <w:szCs w:val="20"/>
         </w:rPr>
       </w:pPr>
-      <w:bookmarkStart w:id="20" w:name="_Toc531084182"/>
+      <w:bookmarkStart w:id="20" w:name="_Toc531862725"/>
       <w:r>
         <w:rPr>
           <w:rFonts w:eastAsia="Calibri"/>
@@ -18252,7 +16669,7 @@
           <w:szCs w:val="20"/>
         </w:rPr>
       </w:pPr>
-      <w:bookmarkStart w:id="21" w:name="_Toc531084183"/>
+      <w:bookmarkStart w:id="21" w:name="_Toc531862726"/>
       <w:r>
         <w:rPr>
           <w:rFonts w:eastAsia="Calibri"/>
@@ -19054,7 +17471,7 @@
           <w:szCs w:val="20"/>
         </w:rPr>
       </w:pPr>
-      <w:bookmarkStart w:id="22" w:name="_Toc531084184"/>
+      <w:bookmarkStart w:id="22" w:name="_Toc531862727"/>
       <w:r>
         <w:rPr>
           <w:rFonts w:eastAsia="Calibri"/>
@@ -19835,7 +18252,7 @@
           <w:szCs w:val="20"/>
         </w:rPr>
       </w:pPr>
-      <w:bookmarkStart w:id="23" w:name="_Toc531084185"/>
+      <w:bookmarkStart w:id="23" w:name="_Toc531862728"/>
       <w:r>
         <w:rPr>
           <w:rFonts w:eastAsia="Calibri"/>
@@ -20615,7 +19032,7 @@
           <w:lang w:val="en-US"/>
         </w:rPr>
       </w:pPr>
-      <w:bookmarkStart w:id="24" w:name="_Toc531084186"/>
+      <w:bookmarkStart w:id="24" w:name="_Toc531862729"/>
       <w:r>
         <w:rPr>
           <w:rFonts w:eastAsia="Calibri"/>
@@ -21376,7 +19793,7 @@
           <w:lang w:val="en-US"/>
         </w:rPr>
       </w:pPr>
-      <w:bookmarkStart w:id="25" w:name="_Toc531084187"/>
+      <w:bookmarkStart w:id="25" w:name="_Toc531862730"/>
       <w:r>
         <w:rPr>
           <w:rFonts w:eastAsia="Calibri"/>
@@ -22150,7 +20567,7 @@
           <w:lang w:val="en-US"/>
         </w:rPr>
       </w:pPr>
-      <w:bookmarkStart w:id="26" w:name="_Toc531084188"/>
+      <w:bookmarkStart w:id="26" w:name="_Toc531862731"/>
       <w:r>
         <w:rPr>
           <w:rFonts w:eastAsia="Calibri"/>
@@ -22925,7 +21342,7 @@
           <w:lang w:val="en-US"/>
         </w:rPr>
       </w:pPr>
-      <w:bookmarkStart w:id="27" w:name="_Toc531084189"/>
+      <w:bookmarkStart w:id="27" w:name="_Toc531862732"/>
       <w:r>
         <w:rPr>
           <w:rFonts w:eastAsia="Calibri"/>
@@ -23713,7 +22130,7 @@
           <w:lang w:val="en-US"/>
         </w:rPr>
       </w:pPr>
-      <w:bookmarkStart w:id="28" w:name="_Toc531084190"/>
+      <w:bookmarkStart w:id="28" w:name="_Toc531862733"/>
       <w:r>
         <w:rPr>
           <w:rFonts w:eastAsia="Calibri"/>
@@ -24500,7 +22917,7 @@
           <w:lang w:val="en-US"/>
         </w:rPr>
       </w:pPr>
-      <w:bookmarkStart w:id="29" w:name="_Toc531084191"/>
+      <w:bookmarkStart w:id="29" w:name="_Toc531862734"/>
       <w:r>
         <w:rPr>
           <w:rFonts w:eastAsia="Calibri"/>
@@ -25269,7 +23686,7 @@
           <w:lang w:val="en-US"/>
         </w:rPr>
       </w:pPr>
-      <w:bookmarkStart w:id="30" w:name="_Toc531084192"/>
+      <w:bookmarkStart w:id="30" w:name="_Toc531862735"/>
       <w:r>
         <w:rPr>
           <w:rFonts w:eastAsia="Calibri"/>
@@ -26049,7 +24466,7 @@
           <w:lang w:val="en-US"/>
         </w:rPr>
       </w:pPr>
-      <w:bookmarkStart w:id="31" w:name="_Toc531084193"/>
+      <w:bookmarkStart w:id="31" w:name="_Toc531862736"/>
       <w:r>
         <w:rPr>
           <w:rFonts w:eastAsia="Calibri"/>
@@ -26825,7 +25242,7 @@
         <w:pStyle w:val="Heading1"/>
         <w:ind w:right="657"/>
       </w:pPr>
-      <w:bookmarkStart w:id="32" w:name="_Toc531084194"/>
+      <w:bookmarkStart w:id="32" w:name="_Toc531862737"/>
       <w:r>
         <w:lastRenderedPageBreak/>
         <w:t>A</w:t>
@@ -26847,7 +25264,7 @@
           <w:lang w:val="en-US"/>
         </w:rPr>
       </w:pPr>
-      <w:bookmarkStart w:id="33" w:name="_Toc531084195"/>
+      <w:bookmarkStart w:id="33" w:name="_Toc531862738"/>
       <w:r>
         <w:rPr>
           <w:lang w:val="en-US"/>
@@ -26893,7 +25310,7 @@
       </w:pPr>
       <w:bookmarkStart w:id="34" w:name="_Toc529893222"/>
       <w:bookmarkStart w:id="35" w:name="_Toc530663068"/>
-      <w:bookmarkStart w:id="36" w:name="_Toc531084196"/>
+      <w:bookmarkStart w:id="36" w:name="_Toc531862739"/>
       <w:r>
         <w:rPr>
           <w:lang w:val="en-US"/>
@@ -34496,7 +32913,7 @@
 </file>
 
 <file path=customXml/itemProps2.xml><?xml version="1.0" encoding="utf-8"?>
-<ds:datastoreItem xmlns:ds="http://schemas.openxmlformats.org/officeDocument/2006/customXml" ds:itemID="{7E643122-D553-4207-81B4-2395DE8CE97F}">
+<ds:datastoreItem xmlns:ds="http://schemas.openxmlformats.org/officeDocument/2006/customXml" ds:itemID="{7193E8D0-272D-4CCA-9609-7F710715A204}">
   <ds:schemaRefs>
     <ds:schemaRef ds:uri="http://schemas.openxmlformats.org/officeDocument/2006/bibliography"/>
   </ds:schemaRefs>

</xml_diff>